<commit_message>
meta game screen shots
</commit_message>
<xml_diff>
--- a/DesignDocuments/JohnDorman/Screen Mockups.docx
+++ b/DesignDocuments/JohnDorman/Screen Mockups.docx
@@ -155,10 +155,7 @@
         <w:t>Any art or colors used is purely for concept representation and not an indication thematic direction.</w:t>
       </w:r>
     </w:p>
-    <w:p>
-      <w:bookmarkStart w:id="0" w:name="_GoBack"/>
-      <w:bookmarkEnd w:id="0"/>
-    </w:p>
+    <w:p/>
     <w:p>
       <w:pPr>
         <w:pStyle w:val="Heading2"/>
@@ -730,10 +727,7 @@
     </w:p>
     <w:p>
       <w:r>
-        <w:t>The overworld</w:t>
-      </w:r>
-      <w:r>
-        <w:t xml:space="preserve"> is the metagame progression of our game. T</w:t>
+        <w:t>The overworld is the metagame progression of our game. T</w:t>
       </w:r>
       <w:r>
         <w:t>he overworld will contain an upgradable environment for the player to interact with</w:t>
@@ -759,23 +753,1203 @@
         <w:rPr>
           <w:sz w:val="32"/>
         </w:rPr>
-        <w:t>Default Overworld</w:t>
+        <w:t>Entry</w:t>
       </w:r>
       <w:r>
         <w:rPr>
           <w:sz w:val="32"/>
         </w:rPr>
+        <w:t xml:space="preserve"> Overworld</w:t>
+      </w:r>
+      <w:r>
+        <w:rPr>
+          <w:sz w:val="32"/>
+        </w:rPr>
         <w:t xml:space="preserve"> Screen</w:t>
       </w:r>
     </w:p>
     <w:p>
       <w:r>
-        <w:t>This screen will be the default view on the world when nothing is selected.</w:t>
+        <w:rPr>
+          <w:noProof/>
+        </w:rPr>
+        <mc:AlternateContent>
+          <mc:Choice Requires="wps">
+            <w:drawing>
+              <wp:anchor distT="45720" distB="45720" distL="114300" distR="114300" simplePos="0" relativeHeight="251676672" behindDoc="0" locked="0" layoutInCell="1" allowOverlap="1" wp14:anchorId="541AD0F2" wp14:editId="23CEC189">
+                <wp:simplePos x="0" y="0"/>
+                <wp:positionH relativeFrom="column">
+                  <wp:posOffset>674217</wp:posOffset>
+                </wp:positionH>
+                <wp:positionV relativeFrom="paragraph">
+                  <wp:posOffset>527126</wp:posOffset>
+                </wp:positionV>
+                <wp:extent cx="396816" cy="353683"/>
+                <wp:effectExtent l="0" t="0" r="0" b="0"/>
+                <wp:wrapNone/>
+                <wp:docPr id="5" name="Text Box 2"/>
+                <wp:cNvGraphicFramePr>
+                  <a:graphicFrameLocks xmlns:a="http://schemas.openxmlformats.org/drawingml/2006/main"/>
+                </wp:cNvGraphicFramePr>
+                <a:graphic xmlns:a="http://schemas.openxmlformats.org/drawingml/2006/main">
+                  <a:graphicData uri="http://schemas.microsoft.com/office/word/2010/wordprocessingShape">
+                    <wps:wsp>
+                      <wps:cNvSpPr txBox="1">
+                        <a:spLocks noChangeArrowheads="1"/>
+                      </wps:cNvSpPr>
+                      <wps:spPr bwMode="auto">
+                        <a:xfrm>
+                          <a:off x="0" y="0"/>
+                          <a:ext cx="396816" cy="353683"/>
+                        </a:xfrm>
+                        <a:prstGeom prst="rect">
+                          <a:avLst/>
+                        </a:prstGeom>
+                        <a:noFill/>
+                        <a:ln w="9525">
+                          <a:noFill/>
+                          <a:miter lim="800000"/>
+                          <a:headEnd/>
+                          <a:tailEnd/>
+                        </a:ln>
+                      </wps:spPr>
+                      <wps:txbx>
+                        <w:txbxContent>
+                          <w:p>
+                            <w:pPr>
+                              <w:rPr>
+                                <w:b/>
+                                <w:sz w:val="24"/>
+                              </w:rPr>
+                            </w:pPr>
+                            <w:r>
+                              <w:rPr>
+                                <w:b/>
+                                <w:sz w:val="24"/>
+                              </w:rPr>
+                              <w:t>[1]</w:t>
+                            </w:r>
+                          </w:p>
+                        </w:txbxContent>
+                      </wps:txbx>
+                      <wps:bodyPr rot="0" vert="horz" wrap="square" lIns="91440" tIns="45720" rIns="91440" bIns="45720" anchor="t" anchorCtr="0">
+                        <a:noAutofit/>
+                      </wps:bodyPr>
+                    </wps:wsp>
+                  </a:graphicData>
+                </a:graphic>
+                <wp14:sizeRelH relativeFrom="margin">
+                  <wp14:pctWidth>0</wp14:pctWidth>
+                </wp14:sizeRelH>
+                <wp14:sizeRelV relativeFrom="margin">
+                  <wp14:pctHeight>0</wp14:pctHeight>
+                </wp14:sizeRelV>
+              </wp:anchor>
+            </w:drawing>
+          </mc:Choice>
+          <mc:Fallback>
+            <w:pict>
+              <v:shape w14:anchorId="541AD0F2" id="_x0000_s1029" type="#_x0000_t202" style="position:absolute;margin-left:53.1pt;margin-top:41.5pt;width:31.25pt;height:27.85pt;z-index:251676672;visibility:visible;mso-wrap-style:square;mso-width-percent:0;mso-height-percent:0;mso-wrap-distance-left:9pt;mso-wrap-distance-top:3.6pt;mso-wrap-distance-right:9pt;mso-wrap-distance-bottom:3.6pt;mso-position-horizontal:absolute;mso-position-horizontal-relative:text;mso-position-vertical:absolute;mso-position-vertical-relative:text;mso-width-percent:0;mso-height-percent:0;mso-width-relative:margin;mso-height-relative:margin;v-text-anchor:top" o:gfxdata="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" filled="f" stroked="f">
+                <v:textbox>
+                  <w:txbxContent>
+                    <w:p>
+                      <w:pPr>
+                        <w:rPr>
+                          <w:b/>
+                          <w:sz w:val="24"/>
+                        </w:rPr>
+                      </w:pPr>
+                      <w:r>
+                        <w:rPr>
+                          <w:b/>
+                          <w:sz w:val="24"/>
+                        </w:rPr>
+                        <w:t>[1]</w:t>
+                      </w:r>
+                    </w:p>
+                  </w:txbxContent>
+                </v:textbox>
+              </v:shape>
+            </w:pict>
+          </mc:Fallback>
+        </mc:AlternateContent>
+      </w:r>
+      <w:r>
+        <w:rPr>
+          <w:noProof/>
+        </w:rPr>
+        <mc:AlternateContent>
+          <mc:Choice Requires="wps">
+            <w:drawing>
+              <wp:anchor distT="45720" distB="45720" distL="114300" distR="114300" simplePos="0" relativeHeight="251678720" behindDoc="0" locked="0" layoutInCell="1" allowOverlap="1" wp14:anchorId="541AD0F2" wp14:editId="23CEC189">
+                <wp:simplePos x="0" y="0"/>
+                <wp:positionH relativeFrom="column">
+                  <wp:posOffset>1495425</wp:posOffset>
+                </wp:positionH>
+                <wp:positionV relativeFrom="paragraph">
+                  <wp:posOffset>1680845</wp:posOffset>
+                </wp:positionV>
+                <wp:extent cx="472440" cy="353060"/>
+                <wp:effectExtent l="0" t="0" r="0" b="0"/>
+                <wp:wrapNone/>
+                <wp:docPr id="6" name="Text Box 2"/>
+                <wp:cNvGraphicFramePr>
+                  <a:graphicFrameLocks xmlns:a="http://schemas.openxmlformats.org/drawingml/2006/main"/>
+                </wp:cNvGraphicFramePr>
+                <a:graphic xmlns:a="http://schemas.openxmlformats.org/drawingml/2006/main">
+                  <a:graphicData uri="http://schemas.microsoft.com/office/word/2010/wordprocessingShape">
+                    <wps:wsp>
+                      <wps:cNvSpPr txBox="1">
+                        <a:spLocks noChangeArrowheads="1"/>
+                      </wps:cNvSpPr>
+                      <wps:spPr bwMode="auto">
+                        <a:xfrm>
+                          <a:off x="0" y="0"/>
+                          <a:ext cx="472440" cy="353060"/>
+                        </a:xfrm>
+                        <a:prstGeom prst="rect">
+                          <a:avLst/>
+                        </a:prstGeom>
+                        <a:noFill/>
+                        <a:ln w="9525">
+                          <a:noFill/>
+                          <a:miter lim="800000"/>
+                          <a:headEnd/>
+                          <a:tailEnd/>
+                        </a:ln>
+                      </wps:spPr>
+                      <wps:txbx>
+                        <w:txbxContent>
+                          <w:p>
+                            <w:pPr>
+                              <w:rPr>
+                                <w:b/>
+                                <w:sz w:val="24"/>
+                              </w:rPr>
+                            </w:pPr>
+                            <w:r>
+                              <w:rPr>
+                                <w:b/>
+                                <w:sz w:val="24"/>
+                              </w:rPr>
+                              <w:t>[</w:t>
+                            </w:r>
+                            <w:r>
+                              <w:rPr>
+                                <w:b/>
+                                <w:sz w:val="24"/>
+                              </w:rPr>
+                              <w:t>2A</w:t>
+                            </w:r>
+                            <w:r>
+                              <w:rPr>
+                                <w:b/>
+                                <w:sz w:val="24"/>
+                              </w:rPr>
+                              <w:t>]</w:t>
+                            </w:r>
+                          </w:p>
+                        </w:txbxContent>
+                      </wps:txbx>
+                      <wps:bodyPr rot="0" vert="horz" wrap="square" lIns="91440" tIns="45720" rIns="91440" bIns="45720" anchor="t" anchorCtr="0">
+                        <a:noAutofit/>
+                      </wps:bodyPr>
+                    </wps:wsp>
+                  </a:graphicData>
+                </a:graphic>
+                <wp14:sizeRelH relativeFrom="margin">
+                  <wp14:pctWidth>0</wp14:pctWidth>
+                </wp14:sizeRelH>
+                <wp14:sizeRelV relativeFrom="margin">
+                  <wp14:pctHeight>0</wp14:pctHeight>
+                </wp14:sizeRelV>
+              </wp:anchor>
+            </w:drawing>
+          </mc:Choice>
+          <mc:Fallback>
+            <w:pict>
+              <v:shape w14:anchorId="541AD0F2" id="_x0000_s1030" type="#_x0000_t202" style="position:absolute;margin-left:117.75pt;margin-top:132.35pt;width:37.2pt;height:27.8pt;z-index:251678720;visibility:visible;mso-wrap-style:square;mso-width-percent:0;mso-height-percent:0;mso-wrap-distance-left:9pt;mso-wrap-distance-top:3.6pt;mso-wrap-distance-right:9pt;mso-wrap-distance-bottom:3.6pt;mso-position-horizontal:absolute;mso-position-horizontal-relative:text;mso-position-vertical:absolute;mso-position-vertical-relative:text;mso-width-percent:0;mso-height-percent:0;mso-width-relative:margin;mso-height-relative:margin;v-text-anchor:top" o:gfxdata="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" filled="f" stroked="f">
+                <v:textbox>
+                  <w:txbxContent>
+                    <w:p>
+                      <w:pPr>
+                        <w:rPr>
+                          <w:b/>
+                          <w:sz w:val="24"/>
+                        </w:rPr>
+                      </w:pPr>
+                      <w:r>
+                        <w:rPr>
+                          <w:b/>
+                          <w:sz w:val="24"/>
+                        </w:rPr>
+                        <w:t>[</w:t>
+                      </w:r>
+                      <w:r>
+                        <w:rPr>
+                          <w:b/>
+                          <w:sz w:val="24"/>
+                        </w:rPr>
+                        <w:t>2A</w:t>
+                      </w:r>
+                      <w:r>
+                        <w:rPr>
+                          <w:b/>
+                          <w:sz w:val="24"/>
+                        </w:rPr>
+                        <w:t>]</w:t>
+                      </w:r>
+                    </w:p>
+                  </w:txbxContent>
+                </v:textbox>
+              </v:shape>
+            </w:pict>
+          </mc:Fallback>
+        </mc:AlternateContent>
+      </w:r>
+      <w:r>
+        <w:rPr>
+          <w:noProof/>
+        </w:rPr>
+        <mc:AlternateContent>
+          <mc:Choice Requires="wps">
+            <w:drawing>
+              <wp:anchor distT="45720" distB="45720" distL="114300" distR="114300" simplePos="0" relativeHeight="251680768" behindDoc="0" locked="0" layoutInCell="1" allowOverlap="1" wp14:anchorId="541AD0F2" wp14:editId="23CEC189">
+                <wp:simplePos x="0" y="0"/>
+                <wp:positionH relativeFrom="column">
+                  <wp:posOffset>3238500</wp:posOffset>
+                </wp:positionH>
+                <wp:positionV relativeFrom="paragraph">
+                  <wp:posOffset>1471295</wp:posOffset>
+                </wp:positionV>
+                <wp:extent cx="485775" cy="353060"/>
+                <wp:effectExtent l="0" t="0" r="0" b="0"/>
+                <wp:wrapNone/>
+                <wp:docPr id="7" name="Text Box 2"/>
+                <wp:cNvGraphicFramePr>
+                  <a:graphicFrameLocks xmlns:a="http://schemas.openxmlformats.org/drawingml/2006/main"/>
+                </wp:cNvGraphicFramePr>
+                <a:graphic xmlns:a="http://schemas.openxmlformats.org/drawingml/2006/main">
+                  <a:graphicData uri="http://schemas.microsoft.com/office/word/2010/wordprocessingShape">
+                    <wps:wsp>
+                      <wps:cNvSpPr txBox="1">
+                        <a:spLocks noChangeArrowheads="1"/>
+                      </wps:cNvSpPr>
+                      <wps:spPr bwMode="auto">
+                        <a:xfrm>
+                          <a:off x="0" y="0"/>
+                          <a:ext cx="485775" cy="353060"/>
+                        </a:xfrm>
+                        <a:prstGeom prst="rect">
+                          <a:avLst/>
+                        </a:prstGeom>
+                        <a:noFill/>
+                        <a:ln w="9525">
+                          <a:noFill/>
+                          <a:miter lim="800000"/>
+                          <a:headEnd/>
+                          <a:tailEnd/>
+                        </a:ln>
+                      </wps:spPr>
+                      <wps:txbx>
+                        <w:txbxContent>
+                          <w:p>
+                            <w:pPr>
+                              <w:rPr>
+                                <w:b/>
+                                <w:sz w:val="24"/>
+                              </w:rPr>
+                            </w:pPr>
+                            <w:r>
+                              <w:rPr>
+                                <w:b/>
+                                <w:sz w:val="24"/>
+                              </w:rPr>
+                              <w:t>[</w:t>
+                            </w:r>
+                            <w:r>
+                              <w:rPr>
+                                <w:b/>
+                                <w:sz w:val="24"/>
+                              </w:rPr>
+                              <w:t>2B</w:t>
+                            </w:r>
+                            <w:r>
+                              <w:rPr>
+                                <w:b/>
+                                <w:sz w:val="24"/>
+                              </w:rPr>
+                              <w:t>]</w:t>
+                            </w:r>
+                          </w:p>
+                        </w:txbxContent>
+                      </wps:txbx>
+                      <wps:bodyPr rot="0" vert="horz" wrap="square" lIns="91440" tIns="45720" rIns="91440" bIns="45720" anchor="t" anchorCtr="0">
+                        <a:noAutofit/>
+                      </wps:bodyPr>
+                    </wps:wsp>
+                  </a:graphicData>
+                </a:graphic>
+                <wp14:sizeRelH relativeFrom="margin">
+                  <wp14:pctWidth>0</wp14:pctWidth>
+                </wp14:sizeRelH>
+                <wp14:sizeRelV relativeFrom="margin">
+                  <wp14:pctHeight>0</wp14:pctHeight>
+                </wp14:sizeRelV>
+              </wp:anchor>
+            </w:drawing>
+          </mc:Choice>
+          <mc:Fallback>
+            <w:pict>
+              <v:shape w14:anchorId="541AD0F2" id="_x0000_s1031" type="#_x0000_t202" style="position:absolute;margin-left:255pt;margin-top:115.85pt;width:38.25pt;height:27.8pt;z-index:251680768;visibility:visible;mso-wrap-style:square;mso-width-percent:0;mso-height-percent:0;mso-wrap-distance-left:9pt;mso-wrap-distance-top:3.6pt;mso-wrap-distance-right:9pt;mso-wrap-distance-bottom:3.6pt;mso-position-horizontal:absolute;mso-position-horizontal-relative:text;mso-position-vertical:absolute;mso-position-vertical-relative:text;mso-width-percent:0;mso-height-percent:0;mso-width-relative:margin;mso-height-relative:margin;v-text-anchor:top" o:gfxdata="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" filled="f" stroked="f">
+                <v:textbox>
+                  <w:txbxContent>
+                    <w:p>
+                      <w:pPr>
+                        <w:rPr>
+                          <w:b/>
+                          <w:sz w:val="24"/>
+                        </w:rPr>
+                      </w:pPr>
+                      <w:r>
+                        <w:rPr>
+                          <w:b/>
+                          <w:sz w:val="24"/>
+                        </w:rPr>
+                        <w:t>[</w:t>
+                      </w:r>
+                      <w:r>
+                        <w:rPr>
+                          <w:b/>
+                          <w:sz w:val="24"/>
+                        </w:rPr>
+                        <w:t>2B</w:t>
+                      </w:r>
+                      <w:r>
+                        <w:rPr>
+                          <w:b/>
+                          <w:sz w:val="24"/>
+                        </w:rPr>
+                        <w:t>]</w:t>
+                      </w:r>
+                    </w:p>
+                  </w:txbxContent>
+                </v:textbox>
+              </v:shape>
+            </w:pict>
+          </mc:Fallback>
+        </mc:AlternateContent>
+      </w:r>
+      <w:r>
+        <w:rPr>
+          <w:noProof/>
+        </w:rPr>
+        <mc:AlternateContent>
+          <mc:Choice Requires="wps">
+            <w:drawing>
+              <wp:anchor distT="45720" distB="45720" distL="114300" distR="114300" simplePos="0" relativeHeight="251684864" behindDoc="0" locked="0" layoutInCell="1" allowOverlap="1" wp14:anchorId="541AD0F2" wp14:editId="23CEC189">
+                <wp:simplePos x="0" y="0"/>
+                <wp:positionH relativeFrom="column">
+                  <wp:posOffset>3848100</wp:posOffset>
+                </wp:positionH>
+                <wp:positionV relativeFrom="paragraph">
+                  <wp:posOffset>2426335</wp:posOffset>
+                </wp:positionV>
+                <wp:extent cx="396816" cy="353683"/>
+                <wp:effectExtent l="0" t="0" r="0" b="0"/>
+                <wp:wrapNone/>
+                <wp:docPr id="14" name="Text Box 2"/>
+                <wp:cNvGraphicFramePr>
+                  <a:graphicFrameLocks xmlns:a="http://schemas.openxmlformats.org/drawingml/2006/main"/>
+                </wp:cNvGraphicFramePr>
+                <a:graphic xmlns:a="http://schemas.openxmlformats.org/drawingml/2006/main">
+                  <a:graphicData uri="http://schemas.microsoft.com/office/word/2010/wordprocessingShape">
+                    <wps:wsp>
+                      <wps:cNvSpPr txBox="1">
+                        <a:spLocks noChangeArrowheads="1"/>
+                      </wps:cNvSpPr>
+                      <wps:spPr bwMode="auto">
+                        <a:xfrm>
+                          <a:off x="0" y="0"/>
+                          <a:ext cx="396816" cy="353683"/>
+                        </a:xfrm>
+                        <a:prstGeom prst="rect">
+                          <a:avLst/>
+                        </a:prstGeom>
+                        <a:noFill/>
+                        <a:ln w="9525">
+                          <a:noFill/>
+                          <a:miter lim="800000"/>
+                          <a:headEnd/>
+                          <a:tailEnd/>
+                        </a:ln>
+                      </wps:spPr>
+                      <wps:txbx>
+                        <w:txbxContent>
+                          <w:p>
+                            <w:pPr>
+                              <w:rPr>
+                                <w:b/>
+                                <w:sz w:val="24"/>
+                              </w:rPr>
+                            </w:pPr>
+                            <w:r>
+                              <w:rPr>
+                                <w:b/>
+                                <w:sz w:val="24"/>
+                              </w:rPr>
+                              <w:t>[</w:t>
+                            </w:r>
+                            <w:r>
+                              <w:rPr>
+                                <w:b/>
+                                <w:sz w:val="24"/>
+                              </w:rPr>
+                              <w:t>4</w:t>
+                            </w:r>
+                            <w:r>
+                              <w:rPr>
+                                <w:b/>
+                                <w:sz w:val="24"/>
+                              </w:rPr>
+                              <w:t>]</w:t>
+                            </w:r>
+                          </w:p>
+                        </w:txbxContent>
+                      </wps:txbx>
+                      <wps:bodyPr rot="0" vert="horz" wrap="square" lIns="91440" tIns="45720" rIns="91440" bIns="45720" anchor="t" anchorCtr="0">
+                        <a:noAutofit/>
+                      </wps:bodyPr>
+                    </wps:wsp>
+                  </a:graphicData>
+                </a:graphic>
+                <wp14:sizeRelH relativeFrom="margin">
+                  <wp14:pctWidth>0</wp14:pctWidth>
+                </wp14:sizeRelH>
+                <wp14:sizeRelV relativeFrom="margin">
+                  <wp14:pctHeight>0</wp14:pctHeight>
+                </wp14:sizeRelV>
+              </wp:anchor>
+            </w:drawing>
+          </mc:Choice>
+          <mc:Fallback>
+            <w:pict>
+              <v:shape w14:anchorId="541AD0F2" id="_x0000_s1032" type="#_x0000_t202" style="position:absolute;margin-left:303pt;margin-top:191.05pt;width:31.25pt;height:27.85pt;z-index:251684864;visibility:visible;mso-wrap-style:square;mso-width-percent:0;mso-height-percent:0;mso-wrap-distance-left:9pt;mso-wrap-distance-top:3.6pt;mso-wrap-distance-right:9pt;mso-wrap-distance-bottom:3.6pt;mso-position-horizontal:absolute;mso-position-horizontal-relative:text;mso-position-vertical:absolute;mso-position-vertical-relative:text;mso-width-percent:0;mso-height-percent:0;mso-width-relative:margin;mso-height-relative:margin;v-text-anchor:top" o:gfxdata="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" filled="f" stroked="f">
+                <v:textbox>
+                  <w:txbxContent>
+                    <w:p>
+                      <w:pPr>
+                        <w:rPr>
+                          <w:b/>
+                          <w:sz w:val="24"/>
+                        </w:rPr>
+                      </w:pPr>
+                      <w:r>
+                        <w:rPr>
+                          <w:b/>
+                          <w:sz w:val="24"/>
+                        </w:rPr>
+                        <w:t>[</w:t>
+                      </w:r>
+                      <w:r>
+                        <w:rPr>
+                          <w:b/>
+                          <w:sz w:val="24"/>
+                        </w:rPr>
+                        <w:t>4</w:t>
+                      </w:r>
+                      <w:r>
+                        <w:rPr>
+                          <w:b/>
+                          <w:sz w:val="24"/>
+                        </w:rPr>
+                        <w:t>]</w:t>
+                      </w:r>
+                    </w:p>
+                  </w:txbxContent>
+                </v:textbox>
+              </v:shape>
+            </w:pict>
+          </mc:Fallback>
+        </mc:AlternateContent>
+      </w:r>
+      <w:r>
+        <w:rPr>
+          <w:noProof/>
+        </w:rPr>
+        <mc:AlternateContent>
+          <mc:Choice Requires="wps">
+            <w:drawing>
+              <wp:anchor distT="45720" distB="45720" distL="114300" distR="114300" simplePos="0" relativeHeight="251682816" behindDoc="0" locked="0" layoutInCell="1" allowOverlap="1" wp14:anchorId="541AD0F2" wp14:editId="23CEC189">
+                <wp:simplePos x="0" y="0"/>
+                <wp:positionH relativeFrom="column">
+                  <wp:posOffset>4514850</wp:posOffset>
+                </wp:positionH>
+                <wp:positionV relativeFrom="paragraph">
+                  <wp:posOffset>654685</wp:posOffset>
+                </wp:positionV>
+                <wp:extent cx="396816" cy="353683"/>
+                <wp:effectExtent l="0" t="0" r="0" b="0"/>
+                <wp:wrapNone/>
+                <wp:docPr id="9" name="Text Box 2"/>
+                <wp:cNvGraphicFramePr>
+                  <a:graphicFrameLocks xmlns:a="http://schemas.openxmlformats.org/drawingml/2006/main"/>
+                </wp:cNvGraphicFramePr>
+                <a:graphic xmlns:a="http://schemas.openxmlformats.org/drawingml/2006/main">
+                  <a:graphicData uri="http://schemas.microsoft.com/office/word/2010/wordprocessingShape">
+                    <wps:wsp>
+                      <wps:cNvSpPr txBox="1">
+                        <a:spLocks noChangeArrowheads="1"/>
+                      </wps:cNvSpPr>
+                      <wps:spPr bwMode="auto">
+                        <a:xfrm>
+                          <a:off x="0" y="0"/>
+                          <a:ext cx="396816" cy="353683"/>
+                        </a:xfrm>
+                        <a:prstGeom prst="rect">
+                          <a:avLst/>
+                        </a:prstGeom>
+                        <a:noFill/>
+                        <a:ln w="9525">
+                          <a:noFill/>
+                          <a:miter lim="800000"/>
+                          <a:headEnd/>
+                          <a:tailEnd/>
+                        </a:ln>
+                      </wps:spPr>
+                      <wps:txbx>
+                        <w:txbxContent>
+                          <w:p>
+                            <w:pPr>
+                              <w:rPr>
+                                <w:b/>
+                                <w:sz w:val="24"/>
+                              </w:rPr>
+                            </w:pPr>
+                            <w:r>
+                              <w:rPr>
+                                <w:b/>
+                                <w:sz w:val="24"/>
+                              </w:rPr>
+                              <w:t>[</w:t>
+                            </w:r>
+                            <w:r>
+                              <w:rPr>
+                                <w:b/>
+                                <w:sz w:val="24"/>
+                              </w:rPr>
+                              <w:t>3</w:t>
+                            </w:r>
+                            <w:r>
+                              <w:rPr>
+                                <w:b/>
+                                <w:sz w:val="24"/>
+                              </w:rPr>
+                              <w:t>]</w:t>
+                            </w:r>
+                          </w:p>
+                        </w:txbxContent>
+                      </wps:txbx>
+                      <wps:bodyPr rot="0" vert="horz" wrap="square" lIns="91440" tIns="45720" rIns="91440" bIns="45720" anchor="t" anchorCtr="0">
+                        <a:noAutofit/>
+                      </wps:bodyPr>
+                    </wps:wsp>
+                  </a:graphicData>
+                </a:graphic>
+                <wp14:sizeRelH relativeFrom="margin">
+                  <wp14:pctWidth>0</wp14:pctWidth>
+                </wp14:sizeRelH>
+                <wp14:sizeRelV relativeFrom="margin">
+                  <wp14:pctHeight>0</wp14:pctHeight>
+                </wp14:sizeRelV>
+              </wp:anchor>
+            </w:drawing>
+          </mc:Choice>
+          <mc:Fallback>
+            <w:pict>
+              <v:shape w14:anchorId="541AD0F2" id="_x0000_s1033" type="#_x0000_t202" style="position:absolute;margin-left:355.5pt;margin-top:51.55pt;width:31.25pt;height:27.85pt;z-index:251682816;visibility:visible;mso-wrap-style:square;mso-width-percent:0;mso-height-percent:0;mso-wrap-distance-left:9pt;mso-wrap-distance-top:3.6pt;mso-wrap-distance-right:9pt;mso-wrap-distance-bottom:3.6pt;mso-position-horizontal:absolute;mso-position-horizontal-relative:text;mso-position-vertical:absolute;mso-position-vertical-relative:text;mso-width-percent:0;mso-height-percent:0;mso-width-relative:margin;mso-height-relative:margin;v-text-anchor:top" o:gfxdata="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" filled="f" stroked="f">
+                <v:textbox>
+                  <w:txbxContent>
+                    <w:p>
+                      <w:pPr>
+                        <w:rPr>
+                          <w:b/>
+                          <w:sz w:val="24"/>
+                        </w:rPr>
+                      </w:pPr>
+                      <w:r>
+                        <w:rPr>
+                          <w:b/>
+                          <w:sz w:val="24"/>
+                        </w:rPr>
+                        <w:t>[</w:t>
+                      </w:r>
+                      <w:r>
+                        <w:rPr>
+                          <w:b/>
+                          <w:sz w:val="24"/>
+                        </w:rPr>
+                        <w:t>3</w:t>
+                      </w:r>
+                      <w:r>
+                        <w:rPr>
+                          <w:b/>
+                          <w:sz w:val="24"/>
+                        </w:rPr>
+                        <w:t>]</w:t>
+                      </w:r>
+                    </w:p>
+                  </w:txbxContent>
+                </v:textbox>
+              </v:shape>
+            </w:pict>
+          </mc:Fallback>
+        </mc:AlternateContent>
+      </w:r>
+      <w:r>
+        <w:rPr>
+          <w:noProof/>
+        </w:rPr>
+        <w:drawing>
+          <wp:anchor distT="0" distB="0" distL="114300" distR="114300" simplePos="0" relativeHeight="251674624" behindDoc="0" locked="0" layoutInCell="1" allowOverlap="1" wp14:anchorId="602716E6">
+            <wp:simplePos x="0" y="0"/>
+            <wp:positionH relativeFrom="margin">
+              <wp:align>center</wp:align>
+            </wp:positionH>
+            <wp:positionV relativeFrom="paragraph">
+              <wp:posOffset>442595</wp:posOffset>
+            </wp:positionV>
+            <wp:extent cx="5248275" cy="2590387"/>
+            <wp:effectExtent l="0" t="0" r="0" b="635"/>
+            <wp:wrapTopAndBottom/>
+            <wp:docPr id="1" name="Picture 1" descr="C:\Users\johnd\AppData\Local\Microsoft\Windows\INetCache\Content.Word\MetaScreenIphone.png"/>
+            <wp:cNvGraphicFramePr>
+              <a:graphicFrameLocks xmlns:a="http://schemas.openxmlformats.org/drawingml/2006/main" noChangeAspect="1"/>
+            </wp:cNvGraphicFramePr>
+            <a:graphic xmlns:a="http://schemas.openxmlformats.org/drawingml/2006/main">
+              <a:graphicData uri="http://schemas.openxmlformats.org/drawingml/2006/picture">
+                <pic:pic xmlns:pic="http://schemas.openxmlformats.org/drawingml/2006/picture">
+                  <pic:nvPicPr>
+                    <pic:cNvPr id="0" name="Picture 1" descr="C:\Users\johnd\AppData\Local\Microsoft\Windows\INetCache\Content.Word\MetaScreenIphone.png"/>
+                    <pic:cNvPicPr>
+                      <a:picLocks noChangeAspect="1" noChangeArrowheads="1"/>
+                    </pic:cNvPicPr>
+                  </pic:nvPicPr>
+                  <pic:blipFill>
+                    <a:blip r:embed="rId9" cstate="print">
+                      <a:extLst>
+                        <a:ext uri="{28A0092B-C50C-407E-A947-70E740481C1C}">
+                          <a14:useLocalDpi xmlns:a14="http://schemas.microsoft.com/office/drawing/2010/main" val="0"/>
+                        </a:ext>
+                      </a:extLst>
+                    </a:blip>
+                    <a:srcRect/>
+                    <a:stretch>
+                      <a:fillRect/>
+                    </a:stretch>
+                  </pic:blipFill>
+                  <pic:spPr bwMode="auto">
+                    <a:xfrm>
+                      <a:off x="0" y="0"/>
+                      <a:ext cx="5248275" cy="2590387"/>
+                    </a:xfrm>
+                    <a:prstGeom prst="rect">
+                      <a:avLst/>
+                    </a:prstGeom>
+                    <a:noFill/>
+                    <a:ln>
+                      <a:noFill/>
+                    </a:ln>
+                  </pic:spPr>
+                </pic:pic>
+              </a:graphicData>
+            </a:graphic>
+          </wp:anchor>
+        </w:drawing>
+      </w:r>
+      <w:r>
+        <w:t>This screen will be the first</w:t>
+      </w:r>
+      <w:r>
+        <w:t xml:space="preserve"> view </w:t>
+      </w:r>
+      <w:r>
+        <w:t>on the world after the opening screen has finished loading in</w:t>
+      </w:r>
+      <w:r>
+        <w:t>.</w:t>
+      </w:r>
+      <w:r>
+        <w:rPr>
+          <w:noProof/>
+        </w:rPr>
+        <w:t xml:space="preserve"> </w:t>
       </w:r>
     </w:p>
     <w:p/>
     <w:p>
       <w:pPr>
+        <w:rPr>
+          <w:sz w:val="24"/>
+        </w:rPr>
+      </w:pPr>
+      <w:r>
+        <w:rPr>
+          <w:sz w:val="24"/>
+        </w:rPr>
+        <w:t xml:space="preserve">[1] </w:t>
+      </w:r>
+      <w:r>
+        <w:rPr>
+          <w:sz w:val="24"/>
+        </w:rPr>
+        <w:t>Player Stats</w:t>
+      </w:r>
+    </w:p>
+    <w:p>
+      <w:pPr>
+        <w:pStyle w:val="ListParagraph"/>
+        <w:numPr>
+          <w:ilvl w:val="0"/>
+          <w:numId w:val="3"/>
+        </w:numPr>
+        <w:rPr>
+          <w:sz w:val="24"/>
+        </w:rPr>
+      </w:pPr>
+      <w:r>
+        <w:rPr>
+          <w:sz w:val="24"/>
+        </w:rPr>
+        <w:t>This area will be reserved for player stats.</w:t>
+      </w:r>
+    </w:p>
+    <w:p>
+      <w:pPr>
+        <w:pStyle w:val="ListParagraph"/>
+        <w:numPr>
+          <w:ilvl w:val="0"/>
+          <w:numId w:val="3"/>
+        </w:numPr>
+        <w:rPr>
+          <w:sz w:val="24"/>
+        </w:rPr>
+      </w:pPr>
+      <w:r>
+        <w:rPr>
+          <w:sz w:val="24"/>
+        </w:rPr>
+        <w:t>Player stats could include:</w:t>
+      </w:r>
+    </w:p>
+    <w:p>
+      <w:pPr>
+        <w:pStyle w:val="ListParagraph"/>
+        <w:numPr>
+          <w:ilvl w:val="1"/>
+          <w:numId w:val="3"/>
+        </w:numPr>
+        <w:rPr>
+          <w:sz w:val="24"/>
+        </w:rPr>
+      </w:pPr>
+      <w:r>
+        <w:rPr>
+          <w:sz w:val="24"/>
+        </w:rPr>
+        <w:t>Player level</w:t>
+      </w:r>
+    </w:p>
+    <w:p>
+      <w:pPr>
+        <w:pStyle w:val="ListParagraph"/>
+        <w:numPr>
+          <w:ilvl w:val="1"/>
+          <w:numId w:val="3"/>
+        </w:numPr>
+        <w:rPr>
+          <w:sz w:val="24"/>
+        </w:rPr>
+      </w:pPr>
+      <w:r>
+        <w:rPr>
+          <w:sz w:val="24"/>
+        </w:rPr>
+        <w:t>Player experience</w:t>
+      </w:r>
+    </w:p>
+    <w:p>
+      <w:pPr>
+        <w:pStyle w:val="ListParagraph"/>
+        <w:numPr>
+          <w:ilvl w:val="1"/>
+          <w:numId w:val="3"/>
+        </w:numPr>
+        <w:rPr>
+          <w:sz w:val="24"/>
+        </w:rPr>
+      </w:pPr>
+      <w:r>
+        <w:rPr>
+          <w:sz w:val="24"/>
+        </w:rPr>
+        <w:t>Player resources</w:t>
+      </w:r>
+    </w:p>
+    <w:p>
+      <w:pPr>
+        <w:pStyle w:val="ListParagraph"/>
+        <w:numPr>
+          <w:ilvl w:val="1"/>
+          <w:numId w:val="3"/>
+        </w:numPr>
+        <w:rPr>
+          <w:sz w:val="24"/>
+        </w:rPr>
+      </w:pPr>
+      <w:r>
+        <w:rPr>
+          <w:sz w:val="24"/>
+        </w:rPr>
+        <w:t>Player income (per hour)</w:t>
+      </w:r>
+    </w:p>
+    <w:p>
+      <w:pPr>
+        <w:rPr>
+          <w:sz w:val="24"/>
+        </w:rPr>
+      </w:pPr>
+      <w:r>
+        <w:rPr>
+          <w:sz w:val="24"/>
+        </w:rPr>
+        <w:t>[2] Factory Collection</w:t>
+      </w:r>
+    </w:p>
+    <w:p>
+      <w:pPr>
+        <w:pStyle w:val="ListParagraph"/>
+        <w:numPr>
+          <w:ilvl w:val="0"/>
+          <w:numId w:val="4"/>
+        </w:numPr>
+        <w:rPr>
+          <w:sz w:val="24"/>
+        </w:rPr>
+      </w:pPr>
+      <w:r>
+        <w:rPr>
+          <w:sz w:val="24"/>
+        </w:rPr>
+        <w:t>This box will be clickable to receive the offline income once the app is closed.</w:t>
+      </w:r>
+    </w:p>
+    <w:p>
+      <w:pPr>
+        <w:pStyle w:val="ListParagraph"/>
+        <w:numPr>
+          <w:ilvl w:val="0"/>
+          <w:numId w:val="4"/>
+        </w:numPr>
+        <w:rPr>
+          <w:sz w:val="24"/>
+        </w:rPr>
+      </w:pPr>
+      <w:r>
+        <w:rPr>
+          <w:sz w:val="24"/>
+        </w:rPr>
+        <w:t xml:space="preserve">There can be different representations of the box seen in 2A and 2B. The factory under 2A has not met its offline income cap, whereas the factory on 2B has. </w:t>
+      </w:r>
+    </w:p>
+    <w:p>
+      <w:pPr>
+        <w:pStyle w:val="ListParagraph"/>
+        <w:numPr>
+          <w:ilvl w:val="0"/>
+          <w:numId w:val="4"/>
+        </w:numPr>
+        <w:rPr>
+          <w:sz w:val="24"/>
+        </w:rPr>
+      </w:pPr>
+      <w:r>
+        <w:rPr>
+          <w:sz w:val="24"/>
+        </w:rPr>
+        <w:t>At the top a factory name can be placed, or information about the production of the factory.</w:t>
+      </w:r>
+    </w:p>
+    <w:p>
+      <w:pPr>
+        <w:pStyle w:val="ListParagraph"/>
+        <w:numPr>
+          <w:ilvl w:val="0"/>
+          <w:numId w:val="4"/>
+        </w:numPr>
+        <w:rPr>
+          <w:sz w:val="24"/>
+        </w:rPr>
+      </w:pPr>
+      <w:r>
+        <w:rPr>
+          <w:sz w:val="24"/>
+        </w:rPr>
+        <w:t>As the player scrolls past factories the opacity of the collection boxes will decrease.</w:t>
+      </w:r>
+    </w:p>
+    <w:p>
+      <w:pPr>
+        <w:rPr>
+          <w:sz w:val="24"/>
+        </w:rPr>
+      </w:pPr>
+      <w:r>
+        <w:rPr>
+          <w:sz w:val="24"/>
+        </w:rPr>
+        <w:t>[3] Menu Button</w:t>
+      </w:r>
+    </w:p>
+    <w:p>
+      <w:pPr>
+        <w:pStyle w:val="ListParagraph"/>
+        <w:numPr>
+          <w:ilvl w:val="0"/>
+          <w:numId w:val="5"/>
+        </w:numPr>
+        <w:rPr>
+          <w:sz w:val="24"/>
+        </w:rPr>
+      </w:pPr>
+      <w:r>
+        <w:rPr>
+          <w:sz w:val="24"/>
+        </w:rPr>
+        <w:t>This will open an options menu</w:t>
+      </w:r>
+    </w:p>
+    <w:p>
+      <w:pPr>
+        <w:pStyle w:val="ListParagraph"/>
+        <w:numPr>
+          <w:ilvl w:val="0"/>
+          <w:numId w:val="5"/>
+        </w:numPr>
+        <w:rPr>
+          <w:sz w:val="24"/>
+        </w:rPr>
+      </w:pPr>
+      <w:r>
+        <w:rPr>
+          <w:sz w:val="24"/>
+        </w:rPr>
+        <w:lastRenderedPageBreak/>
+        <w:t>The options menu will overlay the screen.</w:t>
+      </w:r>
+    </w:p>
+    <w:p>
+      <w:pPr>
+        <w:pStyle w:val="ListParagraph"/>
+        <w:numPr>
+          <w:ilvl w:val="0"/>
+          <w:numId w:val="5"/>
+        </w:numPr>
+        <w:rPr>
+          <w:sz w:val="24"/>
+        </w:rPr>
+      </w:pPr>
+      <w:r>
+        <w:rPr>
+          <w:sz w:val="24"/>
+        </w:rPr>
+        <w:t>It can present some game</w:t>
+      </w:r>
+      <w:r>
+        <w:rPr>
+          <w:sz w:val="24"/>
+        </w:rPr>
+        <w:t>play options</w:t>
+      </w:r>
+    </w:p>
+    <w:p>
+      <w:pPr>
+        <w:pStyle w:val="ListParagraph"/>
+        <w:numPr>
+          <w:ilvl w:val="1"/>
+          <w:numId w:val="5"/>
+        </w:numPr>
+        <w:rPr>
+          <w:sz w:val="24"/>
+        </w:rPr>
+      </w:pPr>
+      <w:r>
+        <w:rPr>
+          <w:sz w:val="24"/>
+        </w:rPr>
+        <w:t xml:space="preserve"> music volume</w:t>
+      </w:r>
+    </w:p>
+    <w:p>
+      <w:pPr>
+        <w:pStyle w:val="ListParagraph"/>
+        <w:numPr>
+          <w:ilvl w:val="1"/>
+          <w:numId w:val="5"/>
+        </w:numPr>
+        <w:rPr>
+          <w:sz w:val="24"/>
+        </w:rPr>
+      </w:pPr>
+      <w:r>
+        <w:rPr>
+          <w:sz w:val="24"/>
+        </w:rPr>
+        <w:t>Effect volume</w:t>
+      </w:r>
+    </w:p>
+    <w:p>
+      <w:pPr>
+        <w:pStyle w:val="ListParagraph"/>
+        <w:numPr>
+          <w:ilvl w:val="1"/>
+          <w:numId w:val="5"/>
+        </w:numPr>
+        <w:rPr>
+          <w:sz w:val="24"/>
+        </w:rPr>
+      </w:pPr>
+      <w:r>
+        <w:rPr>
+          <w:sz w:val="24"/>
+        </w:rPr>
+        <w:t>Hints toggle</w:t>
+      </w:r>
+    </w:p>
+    <w:p>
+      <w:pPr>
+        <w:pStyle w:val="ListParagraph"/>
+        <w:numPr>
+          <w:ilvl w:val="1"/>
+          <w:numId w:val="5"/>
+        </w:numPr>
+        <w:rPr>
+          <w:sz w:val="24"/>
+        </w:rPr>
+      </w:pPr>
+      <w:r>
+        <w:rPr>
+          <w:sz w:val="24"/>
+        </w:rPr>
+        <w:t>Saving options (cloud)</w:t>
+      </w:r>
+    </w:p>
+    <w:p>
+      <w:pPr>
+        <w:pStyle w:val="ListParagraph"/>
+        <w:numPr>
+          <w:ilvl w:val="1"/>
+          <w:numId w:val="5"/>
+        </w:numPr>
+        <w:rPr>
+          <w:sz w:val="24"/>
+        </w:rPr>
+      </w:pPr>
+      <w:r>
+        <w:rPr>
+          <w:sz w:val="24"/>
+        </w:rPr>
+        <w:t>Social media settings</w:t>
+      </w:r>
+    </w:p>
+    <w:p>
+      <w:pPr>
+        <w:rPr>
+          <w:sz w:val="24"/>
+        </w:rPr>
+      </w:pPr>
+      <w:r>
+        <w:rPr>
+          <w:sz w:val="24"/>
+        </w:rPr>
+        <w:t>[4] World layout</w:t>
+      </w:r>
+    </w:p>
+    <w:p>
+      <w:pPr>
+        <w:pStyle w:val="ListParagraph"/>
+        <w:numPr>
+          <w:ilvl w:val="0"/>
+          <w:numId w:val="6"/>
+        </w:numPr>
+        <w:rPr>
+          <w:sz w:val="24"/>
+        </w:rPr>
+      </w:pPr>
+      <w:r>
+        <w:rPr>
+          <w:sz w:val="24"/>
+        </w:rPr>
+        <w:t>The world will lay isometrically underneath the camera.</w:t>
+      </w:r>
+    </w:p>
+    <w:p>
+      <w:pPr>
+        <w:pStyle w:val="ListParagraph"/>
+        <w:numPr>
+          <w:ilvl w:val="0"/>
+          <w:numId w:val="6"/>
+        </w:numPr>
+        <w:rPr>
+          <w:sz w:val="24"/>
+        </w:rPr>
+      </w:pPr>
+      <w:r>
+        <w:rPr>
+          <w:sz w:val="24"/>
+        </w:rPr>
+        <w:t>Factories will be placed on the available land</w:t>
+      </w:r>
+    </w:p>
+    <w:p>
+      <w:pPr>
+        <w:pStyle w:val="ListParagraph"/>
+        <w:numPr>
+          <w:ilvl w:val="0"/>
+          <w:numId w:val="6"/>
+        </w:numPr>
+        <w:rPr>
+          <w:sz w:val="24"/>
+        </w:rPr>
+      </w:pPr>
+      <w:r>
+        <w:rPr>
+          <w:sz w:val="24"/>
+        </w:rPr>
+        <w:t>The world will scroll vertically</w:t>
+      </w:r>
+    </w:p>
+    <w:p>
+      <w:pPr>
+        <w:pStyle w:val="ListParagraph"/>
+        <w:numPr>
+          <w:ilvl w:val="0"/>
+          <w:numId w:val="6"/>
+        </w:numPr>
+        <w:rPr>
+          <w:sz w:val="24"/>
+        </w:rPr>
+      </w:pPr>
+      <w:r>
+        <w:rPr>
+          <w:sz w:val="24"/>
+        </w:rPr>
+        <w:t xml:space="preserve">Areas of the world will unlock as the player gains levels giving them access to more materials </w:t>
+      </w:r>
+    </w:p>
+    <w:p>
+      <w:pPr>
         <w:pStyle w:val="Heading3"/>
         <w:rPr>
           <w:sz w:val="32"/>
@@ -783,12 +1957,366 @@
       </w:pPr>
       <w:r>
         <w:rPr>
+          <w:noProof/>
+        </w:rPr>
+        <mc:AlternateContent>
+          <mc:Choice Requires="wps">
+            <w:drawing>
+              <wp:anchor distT="45720" distB="45720" distL="114300" distR="114300" simplePos="0" relativeHeight="251696128" behindDoc="0" locked="0" layoutInCell="1" allowOverlap="1" wp14:anchorId="227EDEBD" wp14:editId="7833BB0B">
+                <wp:simplePos x="0" y="0"/>
+                <wp:positionH relativeFrom="column">
+                  <wp:posOffset>1741017</wp:posOffset>
+                </wp:positionH>
+                <wp:positionV relativeFrom="paragraph">
+                  <wp:posOffset>1142365</wp:posOffset>
+                </wp:positionV>
+                <wp:extent cx="396816" cy="353683"/>
+                <wp:effectExtent l="0" t="0" r="0" b="0"/>
+                <wp:wrapNone/>
+                <wp:docPr id="20" name="Text Box 2"/>
+                <wp:cNvGraphicFramePr>
+                  <a:graphicFrameLocks xmlns:a="http://schemas.openxmlformats.org/drawingml/2006/main"/>
+                </wp:cNvGraphicFramePr>
+                <a:graphic xmlns:a="http://schemas.openxmlformats.org/drawingml/2006/main">
+                  <a:graphicData uri="http://schemas.microsoft.com/office/word/2010/wordprocessingShape">
+                    <wps:wsp>
+                      <wps:cNvSpPr txBox="1">
+                        <a:spLocks noChangeArrowheads="1"/>
+                      </wps:cNvSpPr>
+                      <wps:spPr bwMode="auto">
+                        <a:xfrm>
+                          <a:off x="0" y="0"/>
+                          <a:ext cx="396816" cy="353683"/>
+                        </a:xfrm>
+                        <a:prstGeom prst="rect">
+                          <a:avLst/>
+                        </a:prstGeom>
+                        <a:noFill/>
+                        <a:ln w="9525">
+                          <a:noFill/>
+                          <a:miter lim="800000"/>
+                          <a:headEnd/>
+                          <a:tailEnd/>
+                        </a:ln>
+                      </wps:spPr>
+                      <wps:txbx>
+                        <w:txbxContent>
+                          <w:p>
+                            <w:pPr>
+                              <w:rPr>
+                                <w:b/>
+                                <w:sz w:val="24"/>
+                              </w:rPr>
+                            </w:pPr>
+                            <w:r>
+                              <w:rPr>
+                                <w:b/>
+                                <w:sz w:val="24"/>
+                              </w:rPr>
+                              <w:t>[</w:t>
+                            </w:r>
+                            <w:r>
+                              <w:rPr>
+                                <w:b/>
+                                <w:sz w:val="24"/>
+                              </w:rPr>
+                              <w:t>2</w:t>
+                            </w:r>
+                            <w:r>
+                              <w:rPr>
+                                <w:b/>
+                                <w:sz w:val="24"/>
+                              </w:rPr>
+                              <w:t>]</w:t>
+                            </w:r>
+                          </w:p>
+                        </w:txbxContent>
+                      </wps:txbx>
+                      <wps:bodyPr rot="0" vert="horz" wrap="square" lIns="91440" tIns="45720" rIns="91440" bIns="45720" anchor="t" anchorCtr="0">
+                        <a:noAutofit/>
+                      </wps:bodyPr>
+                    </wps:wsp>
+                  </a:graphicData>
+                </a:graphic>
+                <wp14:sizeRelH relativeFrom="margin">
+                  <wp14:pctWidth>0</wp14:pctWidth>
+                </wp14:sizeRelH>
+                <wp14:sizeRelV relativeFrom="margin">
+                  <wp14:pctHeight>0</wp14:pctHeight>
+                </wp14:sizeRelV>
+              </wp:anchor>
+            </w:drawing>
+          </mc:Choice>
+          <mc:Fallback>
+            <w:pict>
+              <v:shape w14:anchorId="227EDEBD" id="_x0000_s1034" type="#_x0000_t202" style="position:absolute;margin-left:137.1pt;margin-top:89.95pt;width:31.25pt;height:27.85pt;z-index:251696128;visibility:visible;mso-wrap-style:square;mso-width-percent:0;mso-height-percent:0;mso-wrap-distance-left:9pt;mso-wrap-distance-top:3.6pt;mso-wrap-distance-right:9pt;mso-wrap-distance-bottom:3.6pt;mso-position-horizontal:absolute;mso-position-horizontal-relative:text;mso-position-vertical:absolute;mso-position-vertical-relative:text;mso-width-percent:0;mso-height-percent:0;mso-width-relative:margin;mso-height-relative:margin;v-text-anchor:top" o:gfxdata="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" filled="f" stroked="f">
+                <v:textbox>
+                  <w:txbxContent>
+                    <w:p>
+                      <w:pPr>
+                        <w:rPr>
+                          <w:b/>
+                          <w:sz w:val="24"/>
+                        </w:rPr>
+                      </w:pPr>
+                      <w:r>
+                        <w:rPr>
+                          <w:b/>
+                          <w:sz w:val="24"/>
+                        </w:rPr>
+                        <w:t>[</w:t>
+                      </w:r>
+                      <w:r>
+                        <w:rPr>
+                          <w:b/>
+                          <w:sz w:val="24"/>
+                        </w:rPr>
+                        <w:t>2</w:t>
+                      </w:r>
+                      <w:r>
+                        <w:rPr>
+                          <w:b/>
+                          <w:sz w:val="24"/>
+                        </w:rPr>
+                        <w:t>]</w:t>
+                      </w:r>
+                    </w:p>
+                  </w:txbxContent>
+                </v:textbox>
+              </v:shape>
+            </w:pict>
+          </mc:Fallback>
+        </mc:AlternateContent>
+      </w:r>
+      <w:r>
+        <w:rPr>
+          <w:noProof/>
+        </w:rPr>
+        <mc:AlternateContent>
+          <mc:Choice Requires="wps">
+            <w:drawing>
+              <wp:anchor distT="45720" distB="45720" distL="114300" distR="114300" simplePos="0" relativeHeight="251694080" behindDoc="0" locked="0" layoutInCell="1" allowOverlap="1" wp14:anchorId="227EDEBD" wp14:editId="7833BB0B">
+                <wp:simplePos x="0" y="0"/>
+                <wp:positionH relativeFrom="column">
+                  <wp:posOffset>380390</wp:posOffset>
+                </wp:positionH>
+                <wp:positionV relativeFrom="paragraph">
+                  <wp:posOffset>527888</wp:posOffset>
+                </wp:positionV>
+                <wp:extent cx="396816" cy="353683"/>
+                <wp:effectExtent l="0" t="0" r="0" b="0"/>
+                <wp:wrapNone/>
+                <wp:docPr id="19" name="Text Box 2"/>
+                <wp:cNvGraphicFramePr>
+                  <a:graphicFrameLocks xmlns:a="http://schemas.openxmlformats.org/drawingml/2006/main"/>
+                </wp:cNvGraphicFramePr>
+                <a:graphic xmlns:a="http://schemas.openxmlformats.org/drawingml/2006/main">
+                  <a:graphicData uri="http://schemas.microsoft.com/office/word/2010/wordprocessingShape">
+                    <wps:wsp>
+                      <wps:cNvSpPr txBox="1">
+                        <a:spLocks noChangeArrowheads="1"/>
+                      </wps:cNvSpPr>
+                      <wps:spPr bwMode="auto">
+                        <a:xfrm>
+                          <a:off x="0" y="0"/>
+                          <a:ext cx="396816" cy="353683"/>
+                        </a:xfrm>
+                        <a:prstGeom prst="rect">
+                          <a:avLst/>
+                        </a:prstGeom>
+                        <a:noFill/>
+                        <a:ln w="9525">
+                          <a:noFill/>
+                          <a:miter lim="800000"/>
+                          <a:headEnd/>
+                          <a:tailEnd/>
+                        </a:ln>
+                      </wps:spPr>
+                      <wps:txbx>
+                        <w:txbxContent>
+                          <w:p>
+                            <w:pPr>
+                              <w:rPr>
+                                <w:b/>
+                                <w:sz w:val="24"/>
+                              </w:rPr>
+                            </w:pPr>
+                            <w:r>
+                              <w:rPr>
+                                <w:b/>
+                                <w:sz w:val="24"/>
+                              </w:rPr>
+                              <w:t>[1]</w:t>
+                            </w:r>
+                          </w:p>
+                        </w:txbxContent>
+                      </wps:txbx>
+                      <wps:bodyPr rot="0" vert="horz" wrap="square" lIns="91440" tIns="45720" rIns="91440" bIns="45720" anchor="t" anchorCtr="0">
+                        <a:noAutofit/>
+                      </wps:bodyPr>
+                    </wps:wsp>
+                  </a:graphicData>
+                </a:graphic>
+                <wp14:sizeRelH relativeFrom="margin">
+                  <wp14:pctWidth>0</wp14:pctWidth>
+                </wp14:sizeRelH>
+                <wp14:sizeRelV relativeFrom="margin">
+                  <wp14:pctHeight>0</wp14:pctHeight>
+                </wp14:sizeRelV>
+              </wp:anchor>
+            </w:drawing>
+          </mc:Choice>
+          <mc:Fallback>
+            <w:pict>
+              <v:shape w14:anchorId="227EDEBD" id="_x0000_s1035" type="#_x0000_t202" style="position:absolute;margin-left:29.95pt;margin-top:41.55pt;width:31.25pt;height:27.85pt;z-index:251694080;visibility:visible;mso-wrap-style:square;mso-width-percent:0;mso-height-percent:0;mso-wrap-distance-left:9pt;mso-wrap-distance-top:3.6pt;mso-wrap-distance-right:9pt;mso-wrap-distance-bottom:3.6pt;mso-position-horizontal:absolute;mso-position-horizontal-relative:text;mso-position-vertical:absolute;mso-position-vertical-relative:text;mso-width-percent:0;mso-height-percent:0;mso-width-relative:margin;mso-height-relative:margin;v-text-anchor:top" o:gfxdata="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" filled="f" stroked="f">
+                <v:textbox>
+                  <w:txbxContent>
+                    <w:p>
+                      <w:pPr>
+                        <w:rPr>
+                          <w:b/>
+                          <w:sz w:val="24"/>
+                        </w:rPr>
+                      </w:pPr>
+                      <w:r>
+                        <w:rPr>
+                          <w:b/>
+                          <w:sz w:val="24"/>
+                        </w:rPr>
+                        <w:t>[1]</w:t>
+                      </w:r>
+                    </w:p>
+                  </w:txbxContent>
+                </v:textbox>
+              </v:shape>
+            </w:pict>
+          </mc:Fallback>
+        </mc:AlternateContent>
+      </w:r>
+      <w:r>
+        <w:rPr>
           <w:sz w:val="32"/>
         </w:rPr>
-        <w:t>Default Overworld Screen</w:t>
-      </w:r>
-    </w:p>
-    <w:p/>
+        <w:t>Overworld Screen</w:t>
+      </w:r>
+      <w:r>
+        <w:rPr>
+          <w:sz w:val="32"/>
+        </w:rPr>
+        <w:t xml:space="preserve"> – Menu</w:t>
+      </w:r>
+    </w:p>
+    <w:p>
+      <w:r>
+        <w:rPr>
+          <w:noProof/>
+        </w:rPr>
+        <w:drawing>
+          <wp:anchor distT="0" distB="0" distL="114300" distR="114300" simplePos="0" relativeHeight="251685888" behindDoc="0" locked="0" layoutInCell="1" allowOverlap="1">
+            <wp:simplePos x="0" y="0"/>
+            <wp:positionH relativeFrom="column">
+              <wp:posOffset>0</wp:posOffset>
+            </wp:positionH>
+            <wp:positionV relativeFrom="paragraph">
+              <wp:posOffset>-792</wp:posOffset>
+            </wp:positionV>
+            <wp:extent cx="5925820" cy="2921635"/>
+            <wp:effectExtent l="0" t="0" r="0" b="0"/>
+            <wp:wrapTopAndBottom/>
+            <wp:docPr id="15" name="Picture 15" descr="C:\Users\johnd\AppData\Local\Microsoft\Windows\INetCache\Content.Word\PauseScreenIphone.png"/>
+            <wp:cNvGraphicFramePr>
+              <a:graphicFrameLocks xmlns:a="http://schemas.openxmlformats.org/drawingml/2006/main" noChangeAspect="1"/>
+            </wp:cNvGraphicFramePr>
+            <a:graphic xmlns:a="http://schemas.openxmlformats.org/drawingml/2006/main">
+              <a:graphicData uri="http://schemas.openxmlformats.org/drawingml/2006/picture">
+                <pic:pic xmlns:pic="http://schemas.openxmlformats.org/drawingml/2006/picture">
+                  <pic:nvPicPr>
+                    <pic:cNvPr id="0" name="Picture 2" descr="C:\Users\johnd\AppData\Local\Microsoft\Windows\INetCache\Content.Word\PauseScreenIphone.png"/>
+                    <pic:cNvPicPr>
+                      <a:picLocks noChangeAspect="1" noChangeArrowheads="1"/>
+                    </pic:cNvPicPr>
+                  </pic:nvPicPr>
+                  <pic:blipFill>
+                    <a:blip r:embed="rId10">
+                      <a:extLst>
+                        <a:ext uri="{28A0092B-C50C-407E-A947-70E740481C1C}">
+                          <a14:useLocalDpi xmlns:a14="http://schemas.microsoft.com/office/drawing/2010/main" val="0"/>
+                        </a:ext>
+                      </a:extLst>
+                    </a:blip>
+                    <a:srcRect/>
+                    <a:stretch>
+                      <a:fillRect/>
+                    </a:stretch>
+                  </pic:blipFill>
+                  <pic:spPr bwMode="auto">
+                    <a:xfrm rot="10800000">
+                      <a:off x="0" y="0"/>
+                      <a:ext cx="5925820" cy="2921635"/>
+                    </a:xfrm>
+                    <a:prstGeom prst="rect">
+                      <a:avLst/>
+                    </a:prstGeom>
+                    <a:noFill/>
+                    <a:ln>
+                      <a:noFill/>
+                    </a:ln>
+                  </pic:spPr>
+                </pic:pic>
+              </a:graphicData>
+            </a:graphic>
+          </wp:anchor>
+        </w:drawing>
+      </w:r>
+    </w:p>
+    <w:p>
+      <w:r>
+        <w:t>[1] Background Dim</w:t>
+      </w:r>
+    </w:p>
+    <w:p>
+      <w:pPr>
+        <w:pStyle w:val="ListParagraph"/>
+        <w:numPr>
+          <w:ilvl w:val="0"/>
+          <w:numId w:val="7"/>
+        </w:numPr>
+      </w:pPr>
+      <w:r>
+        <w:t>A dim will be applied to the background.</w:t>
+      </w:r>
+    </w:p>
+    <w:p>
+      <w:r>
+        <w:t>[2] Icons</w:t>
+      </w:r>
+    </w:p>
+    <w:p>
+      <w:pPr>
+        <w:pStyle w:val="ListParagraph"/>
+        <w:numPr>
+          <w:ilvl w:val="0"/>
+          <w:numId w:val="7"/>
+        </w:numPr>
+      </w:pPr>
+      <w:r>
+        <w:t>Icons without text will represent the player options</w:t>
+      </w:r>
+    </w:p>
+    <w:p>
+      <w:pPr>
+        <w:pStyle w:val="ListParagraph"/>
+        <w:numPr>
+          <w:ilvl w:val="0"/>
+          <w:numId w:val="7"/>
+        </w:numPr>
+      </w:pPr>
+      <w:r>
+        <w:t>When pressed, or held tooltip text can pop-up.</w:t>
+      </w:r>
+      <w:bookmarkStart w:id="0" w:name="_GoBack"/>
+      <w:bookmarkEnd w:id="0"/>
+    </w:p>
     <w:p>
       <w:pPr>
         <w:pStyle w:val="Heading2"/>
@@ -800,13 +2328,8 @@
         <w:rPr>
           <w:sz w:val="32"/>
         </w:rPr>
-        <w:t>Factory</w:t>
-      </w:r>
-      <w:r>
-        <w:rPr>
-          <w:sz w:val="32"/>
-        </w:rPr>
-        <w:t xml:space="preserve"> Screens</w:t>
+        <w:lastRenderedPageBreak/>
+        <w:t>Factory Screens</w:t>
       </w:r>
     </w:p>
     <w:p>
@@ -825,15 +2348,555 @@
     <w:p>
       <w:pPr>
         <w:pStyle w:val="Heading1"/>
-      </w:pPr>
-      <w:r>
         <w:rPr>
           <w:sz w:val="40"/>
         </w:rPr>
+      </w:pPr>
+      <w:r>
+        <w:rPr>
+          <w:sz w:val="40"/>
+        </w:rPr>
         <w:t>Player Flow</w:t>
       </w:r>
     </w:p>
     <w:p>
+      <w:pPr>
+        <w:pStyle w:val="Heading1"/>
+      </w:pPr>
+      <w:r>
+        <w:rPr>
+          <w:noProof/>
+        </w:rPr>
+        <mc:AlternateContent>
+          <mc:Choice Requires="wps">
+            <w:drawing>
+              <wp:anchor distT="0" distB="0" distL="114300" distR="114300" simplePos="0" relativeHeight="251692032" behindDoc="0" locked="0" layoutInCell="1" allowOverlap="1" wp14:anchorId="1815FB73" wp14:editId="1E5C3AE1">
+                <wp:simplePos x="0" y="0"/>
+                <wp:positionH relativeFrom="column">
+                  <wp:posOffset>1947490</wp:posOffset>
+                </wp:positionH>
+                <wp:positionV relativeFrom="paragraph">
+                  <wp:posOffset>3608705</wp:posOffset>
+                </wp:positionV>
+                <wp:extent cx="1128975" cy="45719"/>
+                <wp:effectExtent l="19050" t="76200" r="14605" b="50165"/>
+                <wp:wrapNone/>
+                <wp:docPr id="18" name="Straight Arrow Connector 18"/>
+                <wp:cNvGraphicFramePr/>
+                <a:graphic xmlns:a="http://schemas.openxmlformats.org/drawingml/2006/main">
+                  <a:graphicData uri="http://schemas.microsoft.com/office/word/2010/wordprocessingShape">
+                    <wps:wsp>
+                      <wps:cNvCnPr/>
+                      <wps:spPr>
+                        <a:xfrm flipH="1" flipV="1">
+                          <a:off x="0" y="0"/>
+                          <a:ext cx="1128975" cy="45719"/>
+                        </a:xfrm>
+                        <a:prstGeom prst="straightConnector1">
+                          <a:avLst/>
+                        </a:prstGeom>
+                        <a:ln>
+                          <a:tailEnd type="triangle"/>
+                        </a:ln>
+                      </wps:spPr>
+                      <wps:style>
+                        <a:lnRef idx="1">
+                          <a:schemeClr val="accent1"/>
+                        </a:lnRef>
+                        <a:fillRef idx="0">
+                          <a:schemeClr val="accent1"/>
+                        </a:fillRef>
+                        <a:effectRef idx="0">
+                          <a:schemeClr val="accent1"/>
+                        </a:effectRef>
+                        <a:fontRef idx="minor">
+                          <a:schemeClr val="tx1"/>
+                        </a:fontRef>
+                      </wps:style>
+                      <wps:bodyPr/>
+                    </wps:wsp>
+                  </a:graphicData>
+                </a:graphic>
+                <wp14:sizeRelH relativeFrom="margin">
+                  <wp14:pctWidth>0</wp14:pctWidth>
+                </wp14:sizeRelH>
+                <wp14:sizeRelV relativeFrom="margin">
+                  <wp14:pctHeight>0</wp14:pctHeight>
+                </wp14:sizeRelV>
+              </wp:anchor>
+            </w:drawing>
+          </mc:Choice>
+          <mc:Fallback>
+            <w:pict>
+              <v:shapetype w14:anchorId="68E16E23" id="_x0000_t32" coordsize="21600,21600" o:spt="32" o:oned="t" path="m,l21600,21600e" filled="f">
+                <v:path arrowok="t" fillok="f" o:connecttype="none"/>
+                <o:lock v:ext="edit" shapetype="t"/>
+              </v:shapetype>
+              <v:shape id="Straight Arrow Connector 18" o:spid="_x0000_s1026" type="#_x0000_t32" style="position:absolute;margin-left:153.35pt;margin-top:284.15pt;width:88.9pt;height:3.6pt;flip:x y;z-index:251692032;visibility:visible;mso-wrap-style:square;mso-width-percent:0;mso-height-percent:0;mso-wrap-distance-left:9pt;mso-wrap-distance-top:0;mso-wrap-distance-right:9pt;mso-wrap-distance-bottom:0;mso-position-horizontal:absolute;mso-position-horizontal-relative:text;mso-position-vertical:absolute;mso-position-vertical-relative:text;mso-width-percent:0;mso-height-percent:0;mso-width-relative:margin;mso-height-relative:margin" o:gfxdata="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" strokecolor="#4472c4 [3204]" strokeweight=".5pt">
+                <v:stroke endarrow="block" joinstyle="miter"/>
+              </v:shape>
+            </w:pict>
+          </mc:Fallback>
+        </mc:AlternateContent>
+      </w:r>
+      <w:r>
+        <w:rPr>
+          <w:noProof/>
+        </w:rPr>
+        <mc:AlternateContent>
+          <mc:Choice Requires="wps">
+            <w:drawing>
+              <wp:anchor distT="0" distB="0" distL="114300" distR="114300" simplePos="0" relativeHeight="251689984" behindDoc="0" locked="0" layoutInCell="1" allowOverlap="1" wp14:anchorId="6924B074" wp14:editId="3F923798">
+                <wp:simplePos x="0" y="0"/>
+                <wp:positionH relativeFrom="column">
+                  <wp:posOffset>1987825</wp:posOffset>
+                </wp:positionH>
+                <wp:positionV relativeFrom="paragraph">
+                  <wp:posOffset>3450673</wp:posOffset>
+                </wp:positionV>
+                <wp:extent cx="1137037" cy="45719"/>
+                <wp:effectExtent l="0" t="38100" r="25400" b="88265"/>
+                <wp:wrapNone/>
+                <wp:docPr id="17" name="Straight Arrow Connector 17"/>
+                <wp:cNvGraphicFramePr/>
+                <a:graphic xmlns:a="http://schemas.openxmlformats.org/drawingml/2006/main">
+                  <a:graphicData uri="http://schemas.microsoft.com/office/word/2010/wordprocessingShape">
+                    <wps:wsp>
+                      <wps:cNvCnPr/>
+                      <wps:spPr>
+                        <a:xfrm>
+                          <a:off x="0" y="0"/>
+                          <a:ext cx="1137037" cy="45719"/>
+                        </a:xfrm>
+                        <a:prstGeom prst="straightConnector1">
+                          <a:avLst/>
+                        </a:prstGeom>
+                        <a:ln>
+                          <a:tailEnd type="triangle"/>
+                        </a:ln>
+                      </wps:spPr>
+                      <wps:style>
+                        <a:lnRef idx="1">
+                          <a:schemeClr val="accent1"/>
+                        </a:lnRef>
+                        <a:fillRef idx="0">
+                          <a:schemeClr val="accent1"/>
+                        </a:fillRef>
+                        <a:effectRef idx="0">
+                          <a:schemeClr val="accent1"/>
+                        </a:effectRef>
+                        <a:fontRef idx="minor">
+                          <a:schemeClr val="tx1"/>
+                        </a:fontRef>
+                      </wps:style>
+                      <wps:bodyPr/>
+                    </wps:wsp>
+                  </a:graphicData>
+                </a:graphic>
+                <wp14:sizeRelH relativeFrom="margin">
+                  <wp14:pctWidth>0</wp14:pctWidth>
+                </wp14:sizeRelH>
+                <wp14:sizeRelV relativeFrom="margin">
+                  <wp14:pctHeight>0</wp14:pctHeight>
+                </wp14:sizeRelV>
+              </wp:anchor>
+            </w:drawing>
+          </mc:Choice>
+          <mc:Fallback>
+            <w:pict>
+              <v:shape w14:anchorId="6E875536" id="Straight Arrow Connector 17" o:spid="_x0000_s1026" type="#_x0000_t32" style="position:absolute;margin-left:156.5pt;margin-top:271.7pt;width:89.55pt;height:3.6pt;z-index:251689984;visibility:visible;mso-wrap-style:square;mso-width-percent:0;mso-height-percent:0;mso-wrap-distance-left:9pt;mso-wrap-distance-top:0;mso-wrap-distance-right:9pt;mso-wrap-distance-bottom:0;mso-position-horizontal:absolute;mso-position-horizontal-relative:text;mso-position-vertical:absolute;mso-position-vertical-relative:text;mso-width-percent:0;mso-height-percent:0;mso-width-relative:margin;mso-height-relative:margin" o:gfxdata="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" strokecolor="#4472c4 [3204]" strokeweight=".5pt">
+                <v:stroke endarrow="block" joinstyle="miter"/>
+              </v:shape>
+            </w:pict>
+          </mc:Fallback>
+        </mc:AlternateContent>
+      </w:r>
+      <w:r>
+        <w:rPr>
+          <w:noProof/>
+        </w:rPr>
+        <mc:AlternateContent>
+          <mc:Choice Requires="wps">
+            <w:drawing>
+              <wp:anchor distT="45720" distB="45720" distL="114300" distR="114300" simplePos="0" relativeHeight="251687936" behindDoc="0" locked="0" layoutInCell="1" allowOverlap="1" wp14:anchorId="298DC172" wp14:editId="3E42F9BF">
+                <wp:simplePos x="0" y="0"/>
+                <wp:positionH relativeFrom="margin">
+                  <wp:posOffset>3016631</wp:posOffset>
+                </wp:positionH>
+                <wp:positionV relativeFrom="paragraph">
+                  <wp:posOffset>3009392</wp:posOffset>
+                </wp:positionV>
+                <wp:extent cx="2062199" cy="1105786"/>
+                <wp:effectExtent l="0" t="0" r="14605" b="18415"/>
+                <wp:wrapNone/>
+                <wp:docPr id="16" name="Text Box 2"/>
+                <wp:cNvGraphicFramePr>
+                  <a:graphicFrameLocks xmlns:a="http://schemas.openxmlformats.org/drawingml/2006/main"/>
+                </wp:cNvGraphicFramePr>
+                <a:graphic xmlns:a="http://schemas.openxmlformats.org/drawingml/2006/main">
+                  <a:graphicData uri="http://schemas.microsoft.com/office/word/2010/wordprocessingShape">
+                    <wps:wsp>
+                      <wps:cNvSpPr txBox="1">
+                        <a:spLocks noChangeArrowheads="1"/>
+                      </wps:cNvSpPr>
+                      <wps:spPr bwMode="auto">
+                        <a:xfrm>
+                          <a:off x="0" y="0"/>
+                          <a:ext cx="2062199" cy="1105786"/>
+                        </a:xfrm>
+                        <a:prstGeom prst="rect">
+                          <a:avLst/>
+                        </a:prstGeom>
+                        <a:noFill/>
+                        <a:ln w="9525">
+                          <a:solidFill>
+                            <a:schemeClr val="accent1">
+                              <a:lumMod val="60000"/>
+                              <a:lumOff val="40000"/>
+                            </a:schemeClr>
+                          </a:solidFill>
+                          <a:miter lim="800000"/>
+                          <a:headEnd/>
+                          <a:tailEnd/>
+                        </a:ln>
+                      </wps:spPr>
+                      <wps:txbx>
+                        <w:txbxContent>
+                          <w:p>
+                            <w:pPr>
+                              <w:jc w:val="center"/>
+                              <w:rPr>
+                                <w:b/>
+                                <w:sz w:val="24"/>
+                              </w:rPr>
+                            </w:pPr>
+                            <w:r>
+                              <w:rPr>
+                                <w:b/>
+                                <w:sz w:val="24"/>
+                              </w:rPr>
+                              <w:t xml:space="preserve">Menu </w:t>
+                            </w:r>
+                            <w:r>
+                              <w:rPr>
+                                <w:b/>
+                                <w:sz w:val="24"/>
+                              </w:rPr>
+                              <w:t>Screen</w:t>
+                            </w:r>
+                          </w:p>
+                        </w:txbxContent>
+                      </wps:txbx>
+                      <wps:bodyPr rot="0" vert="horz" wrap="square" lIns="91440" tIns="45720" rIns="91440" bIns="45720" anchor="ctr" anchorCtr="0">
+                        <a:noAutofit/>
+                      </wps:bodyPr>
+                    </wps:wsp>
+                  </a:graphicData>
+                </a:graphic>
+                <wp14:sizeRelH relativeFrom="margin">
+                  <wp14:pctWidth>0</wp14:pctWidth>
+                </wp14:sizeRelH>
+                <wp14:sizeRelV relativeFrom="margin">
+                  <wp14:pctHeight>0</wp14:pctHeight>
+                </wp14:sizeRelV>
+              </wp:anchor>
+            </w:drawing>
+          </mc:Choice>
+          <mc:Fallback>
+            <w:pict>
+              <v:shape w14:anchorId="298DC172" id="_x0000_s1036" type="#_x0000_t202" style="position:absolute;margin-left:237.55pt;margin-top:236.95pt;width:162.4pt;height:87.05pt;z-index:251687936;visibility:visible;mso-wrap-style:square;mso-width-percent:0;mso-height-percent:0;mso-wrap-distance-left:9pt;mso-wrap-distance-top:3.6pt;mso-wrap-distance-right:9pt;mso-wrap-distance-bottom:3.6pt;mso-position-horizontal:absolute;mso-position-horizontal-relative:margin;mso-position-vertical:absolute;mso-position-vertical-relative:text;mso-width-percent:0;mso-height-percent:0;mso-width-relative:margin;mso-height-relative:margin;v-text-anchor:middle" o:gfxdata="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" filled="f" strokecolor="#8eaadb [1940]">
+                <v:textbox>
+                  <w:txbxContent>
+                    <w:p>
+                      <w:pPr>
+                        <w:jc w:val="center"/>
+                        <w:rPr>
+                          <w:b/>
+                          <w:sz w:val="24"/>
+                        </w:rPr>
+                      </w:pPr>
+                      <w:r>
+                        <w:rPr>
+                          <w:b/>
+                          <w:sz w:val="24"/>
+                        </w:rPr>
+                        <w:t xml:space="preserve">Menu </w:t>
+                      </w:r>
+                      <w:r>
+                        <w:rPr>
+                          <w:b/>
+                          <w:sz w:val="24"/>
+                        </w:rPr>
+                        <w:t>Screen</w:t>
+                      </w:r>
+                    </w:p>
+                  </w:txbxContent>
+                </v:textbox>
+                <w10:wrap anchorx="margin"/>
+              </v:shape>
+            </w:pict>
+          </mc:Fallback>
+        </mc:AlternateContent>
+      </w:r>
+      <w:r>
+        <w:rPr>
+          <w:noProof/>
+        </w:rPr>
+        <mc:AlternateContent>
+          <mc:Choice Requires="wps">
+            <w:drawing>
+              <wp:anchor distT="0" distB="0" distL="114300" distR="114300" simplePos="0" relativeHeight="251673600" behindDoc="0" locked="0" layoutInCell="1" allowOverlap="1" wp14:anchorId="1B902BE9" wp14:editId="04F15075">
+                <wp:simplePos x="0" y="0"/>
+                <wp:positionH relativeFrom="column">
+                  <wp:posOffset>1031278</wp:posOffset>
+                </wp:positionH>
+                <wp:positionV relativeFrom="paragraph">
+                  <wp:posOffset>2522031</wp:posOffset>
+                </wp:positionV>
+                <wp:extent cx="0" cy="532027"/>
+                <wp:effectExtent l="76200" t="0" r="57150" b="59055"/>
+                <wp:wrapNone/>
+                <wp:docPr id="13" name="Straight Arrow Connector 13"/>
+                <wp:cNvGraphicFramePr/>
+                <a:graphic xmlns:a="http://schemas.openxmlformats.org/drawingml/2006/main">
+                  <a:graphicData uri="http://schemas.microsoft.com/office/word/2010/wordprocessingShape">
+                    <wps:wsp>
+                      <wps:cNvCnPr/>
+                      <wps:spPr>
+                        <a:xfrm>
+                          <a:off x="0" y="0"/>
+                          <a:ext cx="0" cy="532027"/>
+                        </a:xfrm>
+                        <a:prstGeom prst="straightConnector1">
+                          <a:avLst/>
+                        </a:prstGeom>
+                        <a:ln>
+                          <a:tailEnd type="triangle"/>
+                        </a:ln>
+                      </wps:spPr>
+                      <wps:style>
+                        <a:lnRef idx="1">
+                          <a:schemeClr val="accent1"/>
+                        </a:lnRef>
+                        <a:fillRef idx="0">
+                          <a:schemeClr val="accent1"/>
+                        </a:fillRef>
+                        <a:effectRef idx="0">
+                          <a:schemeClr val="accent1"/>
+                        </a:effectRef>
+                        <a:fontRef idx="minor">
+                          <a:schemeClr val="tx1"/>
+                        </a:fontRef>
+                      </wps:style>
+                      <wps:bodyPr/>
+                    </wps:wsp>
+                  </a:graphicData>
+                </a:graphic>
+              </wp:anchor>
+            </w:drawing>
+          </mc:Choice>
+          <mc:Fallback>
+            <w:pict>
+              <v:shape w14:anchorId="1999A143" id="Straight Arrow Connector 13" o:spid="_x0000_s1026" type="#_x0000_t32" style="position:absolute;margin-left:81.2pt;margin-top:198.6pt;width:0;height:41.9pt;z-index:251673600;visibility:visible;mso-wrap-style:square;mso-wrap-distance-left:9pt;mso-wrap-distance-top:0;mso-wrap-distance-right:9pt;mso-wrap-distance-bottom:0;mso-position-horizontal:absolute;mso-position-horizontal-relative:text;mso-position-vertical:absolute;mso-position-vertical-relative:text" o:gfxdata="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" strokecolor="#4472c4 [3204]" strokeweight=".5pt">
+                <v:stroke endarrow="block" joinstyle="miter"/>
+              </v:shape>
+            </w:pict>
+          </mc:Fallback>
+        </mc:AlternateContent>
+      </w:r>
+      <w:r>
+        <w:rPr>
+          <w:noProof/>
+        </w:rPr>
+        <mc:AlternateContent>
+          <mc:Choice Requires="wps">
+            <w:drawing>
+              <wp:anchor distT="0" distB="0" distL="114300" distR="114300" simplePos="0" relativeHeight="251669504" behindDoc="0" locked="0" layoutInCell="1" allowOverlap="1">
+                <wp:simplePos x="0" y="0"/>
+                <wp:positionH relativeFrom="column">
+                  <wp:posOffset>1028103</wp:posOffset>
+                </wp:positionH>
+                <wp:positionV relativeFrom="paragraph">
+                  <wp:posOffset>1008190</wp:posOffset>
+                </wp:positionV>
+                <wp:extent cx="0" cy="532027"/>
+                <wp:effectExtent l="76200" t="0" r="57150" b="59055"/>
+                <wp:wrapNone/>
+                <wp:docPr id="11" name="Straight Arrow Connector 11"/>
+                <wp:cNvGraphicFramePr/>
+                <a:graphic xmlns:a="http://schemas.openxmlformats.org/drawingml/2006/main">
+                  <a:graphicData uri="http://schemas.microsoft.com/office/word/2010/wordprocessingShape">
+                    <wps:wsp>
+                      <wps:cNvCnPr/>
+                      <wps:spPr>
+                        <a:xfrm>
+                          <a:off x="0" y="0"/>
+                          <a:ext cx="0" cy="532027"/>
+                        </a:xfrm>
+                        <a:prstGeom prst="straightConnector1">
+                          <a:avLst/>
+                        </a:prstGeom>
+                        <a:ln>
+                          <a:tailEnd type="triangle"/>
+                        </a:ln>
+                      </wps:spPr>
+                      <wps:style>
+                        <a:lnRef idx="1">
+                          <a:schemeClr val="accent1"/>
+                        </a:lnRef>
+                        <a:fillRef idx="0">
+                          <a:schemeClr val="accent1"/>
+                        </a:fillRef>
+                        <a:effectRef idx="0">
+                          <a:schemeClr val="accent1"/>
+                        </a:effectRef>
+                        <a:fontRef idx="minor">
+                          <a:schemeClr val="tx1"/>
+                        </a:fontRef>
+                      </wps:style>
+                      <wps:bodyPr/>
+                    </wps:wsp>
+                  </a:graphicData>
+                </a:graphic>
+              </wp:anchor>
+            </w:drawing>
+          </mc:Choice>
+          <mc:Fallback>
+            <w:pict>
+              <v:shape w14:anchorId="3E4C1932" id="Straight Arrow Connector 11" o:spid="_x0000_s1026" type="#_x0000_t32" style="position:absolute;margin-left:80.95pt;margin-top:79.4pt;width:0;height:41.9pt;z-index:251669504;visibility:visible;mso-wrap-style:square;mso-wrap-distance-left:9pt;mso-wrap-distance-top:0;mso-wrap-distance-right:9pt;mso-wrap-distance-bottom:0;mso-position-horizontal:absolute;mso-position-horizontal-relative:text;mso-position-vertical:absolute;mso-position-vertical-relative:text" o:gfxdata="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" strokecolor="#4472c4 [3204]" strokeweight=".5pt">
+                <v:stroke endarrow="block" joinstyle="miter"/>
+              </v:shape>
+            </w:pict>
+          </mc:Fallback>
+        </mc:AlternateContent>
+      </w:r>
+      <w:r>
+        <w:rPr>
+          <w:noProof/>
+        </w:rPr>
+        <mc:AlternateContent>
+          <mc:Choice Requires="wps">
+            <w:drawing>
+              <wp:anchor distT="45720" distB="45720" distL="114300" distR="114300" simplePos="0" relativeHeight="251671552" behindDoc="0" locked="0" layoutInCell="1" allowOverlap="1" wp14:anchorId="102749AF" wp14:editId="4E42842F">
+                <wp:simplePos x="0" y="0"/>
+                <wp:positionH relativeFrom="margin">
+                  <wp:posOffset>-4445</wp:posOffset>
+                </wp:positionH>
+                <wp:positionV relativeFrom="paragraph">
+                  <wp:posOffset>2999105</wp:posOffset>
+                </wp:positionV>
+                <wp:extent cx="2061845" cy="1105535"/>
+                <wp:effectExtent l="0" t="0" r="14605" b="18415"/>
+                <wp:wrapNone/>
+                <wp:docPr id="12" name="Text Box 2"/>
+                <wp:cNvGraphicFramePr>
+                  <a:graphicFrameLocks xmlns:a="http://schemas.openxmlformats.org/drawingml/2006/main"/>
+                </wp:cNvGraphicFramePr>
+                <a:graphic xmlns:a="http://schemas.openxmlformats.org/drawingml/2006/main">
+                  <a:graphicData uri="http://schemas.microsoft.com/office/word/2010/wordprocessingShape">
+                    <wps:wsp>
+                      <wps:cNvSpPr txBox="1">
+                        <a:spLocks noChangeArrowheads="1"/>
+                      </wps:cNvSpPr>
+                      <wps:spPr bwMode="auto">
+                        <a:xfrm>
+                          <a:off x="0" y="0"/>
+                          <a:ext cx="2061845" cy="1105535"/>
+                        </a:xfrm>
+                        <a:prstGeom prst="rect">
+                          <a:avLst/>
+                        </a:prstGeom>
+                        <a:noFill/>
+                        <a:ln w="9525">
+                          <a:solidFill>
+                            <a:schemeClr val="accent1">
+                              <a:lumMod val="60000"/>
+                              <a:lumOff val="40000"/>
+                            </a:schemeClr>
+                          </a:solidFill>
+                          <a:miter lim="800000"/>
+                          <a:headEnd/>
+                          <a:tailEnd/>
+                        </a:ln>
+                      </wps:spPr>
+                      <wps:txbx>
+                        <w:txbxContent>
+                          <w:p>
+                            <w:pPr>
+                              <w:jc w:val="center"/>
+                              <w:rPr>
+                                <w:b/>
+                                <w:sz w:val="24"/>
+                              </w:rPr>
+                            </w:pPr>
+                            <w:r>
+                              <w:rPr>
+                                <w:b/>
+                                <w:sz w:val="24"/>
+                              </w:rPr>
+                              <w:t>Entry</w:t>
+                            </w:r>
+                            <w:r>
+                              <w:rPr>
+                                <w:b/>
+                                <w:sz w:val="24"/>
+                              </w:rPr>
+                              <w:t xml:space="preserve"> Overworld Screen</w:t>
+                            </w:r>
+                          </w:p>
+                        </w:txbxContent>
+                      </wps:txbx>
+                      <wps:bodyPr rot="0" vert="horz" wrap="square" lIns="91440" tIns="45720" rIns="91440" bIns="45720" anchor="ctr" anchorCtr="0">
+                        <a:noAutofit/>
+                      </wps:bodyPr>
+                    </wps:wsp>
+                  </a:graphicData>
+                </a:graphic>
+                <wp14:sizeRelH relativeFrom="margin">
+                  <wp14:pctWidth>0</wp14:pctWidth>
+                </wp14:sizeRelH>
+                <wp14:sizeRelV relativeFrom="margin">
+                  <wp14:pctHeight>0</wp14:pctHeight>
+                </wp14:sizeRelV>
+              </wp:anchor>
+            </w:drawing>
+          </mc:Choice>
+          <mc:Fallback>
+            <w:pict>
+              <v:shape w14:anchorId="102749AF" id="_x0000_s1037" type="#_x0000_t202" style="position:absolute;margin-left:-.35pt;margin-top:236.15pt;width:162.35pt;height:87.05pt;z-index:251671552;visibility:visible;mso-wrap-style:square;mso-width-percent:0;mso-height-percent:0;mso-wrap-distance-left:9pt;mso-wrap-distance-top:3.6pt;mso-wrap-distance-right:9pt;mso-wrap-distance-bottom:3.6pt;mso-position-horizontal:absolute;mso-position-horizontal-relative:margin;mso-position-vertical:absolute;mso-position-vertical-relative:text;mso-width-percent:0;mso-height-percent:0;mso-width-relative:margin;mso-height-relative:margin;v-text-anchor:middle" o:gfxdata="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" filled="f" strokecolor="#8eaadb [1940]">
+                <v:textbox>
+                  <w:txbxContent>
+                    <w:p>
+                      <w:pPr>
+                        <w:jc w:val="center"/>
+                        <w:rPr>
+                          <w:b/>
+                          <w:sz w:val="24"/>
+                        </w:rPr>
+                      </w:pPr>
+                      <w:r>
+                        <w:rPr>
+                          <w:b/>
+                          <w:sz w:val="24"/>
+                        </w:rPr>
+                        <w:t>Entry</w:t>
+                      </w:r>
+                      <w:r>
+                        <w:rPr>
+                          <w:b/>
+                          <w:sz w:val="24"/>
+                        </w:rPr>
+                        <w:t xml:space="preserve"> Overworld Screen</w:t>
+                      </w:r>
+                    </w:p>
+                  </w:txbxContent>
+                </v:textbox>
+                <w10:wrap anchorx="margin"/>
+              </v:shape>
+            </w:pict>
+          </mc:Fallback>
+        </mc:AlternateContent>
+      </w:r>
       <w:r>
         <w:rPr>
           <w:noProof/>
@@ -844,12 +2907,12 @@
               <wp:anchor distT="45720" distB="45720" distL="114300" distR="114300" simplePos="0" relativeHeight="251668480" behindDoc="0" locked="0" layoutInCell="1" allowOverlap="1" wp14:anchorId="1046990D" wp14:editId="7F6A46A9">
                 <wp:simplePos x="0" y="0"/>
                 <wp:positionH relativeFrom="margin">
-                  <wp:align>center</wp:align>
+                  <wp:posOffset>452755</wp:posOffset>
                 </wp:positionH>
                 <wp:positionV relativeFrom="paragraph">
-                  <wp:posOffset>67325</wp:posOffset>
+                  <wp:posOffset>354330</wp:posOffset>
                 </wp:positionV>
-                <wp:extent cx="1136812" cy="680484"/>
+                <wp:extent cx="1136650" cy="680085"/>
                 <wp:effectExtent l="0" t="0" r="25400" b="24765"/>
                 <wp:wrapNone/>
                 <wp:docPr id="10" name="Text Box 2"/>
@@ -865,7 +2928,7 @@
                       <wps:spPr bwMode="auto">
                         <a:xfrm>
                           <a:off x="0" y="0"/>
-                          <a:ext cx="1136812" cy="680484"/>
+                          <a:ext cx="1136650" cy="680085"/>
                         </a:xfrm>
                         <a:prstGeom prst="rect">
                           <a:avLst/>
@@ -920,7 +2983,7 @@
           </mc:Choice>
           <mc:Fallback>
             <w:pict>
-              <v:shape w14:anchorId="1046990D" id="_x0000_s1029" type="#_x0000_t202" style="position:absolute;margin-left:0;margin-top:5.3pt;width:89.5pt;height:53.6pt;z-index:251668480;visibility:visible;mso-wrap-style:square;mso-width-percent:0;mso-height-percent:0;mso-wrap-distance-left:9pt;mso-wrap-distance-top:3.6pt;mso-wrap-distance-right:9pt;mso-wrap-distance-bottom:3.6pt;mso-position-horizontal:center;mso-position-horizontal-relative:margin;mso-position-vertical:absolute;mso-position-vertical-relative:text;mso-width-percent:0;mso-height-percent:0;mso-width-relative:margin;mso-height-relative:margin;v-text-anchor:middle" o:gfxdata="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" filled="f" strokecolor="#8eaadb [1940]">
+              <v:shape w14:anchorId="1046990D" id="_x0000_s1038" type="#_x0000_t202" style="position:absolute;margin-left:35.65pt;margin-top:27.9pt;width:89.5pt;height:53.55pt;z-index:251668480;visibility:visible;mso-wrap-style:square;mso-width-percent:0;mso-height-percent:0;mso-wrap-distance-left:9pt;mso-wrap-distance-top:3.6pt;mso-wrap-distance-right:9pt;mso-wrap-distance-bottom:3.6pt;mso-position-horizontal:absolute;mso-position-horizontal-relative:margin;mso-position-vertical:absolute;mso-position-vertical-relative:text;mso-width-percent:0;mso-height-percent:0;mso-width-relative:margin;mso-height-relative:margin;v-text-anchor:middle" o:gfxdata="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" filled="f" strokecolor="#8eaadb [1940]">
                 <v:textbox>
                   <w:txbxContent>
                     <w:p>
@@ -947,257 +3010,6 @@
           </mc:Fallback>
         </mc:AlternateContent>
       </w:r>
-    </w:p>
-    <w:p>
-      <w:r>
-        <w:rPr>
-          <w:noProof/>
-        </w:rPr>
-        <mc:AlternateContent>
-          <mc:Choice Requires="wps">
-            <w:drawing>
-              <wp:anchor distT="45720" distB="45720" distL="114300" distR="114300" simplePos="0" relativeHeight="251671552" behindDoc="0" locked="0" layoutInCell="1" allowOverlap="1" wp14:anchorId="102749AF" wp14:editId="4E42842F">
-                <wp:simplePos x="0" y="0"/>
-                <wp:positionH relativeFrom="margin">
-                  <wp:align>center</wp:align>
-                </wp:positionH>
-                <wp:positionV relativeFrom="paragraph">
-                  <wp:posOffset>2426823</wp:posOffset>
-                </wp:positionV>
-                <wp:extent cx="2062199" cy="1105786"/>
-                <wp:effectExtent l="0" t="0" r="14605" b="18415"/>
-                <wp:wrapNone/>
-                <wp:docPr id="12" name="Text Box 2"/>
-                <wp:cNvGraphicFramePr>
-                  <a:graphicFrameLocks xmlns:a="http://schemas.openxmlformats.org/drawingml/2006/main"/>
-                </wp:cNvGraphicFramePr>
-                <a:graphic xmlns:a="http://schemas.openxmlformats.org/drawingml/2006/main">
-                  <a:graphicData uri="http://schemas.microsoft.com/office/word/2010/wordprocessingShape">
-                    <wps:wsp>
-                      <wps:cNvSpPr txBox="1">
-                        <a:spLocks noChangeArrowheads="1"/>
-                      </wps:cNvSpPr>
-                      <wps:spPr bwMode="auto">
-                        <a:xfrm>
-                          <a:off x="0" y="0"/>
-                          <a:ext cx="2062199" cy="1105786"/>
-                        </a:xfrm>
-                        <a:prstGeom prst="rect">
-                          <a:avLst/>
-                        </a:prstGeom>
-                        <a:noFill/>
-                        <a:ln w="9525">
-                          <a:solidFill>
-                            <a:schemeClr val="accent1">
-                              <a:lumMod val="60000"/>
-                              <a:lumOff val="40000"/>
-                            </a:schemeClr>
-                          </a:solidFill>
-                          <a:miter lim="800000"/>
-                          <a:headEnd/>
-                          <a:tailEnd/>
-                        </a:ln>
-                      </wps:spPr>
-                      <wps:txbx>
-                        <w:txbxContent>
-                          <w:p>
-                            <w:pPr>
-                              <w:jc w:val="center"/>
-                              <w:rPr>
-                                <w:b/>
-                                <w:sz w:val="24"/>
-                              </w:rPr>
-                            </w:pPr>
-                            <w:r>
-                              <w:rPr>
-                                <w:b/>
-                                <w:sz w:val="24"/>
-                              </w:rPr>
-                              <w:t>Default Overworld Screen</w:t>
-                            </w:r>
-                          </w:p>
-                        </w:txbxContent>
-                      </wps:txbx>
-                      <wps:bodyPr rot="0" vert="horz" wrap="square" lIns="91440" tIns="45720" rIns="91440" bIns="45720" anchor="ctr" anchorCtr="0">
-                        <a:noAutofit/>
-                      </wps:bodyPr>
-                    </wps:wsp>
-                  </a:graphicData>
-                </a:graphic>
-                <wp14:sizeRelH relativeFrom="margin">
-                  <wp14:pctWidth>0</wp14:pctWidth>
-                </wp14:sizeRelH>
-                <wp14:sizeRelV relativeFrom="margin">
-                  <wp14:pctHeight>0</wp14:pctHeight>
-                </wp14:sizeRelV>
-              </wp:anchor>
-            </w:drawing>
-          </mc:Choice>
-          <mc:Fallback>
-            <w:pict>
-              <v:shape w14:anchorId="102749AF" id="_x0000_s1030" type="#_x0000_t202" style="position:absolute;margin-left:0;margin-top:191.1pt;width:162.4pt;height:87.05pt;z-index:251671552;visibility:visible;mso-wrap-style:square;mso-width-percent:0;mso-height-percent:0;mso-wrap-distance-left:9pt;mso-wrap-distance-top:3.6pt;mso-wrap-distance-right:9pt;mso-wrap-distance-bottom:3.6pt;mso-position-horizontal:center;mso-position-horizontal-relative:margin;mso-position-vertical:absolute;mso-position-vertical-relative:text;mso-width-percent:0;mso-height-percent:0;mso-width-relative:margin;mso-height-relative:margin;v-text-anchor:middle" o:gfxdata="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" filled="f" strokecolor="#8eaadb [1940]">
-                <v:textbox>
-                  <w:txbxContent>
-                    <w:p>
-                      <w:pPr>
-                        <w:jc w:val="center"/>
-                        <w:rPr>
-                          <w:b/>
-                          <w:sz w:val="24"/>
-                        </w:rPr>
-                      </w:pPr>
-                      <w:r>
-                        <w:rPr>
-                          <w:b/>
-                          <w:sz w:val="24"/>
-                        </w:rPr>
-                        <w:t>Default Overworld Screen</w:t>
-                      </w:r>
-                    </w:p>
-                  </w:txbxContent>
-                </v:textbox>
-                <w10:wrap anchorx="margin"/>
-              </v:shape>
-            </w:pict>
-          </mc:Fallback>
-        </mc:AlternateContent>
-      </w:r>
-      <w:r>
-        <w:rPr>
-          <w:noProof/>
-        </w:rPr>
-        <mc:AlternateContent>
-          <mc:Choice Requires="wps">
-            <w:drawing>
-              <wp:anchor distT="0" distB="0" distL="114300" distR="114300" simplePos="0" relativeHeight="251673600" behindDoc="0" locked="0" layoutInCell="1" allowOverlap="1" wp14:anchorId="1B902BE9" wp14:editId="04F15075">
-                <wp:simplePos x="0" y="0"/>
-                <wp:positionH relativeFrom="column">
-                  <wp:posOffset>2969629</wp:posOffset>
-                </wp:positionH>
-                <wp:positionV relativeFrom="paragraph">
-                  <wp:posOffset>1976282</wp:posOffset>
-                </wp:positionV>
-                <wp:extent cx="0" cy="532027"/>
-                <wp:effectExtent l="76200" t="0" r="57150" b="59055"/>
-                <wp:wrapNone/>
-                <wp:docPr id="13" name="Straight Arrow Connector 13"/>
-                <wp:cNvGraphicFramePr/>
-                <a:graphic xmlns:a="http://schemas.openxmlformats.org/drawingml/2006/main">
-                  <a:graphicData uri="http://schemas.microsoft.com/office/word/2010/wordprocessingShape">
-                    <wps:wsp>
-                      <wps:cNvCnPr/>
-                      <wps:spPr>
-                        <a:xfrm>
-                          <a:off x="0" y="0"/>
-                          <a:ext cx="0" cy="532027"/>
-                        </a:xfrm>
-                        <a:prstGeom prst="straightConnector1">
-                          <a:avLst/>
-                        </a:prstGeom>
-                        <a:ln>
-                          <a:tailEnd type="triangle"/>
-                        </a:ln>
-                      </wps:spPr>
-                      <wps:style>
-                        <a:lnRef idx="1">
-                          <a:schemeClr val="accent1"/>
-                        </a:lnRef>
-                        <a:fillRef idx="0">
-                          <a:schemeClr val="accent1"/>
-                        </a:fillRef>
-                        <a:effectRef idx="0">
-                          <a:schemeClr val="accent1"/>
-                        </a:effectRef>
-                        <a:fontRef idx="minor">
-                          <a:schemeClr val="tx1"/>
-                        </a:fontRef>
-                      </wps:style>
-                      <wps:bodyPr/>
-                    </wps:wsp>
-                  </a:graphicData>
-                </a:graphic>
-              </wp:anchor>
-            </w:drawing>
-          </mc:Choice>
-          <mc:Fallback>
-            <w:pict>
-              <v:shapetype w14:anchorId="1E9DF32E" id="_x0000_t32" coordsize="21600,21600" o:spt="32" o:oned="t" path="m,l21600,21600e" filled="f">
-                <v:path arrowok="t" fillok="f" o:connecttype="none"/>
-                <o:lock v:ext="edit" shapetype="t"/>
-              </v:shapetype>
-              <v:shape id="Straight Arrow Connector 13" o:spid="_x0000_s1026" type="#_x0000_t32" style="position:absolute;margin-left:233.85pt;margin-top:155.6pt;width:0;height:41.9pt;z-index:251673600;visibility:visible;mso-wrap-style:square;mso-wrap-distance-left:9pt;mso-wrap-distance-top:0;mso-wrap-distance-right:9pt;mso-wrap-distance-bottom:0;mso-position-horizontal:absolute;mso-position-horizontal-relative:text;mso-position-vertical:absolute;mso-position-vertical-relative:text" o:gfxdata="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" strokecolor="#4472c4 [3204]" strokeweight=".5pt">
-                <v:stroke endarrow="block" joinstyle="miter"/>
-              </v:shape>
-            </w:pict>
-          </mc:Fallback>
-        </mc:AlternateContent>
-      </w:r>
-      <w:r>
-        <w:rPr>
-          <w:noProof/>
-        </w:rPr>
-        <mc:AlternateContent>
-          <mc:Choice Requires="wps">
-            <w:drawing>
-              <wp:anchor distT="0" distB="0" distL="114300" distR="114300" simplePos="0" relativeHeight="251669504" behindDoc="0" locked="0" layoutInCell="1" allowOverlap="1">
-                <wp:simplePos x="0" y="0"/>
-                <wp:positionH relativeFrom="column">
-                  <wp:posOffset>2966484</wp:posOffset>
-                </wp:positionH>
-                <wp:positionV relativeFrom="paragraph">
-                  <wp:posOffset>462767</wp:posOffset>
-                </wp:positionV>
-                <wp:extent cx="0" cy="532027"/>
-                <wp:effectExtent l="76200" t="0" r="57150" b="59055"/>
-                <wp:wrapNone/>
-                <wp:docPr id="11" name="Straight Arrow Connector 11"/>
-                <wp:cNvGraphicFramePr/>
-                <a:graphic xmlns:a="http://schemas.openxmlformats.org/drawingml/2006/main">
-                  <a:graphicData uri="http://schemas.microsoft.com/office/word/2010/wordprocessingShape">
-                    <wps:wsp>
-                      <wps:cNvCnPr/>
-                      <wps:spPr>
-                        <a:xfrm>
-                          <a:off x="0" y="0"/>
-                          <a:ext cx="0" cy="532027"/>
-                        </a:xfrm>
-                        <a:prstGeom prst="straightConnector1">
-                          <a:avLst/>
-                        </a:prstGeom>
-                        <a:ln>
-                          <a:tailEnd type="triangle"/>
-                        </a:ln>
-                      </wps:spPr>
-                      <wps:style>
-                        <a:lnRef idx="1">
-                          <a:schemeClr val="accent1"/>
-                        </a:lnRef>
-                        <a:fillRef idx="0">
-                          <a:schemeClr val="accent1"/>
-                        </a:fillRef>
-                        <a:effectRef idx="0">
-                          <a:schemeClr val="accent1"/>
-                        </a:effectRef>
-                        <a:fontRef idx="minor">
-                          <a:schemeClr val="tx1"/>
-                        </a:fontRef>
-                      </wps:style>
-                      <wps:bodyPr/>
-                    </wps:wsp>
-                  </a:graphicData>
-                </a:graphic>
-              </wp:anchor>
-            </w:drawing>
-          </mc:Choice>
-          <mc:Fallback>
-            <w:pict>
-              <v:shape w14:anchorId="6377589B" id="Straight Arrow Connector 11" o:spid="_x0000_s1026" type="#_x0000_t32" style="position:absolute;margin-left:233.6pt;margin-top:36.45pt;width:0;height:41.9pt;z-index:251669504;visibility:visible;mso-wrap-style:square;mso-wrap-distance-left:9pt;mso-wrap-distance-top:0;mso-wrap-distance-right:9pt;mso-wrap-distance-bottom:0;mso-position-horizontal:absolute;mso-position-horizontal-relative:text;mso-position-vertical:absolute;mso-position-vertical-relative:text" o:gfxdata="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" strokecolor="#4472c4 [3204]" strokeweight=".5pt">
-                <v:stroke endarrow="block" joinstyle="miter"/>
-              </v:shape>
-            </w:pict>
-          </mc:Fallback>
-        </mc:AlternateContent>
-      </w:r>
       <w:r>
         <w:rPr>
           <w:noProof/>
@@ -1208,10 +3020,10 @@
               <wp:anchor distT="45720" distB="45720" distL="114300" distR="114300" simplePos="0" relativeHeight="251666432" behindDoc="0" locked="0" layoutInCell="1" allowOverlap="1" wp14:anchorId="1046990D" wp14:editId="7F6A46A9">
                 <wp:simplePos x="0" y="0"/>
                 <wp:positionH relativeFrom="margin">
-                  <wp:align>center</wp:align>
+                  <wp:posOffset>-4408</wp:posOffset>
                 </wp:positionH>
                 <wp:positionV relativeFrom="paragraph">
-                  <wp:posOffset>959810</wp:posOffset>
+                  <wp:posOffset>1532691</wp:posOffset>
                 </wp:positionV>
                 <wp:extent cx="2062199" cy="1105786"/>
                 <wp:effectExtent l="0" t="0" r="14605" b="18415"/>
@@ -1284,7 +3096,7 @@
           </mc:Choice>
           <mc:Fallback>
             <w:pict>
-              <v:shape w14:anchorId="1046990D" id="_x0000_s1031" type="#_x0000_t202" style="position:absolute;margin-left:0;margin-top:75.6pt;width:162.4pt;height:87.05pt;z-index:251666432;visibility:visible;mso-wrap-style:square;mso-width-percent:0;mso-height-percent:0;mso-wrap-distance-left:9pt;mso-wrap-distance-top:3.6pt;mso-wrap-distance-right:9pt;mso-wrap-distance-bottom:3.6pt;mso-position-horizontal:center;mso-position-horizontal-relative:margin;mso-position-vertical:absolute;mso-position-vertical-relative:text;mso-width-percent:0;mso-height-percent:0;mso-width-relative:margin;mso-height-relative:margin;v-text-anchor:middle" o:gfxdata="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" filled="f" strokecolor="#8eaadb [1940]">
+              <v:shape w14:anchorId="1046990D" id="_x0000_s1039" type="#_x0000_t202" style="position:absolute;margin-left:-.35pt;margin-top:120.7pt;width:162.4pt;height:87.05pt;z-index:251666432;visibility:visible;mso-wrap-style:square;mso-width-percent:0;mso-height-percent:0;mso-wrap-distance-left:9pt;mso-wrap-distance-top:3.6pt;mso-wrap-distance-right:9pt;mso-wrap-distance-bottom:3.6pt;mso-position-horizontal:absolute;mso-position-horizontal-relative:margin;mso-position-vertical:absolute;mso-position-vertical-relative:text;mso-width-percent:0;mso-height-percent:0;mso-width-relative:margin;mso-height-relative:margin;v-text-anchor:middle" o:gfxdata="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" filled="f" strokecolor="#8eaadb [1940]">
                 <v:textbox>
                   <w:txbxContent>
                     <w:p>
@@ -1375,6 +3187,232 @@
 <file path=word/numbering.xml><?xml version="1.0" encoding="utf-8"?>
 <w:numbering xmlns:wpc="http://schemas.microsoft.com/office/word/2010/wordprocessingCanvas" xmlns:cx="http://schemas.microsoft.com/office/drawing/2014/chartex" xmlns:cx1="http://schemas.microsoft.com/office/drawing/2015/9/8/chartex" xmlns:cx2="http://schemas.microsoft.com/office/drawing/2015/10/21/chartex" xmlns:cx3="http://schemas.microsoft.com/office/drawing/2016/5/9/chartex" xmlns:cx4="http://schemas.microsoft.com/office/drawing/2016/5/10/chartex" xmlns:cx5="http://schemas.microsoft.com/office/drawing/2016/5/11/chartex" xmlns:cx6="http://schemas.microsoft.com/office/drawing/2016/5/12/chartex" xmlns:cx7="http://schemas.microsoft.com/office/drawing/2016/5/13/chartex" xmlns:cx8="http://schemas.microsoft.com/office/drawing/2016/5/14/chartex" xmlns:mc="http://schemas.openxmlformats.org/markup-compatibility/2006" xmlns:aink="http://schemas.microsoft.com/office/drawing/2016/ink" xmlns:am3d="http://schemas.microsoft.com/office/drawing/2017/model3d" xmlns:o="urn:schemas-microsoft-com:office:office" xmlns:r="http://schemas.openxmlformats.org/officeDocument/2006/relationships" xmlns:m="http://schemas.openxmlformats.org/officeDocument/2006/math" xmlns:v="urn:schemas-microsoft-com:vml" xmlns:wp14="http://schemas.microsoft.com/office/word/2010/wordprocessingDrawing" xmlns:wp="http://schemas.openxmlformats.org/drawingml/2006/wordprocessingDrawing" xmlns:w10="urn:schemas-microsoft-com:office:word" xmlns:w="http://schemas.openxmlformats.org/wordprocessingml/2006/main" xmlns:w14="http://schemas.microsoft.com/office/word/2010/wordml" xmlns:w15="http://schemas.microsoft.com/office/word/2012/wordml" xmlns:w16cid="http://schemas.microsoft.com/office/word/2016/wordml/cid" xmlns:w16se="http://schemas.microsoft.com/office/word/2015/wordml/symex" xmlns:wpg="http://schemas.microsoft.com/office/word/2010/wordprocessingGroup" xmlns:wpi="http://schemas.microsoft.com/office/word/2010/wordprocessingInk" xmlns:wne="http://schemas.microsoft.com/office/word/2006/wordml" xmlns:wps="http://schemas.microsoft.com/office/word/2010/wordprocessingShape" mc:Ignorable="w14 w15 w16se w16cid wp14">
   <w:abstractNum w:abstractNumId="0" w15:restartNumberingAfterBreak="0">
+    <w:nsid w:val="12904A7D"/>
+    <w:multiLevelType w:val="hybridMultilevel"/>
+    <w:tmpl w:val="ACAA8C2A"/>
+    <w:lvl w:ilvl="0" w:tplc="04090001">
+      <w:start w:val="1"/>
+      <w:numFmt w:val="bullet"/>
+      <w:lvlText w:val=""/>
+      <w:lvlJc w:val="left"/>
+      <w:pPr>
+        <w:ind w:left="720" w:hanging="360"/>
+      </w:pPr>
+      <w:rPr>
+        <w:rFonts w:ascii="Symbol" w:hAnsi="Symbol" w:hint="default"/>
+      </w:rPr>
+    </w:lvl>
+    <w:lvl w:ilvl="1" w:tplc="04090003">
+      <w:start w:val="1"/>
+      <w:numFmt w:val="bullet"/>
+      <w:lvlText w:val="o"/>
+      <w:lvlJc w:val="left"/>
+      <w:pPr>
+        <w:ind w:left="1440" w:hanging="360"/>
+      </w:pPr>
+      <w:rPr>
+        <w:rFonts w:ascii="Courier New" w:hAnsi="Courier New" w:cs="Courier New" w:hint="default"/>
+      </w:rPr>
+    </w:lvl>
+    <w:lvl w:ilvl="2" w:tplc="04090005" w:tentative="1">
+      <w:start w:val="1"/>
+      <w:numFmt w:val="bullet"/>
+      <w:lvlText w:val=""/>
+      <w:lvlJc w:val="left"/>
+      <w:pPr>
+        <w:ind w:left="2160" w:hanging="360"/>
+      </w:pPr>
+      <w:rPr>
+        <w:rFonts w:ascii="Wingdings" w:hAnsi="Wingdings" w:hint="default"/>
+      </w:rPr>
+    </w:lvl>
+    <w:lvl w:ilvl="3" w:tplc="04090001" w:tentative="1">
+      <w:start w:val="1"/>
+      <w:numFmt w:val="bullet"/>
+      <w:lvlText w:val=""/>
+      <w:lvlJc w:val="left"/>
+      <w:pPr>
+        <w:ind w:left="2880" w:hanging="360"/>
+      </w:pPr>
+      <w:rPr>
+        <w:rFonts w:ascii="Symbol" w:hAnsi="Symbol" w:hint="default"/>
+      </w:rPr>
+    </w:lvl>
+    <w:lvl w:ilvl="4" w:tplc="04090003" w:tentative="1">
+      <w:start w:val="1"/>
+      <w:numFmt w:val="bullet"/>
+      <w:lvlText w:val="o"/>
+      <w:lvlJc w:val="left"/>
+      <w:pPr>
+        <w:ind w:left="3600" w:hanging="360"/>
+      </w:pPr>
+      <w:rPr>
+        <w:rFonts w:ascii="Courier New" w:hAnsi="Courier New" w:cs="Courier New" w:hint="default"/>
+      </w:rPr>
+    </w:lvl>
+    <w:lvl w:ilvl="5" w:tplc="04090005" w:tentative="1">
+      <w:start w:val="1"/>
+      <w:numFmt w:val="bullet"/>
+      <w:lvlText w:val=""/>
+      <w:lvlJc w:val="left"/>
+      <w:pPr>
+        <w:ind w:left="4320" w:hanging="360"/>
+      </w:pPr>
+      <w:rPr>
+        <w:rFonts w:ascii="Wingdings" w:hAnsi="Wingdings" w:hint="default"/>
+      </w:rPr>
+    </w:lvl>
+    <w:lvl w:ilvl="6" w:tplc="04090001" w:tentative="1">
+      <w:start w:val="1"/>
+      <w:numFmt w:val="bullet"/>
+      <w:lvlText w:val=""/>
+      <w:lvlJc w:val="left"/>
+      <w:pPr>
+        <w:ind w:left="5040" w:hanging="360"/>
+      </w:pPr>
+      <w:rPr>
+        <w:rFonts w:ascii="Symbol" w:hAnsi="Symbol" w:hint="default"/>
+      </w:rPr>
+    </w:lvl>
+    <w:lvl w:ilvl="7" w:tplc="04090003" w:tentative="1">
+      <w:start w:val="1"/>
+      <w:numFmt w:val="bullet"/>
+      <w:lvlText w:val="o"/>
+      <w:lvlJc w:val="left"/>
+      <w:pPr>
+        <w:ind w:left="5760" w:hanging="360"/>
+      </w:pPr>
+      <w:rPr>
+        <w:rFonts w:ascii="Courier New" w:hAnsi="Courier New" w:cs="Courier New" w:hint="default"/>
+      </w:rPr>
+    </w:lvl>
+    <w:lvl w:ilvl="8" w:tplc="04090005" w:tentative="1">
+      <w:start w:val="1"/>
+      <w:numFmt w:val="bullet"/>
+      <w:lvlText w:val=""/>
+      <w:lvlJc w:val="left"/>
+      <w:pPr>
+        <w:ind w:left="6480" w:hanging="360"/>
+      </w:pPr>
+      <w:rPr>
+        <w:rFonts w:ascii="Wingdings" w:hAnsi="Wingdings" w:hint="default"/>
+      </w:rPr>
+    </w:lvl>
+  </w:abstractNum>
+  <w:abstractNum w:abstractNumId="1" w15:restartNumberingAfterBreak="0">
+    <w:nsid w:val="1E9613DF"/>
+    <w:multiLevelType w:val="hybridMultilevel"/>
+    <w:tmpl w:val="106A19EA"/>
+    <w:lvl w:ilvl="0" w:tplc="04090001">
+      <w:start w:val="1"/>
+      <w:numFmt w:val="bullet"/>
+      <w:lvlText w:val=""/>
+      <w:lvlJc w:val="left"/>
+      <w:pPr>
+        <w:ind w:left="720" w:hanging="360"/>
+      </w:pPr>
+      <w:rPr>
+        <w:rFonts w:ascii="Symbol" w:hAnsi="Symbol" w:hint="default"/>
+      </w:rPr>
+    </w:lvl>
+    <w:lvl w:ilvl="1" w:tplc="04090003">
+      <w:start w:val="1"/>
+      <w:numFmt w:val="bullet"/>
+      <w:lvlText w:val="o"/>
+      <w:lvlJc w:val="left"/>
+      <w:pPr>
+        <w:ind w:left="1440" w:hanging="360"/>
+      </w:pPr>
+      <w:rPr>
+        <w:rFonts w:ascii="Courier New" w:hAnsi="Courier New" w:cs="Courier New" w:hint="default"/>
+      </w:rPr>
+    </w:lvl>
+    <w:lvl w:ilvl="2" w:tplc="04090005" w:tentative="1">
+      <w:start w:val="1"/>
+      <w:numFmt w:val="bullet"/>
+      <w:lvlText w:val=""/>
+      <w:lvlJc w:val="left"/>
+      <w:pPr>
+        <w:ind w:left="2160" w:hanging="360"/>
+      </w:pPr>
+      <w:rPr>
+        <w:rFonts w:ascii="Wingdings" w:hAnsi="Wingdings" w:hint="default"/>
+      </w:rPr>
+    </w:lvl>
+    <w:lvl w:ilvl="3" w:tplc="04090001" w:tentative="1">
+      <w:start w:val="1"/>
+      <w:numFmt w:val="bullet"/>
+      <w:lvlText w:val=""/>
+      <w:lvlJc w:val="left"/>
+      <w:pPr>
+        <w:ind w:left="2880" w:hanging="360"/>
+      </w:pPr>
+      <w:rPr>
+        <w:rFonts w:ascii="Symbol" w:hAnsi="Symbol" w:hint="default"/>
+      </w:rPr>
+    </w:lvl>
+    <w:lvl w:ilvl="4" w:tplc="04090003" w:tentative="1">
+      <w:start w:val="1"/>
+      <w:numFmt w:val="bullet"/>
+      <w:lvlText w:val="o"/>
+      <w:lvlJc w:val="left"/>
+      <w:pPr>
+        <w:ind w:left="3600" w:hanging="360"/>
+      </w:pPr>
+      <w:rPr>
+        <w:rFonts w:ascii="Courier New" w:hAnsi="Courier New" w:cs="Courier New" w:hint="default"/>
+      </w:rPr>
+    </w:lvl>
+    <w:lvl w:ilvl="5" w:tplc="04090005" w:tentative="1">
+      <w:start w:val="1"/>
+      <w:numFmt w:val="bullet"/>
+      <w:lvlText w:val=""/>
+      <w:lvlJc w:val="left"/>
+      <w:pPr>
+        <w:ind w:left="4320" w:hanging="360"/>
+      </w:pPr>
+      <w:rPr>
+        <w:rFonts w:ascii="Wingdings" w:hAnsi="Wingdings" w:hint="default"/>
+      </w:rPr>
+    </w:lvl>
+    <w:lvl w:ilvl="6" w:tplc="04090001" w:tentative="1">
+      <w:start w:val="1"/>
+      <w:numFmt w:val="bullet"/>
+      <w:lvlText w:val=""/>
+      <w:lvlJc w:val="left"/>
+      <w:pPr>
+        <w:ind w:left="5040" w:hanging="360"/>
+      </w:pPr>
+      <w:rPr>
+        <w:rFonts w:ascii="Symbol" w:hAnsi="Symbol" w:hint="default"/>
+      </w:rPr>
+    </w:lvl>
+    <w:lvl w:ilvl="7" w:tplc="04090003" w:tentative="1">
+      <w:start w:val="1"/>
+      <w:numFmt w:val="bullet"/>
+      <w:lvlText w:val="o"/>
+      <w:lvlJc w:val="left"/>
+      <w:pPr>
+        <w:ind w:left="5760" w:hanging="360"/>
+      </w:pPr>
+      <w:rPr>
+        <w:rFonts w:ascii="Courier New" w:hAnsi="Courier New" w:cs="Courier New" w:hint="default"/>
+      </w:rPr>
+    </w:lvl>
+    <w:lvl w:ilvl="8" w:tplc="04090005" w:tentative="1">
+      <w:start w:val="1"/>
+      <w:numFmt w:val="bullet"/>
+      <w:lvlText w:val=""/>
+      <w:lvlJc w:val="left"/>
+      <w:pPr>
+        <w:ind w:left="6480" w:hanging="360"/>
+      </w:pPr>
+      <w:rPr>
+        <w:rFonts w:ascii="Wingdings" w:hAnsi="Wingdings" w:hint="default"/>
+      </w:rPr>
+    </w:lvl>
+  </w:abstractNum>
+  <w:abstractNum w:abstractNumId="2" w15:restartNumberingAfterBreak="0">
     <w:nsid w:val="22930E16"/>
     <w:multiLevelType w:val="hybridMultilevel"/>
     <w:tmpl w:val="04CA0112"/>
@@ -1487,7 +3525,233 @@
       </w:rPr>
     </w:lvl>
   </w:abstractNum>
-  <w:abstractNum w:abstractNumId="1" w15:restartNumberingAfterBreak="0">
+  <w:abstractNum w:abstractNumId="3" w15:restartNumberingAfterBreak="0">
+    <w:nsid w:val="2D530F76"/>
+    <w:multiLevelType w:val="hybridMultilevel"/>
+    <w:tmpl w:val="8932E074"/>
+    <w:lvl w:ilvl="0" w:tplc="04090001">
+      <w:start w:val="1"/>
+      <w:numFmt w:val="bullet"/>
+      <w:lvlText w:val=""/>
+      <w:lvlJc w:val="left"/>
+      <w:pPr>
+        <w:ind w:left="720" w:hanging="360"/>
+      </w:pPr>
+      <w:rPr>
+        <w:rFonts w:ascii="Symbol" w:hAnsi="Symbol" w:hint="default"/>
+      </w:rPr>
+    </w:lvl>
+    <w:lvl w:ilvl="1" w:tplc="04090003" w:tentative="1">
+      <w:start w:val="1"/>
+      <w:numFmt w:val="bullet"/>
+      <w:lvlText w:val="o"/>
+      <w:lvlJc w:val="left"/>
+      <w:pPr>
+        <w:ind w:left="1440" w:hanging="360"/>
+      </w:pPr>
+      <w:rPr>
+        <w:rFonts w:ascii="Courier New" w:hAnsi="Courier New" w:cs="Courier New" w:hint="default"/>
+      </w:rPr>
+    </w:lvl>
+    <w:lvl w:ilvl="2" w:tplc="04090005" w:tentative="1">
+      <w:start w:val="1"/>
+      <w:numFmt w:val="bullet"/>
+      <w:lvlText w:val=""/>
+      <w:lvlJc w:val="left"/>
+      <w:pPr>
+        <w:ind w:left="2160" w:hanging="360"/>
+      </w:pPr>
+      <w:rPr>
+        <w:rFonts w:ascii="Wingdings" w:hAnsi="Wingdings" w:hint="default"/>
+      </w:rPr>
+    </w:lvl>
+    <w:lvl w:ilvl="3" w:tplc="04090001" w:tentative="1">
+      <w:start w:val="1"/>
+      <w:numFmt w:val="bullet"/>
+      <w:lvlText w:val=""/>
+      <w:lvlJc w:val="left"/>
+      <w:pPr>
+        <w:ind w:left="2880" w:hanging="360"/>
+      </w:pPr>
+      <w:rPr>
+        <w:rFonts w:ascii="Symbol" w:hAnsi="Symbol" w:hint="default"/>
+      </w:rPr>
+    </w:lvl>
+    <w:lvl w:ilvl="4" w:tplc="04090003" w:tentative="1">
+      <w:start w:val="1"/>
+      <w:numFmt w:val="bullet"/>
+      <w:lvlText w:val="o"/>
+      <w:lvlJc w:val="left"/>
+      <w:pPr>
+        <w:ind w:left="3600" w:hanging="360"/>
+      </w:pPr>
+      <w:rPr>
+        <w:rFonts w:ascii="Courier New" w:hAnsi="Courier New" w:cs="Courier New" w:hint="default"/>
+      </w:rPr>
+    </w:lvl>
+    <w:lvl w:ilvl="5" w:tplc="04090005" w:tentative="1">
+      <w:start w:val="1"/>
+      <w:numFmt w:val="bullet"/>
+      <w:lvlText w:val=""/>
+      <w:lvlJc w:val="left"/>
+      <w:pPr>
+        <w:ind w:left="4320" w:hanging="360"/>
+      </w:pPr>
+      <w:rPr>
+        <w:rFonts w:ascii="Wingdings" w:hAnsi="Wingdings" w:hint="default"/>
+      </w:rPr>
+    </w:lvl>
+    <w:lvl w:ilvl="6" w:tplc="04090001" w:tentative="1">
+      <w:start w:val="1"/>
+      <w:numFmt w:val="bullet"/>
+      <w:lvlText w:val=""/>
+      <w:lvlJc w:val="left"/>
+      <w:pPr>
+        <w:ind w:left="5040" w:hanging="360"/>
+      </w:pPr>
+      <w:rPr>
+        <w:rFonts w:ascii="Symbol" w:hAnsi="Symbol" w:hint="default"/>
+      </w:rPr>
+    </w:lvl>
+    <w:lvl w:ilvl="7" w:tplc="04090003" w:tentative="1">
+      <w:start w:val="1"/>
+      <w:numFmt w:val="bullet"/>
+      <w:lvlText w:val="o"/>
+      <w:lvlJc w:val="left"/>
+      <w:pPr>
+        <w:ind w:left="5760" w:hanging="360"/>
+      </w:pPr>
+      <w:rPr>
+        <w:rFonts w:ascii="Courier New" w:hAnsi="Courier New" w:cs="Courier New" w:hint="default"/>
+      </w:rPr>
+    </w:lvl>
+    <w:lvl w:ilvl="8" w:tplc="04090005" w:tentative="1">
+      <w:start w:val="1"/>
+      <w:numFmt w:val="bullet"/>
+      <w:lvlText w:val=""/>
+      <w:lvlJc w:val="left"/>
+      <w:pPr>
+        <w:ind w:left="6480" w:hanging="360"/>
+      </w:pPr>
+      <w:rPr>
+        <w:rFonts w:ascii="Wingdings" w:hAnsi="Wingdings" w:hint="default"/>
+      </w:rPr>
+    </w:lvl>
+  </w:abstractNum>
+  <w:abstractNum w:abstractNumId="4" w15:restartNumberingAfterBreak="0">
+    <w:nsid w:val="2F894606"/>
+    <w:multiLevelType w:val="hybridMultilevel"/>
+    <w:tmpl w:val="D450927E"/>
+    <w:lvl w:ilvl="0" w:tplc="04090001">
+      <w:start w:val="1"/>
+      <w:numFmt w:val="bullet"/>
+      <w:lvlText w:val=""/>
+      <w:lvlJc w:val="left"/>
+      <w:pPr>
+        <w:ind w:left="720" w:hanging="360"/>
+      </w:pPr>
+      <w:rPr>
+        <w:rFonts w:ascii="Symbol" w:hAnsi="Symbol" w:hint="default"/>
+      </w:rPr>
+    </w:lvl>
+    <w:lvl w:ilvl="1" w:tplc="04090003" w:tentative="1">
+      <w:start w:val="1"/>
+      <w:numFmt w:val="bullet"/>
+      <w:lvlText w:val="o"/>
+      <w:lvlJc w:val="left"/>
+      <w:pPr>
+        <w:ind w:left="1440" w:hanging="360"/>
+      </w:pPr>
+      <w:rPr>
+        <w:rFonts w:ascii="Courier New" w:hAnsi="Courier New" w:cs="Courier New" w:hint="default"/>
+      </w:rPr>
+    </w:lvl>
+    <w:lvl w:ilvl="2" w:tplc="04090005" w:tentative="1">
+      <w:start w:val="1"/>
+      <w:numFmt w:val="bullet"/>
+      <w:lvlText w:val=""/>
+      <w:lvlJc w:val="left"/>
+      <w:pPr>
+        <w:ind w:left="2160" w:hanging="360"/>
+      </w:pPr>
+      <w:rPr>
+        <w:rFonts w:ascii="Wingdings" w:hAnsi="Wingdings" w:hint="default"/>
+      </w:rPr>
+    </w:lvl>
+    <w:lvl w:ilvl="3" w:tplc="04090001" w:tentative="1">
+      <w:start w:val="1"/>
+      <w:numFmt w:val="bullet"/>
+      <w:lvlText w:val=""/>
+      <w:lvlJc w:val="left"/>
+      <w:pPr>
+        <w:ind w:left="2880" w:hanging="360"/>
+      </w:pPr>
+      <w:rPr>
+        <w:rFonts w:ascii="Symbol" w:hAnsi="Symbol" w:hint="default"/>
+      </w:rPr>
+    </w:lvl>
+    <w:lvl w:ilvl="4" w:tplc="04090003" w:tentative="1">
+      <w:start w:val="1"/>
+      <w:numFmt w:val="bullet"/>
+      <w:lvlText w:val="o"/>
+      <w:lvlJc w:val="left"/>
+      <w:pPr>
+        <w:ind w:left="3600" w:hanging="360"/>
+      </w:pPr>
+      <w:rPr>
+        <w:rFonts w:ascii="Courier New" w:hAnsi="Courier New" w:cs="Courier New" w:hint="default"/>
+      </w:rPr>
+    </w:lvl>
+    <w:lvl w:ilvl="5" w:tplc="04090005" w:tentative="1">
+      <w:start w:val="1"/>
+      <w:numFmt w:val="bullet"/>
+      <w:lvlText w:val=""/>
+      <w:lvlJc w:val="left"/>
+      <w:pPr>
+        <w:ind w:left="4320" w:hanging="360"/>
+      </w:pPr>
+      <w:rPr>
+        <w:rFonts w:ascii="Wingdings" w:hAnsi="Wingdings" w:hint="default"/>
+      </w:rPr>
+    </w:lvl>
+    <w:lvl w:ilvl="6" w:tplc="04090001" w:tentative="1">
+      <w:start w:val="1"/>
+      <w:numFmt w:val="bullet"/>
+      <w:lvlText w:val=""/>
+      <w:lvlJc w:val="left"/>
+      <w:pPr>
+        <w:ind w:left="5040" w:hanging="360"/>
+      </w:pPr>
+      <w:rPr>
+        <w:rFonts w:ascii="Symbol" w:hAnsi="Symbol" w:hint="default"/>
+      </w:rPr>
+    </w:lvl>
+    <w:lvl w:ilvl="7" w:tplc="04090003" w:tentative="1">
+      <w:start w:val="1"/>
+      <w:numFmt w:val="bullet"/>
+      <w:lvlText w:val="o"/>
+      <w:lvlJc w:val="left"/>
+      <w:pPr>
+        <w:ind w:left="5760" w:hanging="360"/>
+      </w:pPr>
+      <w:rPr>
+        <w:rFonts w:ascii="Courier New" w:hAnsi="Courier New" w:cs="Courier New" w:hint="default"/>
+      </w:rPr>
+    </w:lvl>
+    <w:lvl w:ilvl="8" w:tplc="04090005" w:tentative="1">
+      <w:start w:val="1"/>
+      <w:numFmt w:val="bullet"/>
+      <w:lvlText w:val=""/>
+      <w:lvlJc w:val="left"/>
+      <w:pPr>
+        <w:ind w:left="6480" w:hanging="360"/>
+      </w:pPr>
+      <w:rPr>
+        <w:rFonts w:ascii="Wingdings" w:hAnsi="Wingdings" w:hint="default"/>
+      </w:rPr>
+    </w:lvl>
+  </w:abstractNum>
+  <w:abstractNum w:abstractNumId="5" w15:restartNumberingAfterBreak="0">
     <w:nsid w:val="47D03F39"/>
     <w:multiLevelType w:val="hybridMultilevel"/>
     <w:tmpl w:val="569272B2"/>
@@ -1600,11 +3864,139 @@
       </w:rPr>
     </w:lvl>
   </w:abstractNum>
+  <w:abstractNum w:abstractNumId="6" w15:restartNumberingAfterBreak="0">
+    <w:nsid w:val="56B82922"/>
+    <w:multiLevelType w:val="hybridMultilevel"/>
+    <w:tmpl w:val="8DA8F02A"/>
+    <w:lvl w:ilvl="0" w:tplc="04090001">
+      <w:start w:val="1"/>
+      <w:numFmt w:val="bullet"/>
+      <w:lvlText w:val=""/>
+      <w:lvlJc w:val="left"/>
+      <w:pPr>
+        <w:ind w:left="720" w:hanging="360"/>
+      </w:pPr>
+      <w:rPr>
+        <w:rFonts w:ascii="Symbol" w:hAnsi="Symbol" w:hint="default"/>
+      </w:rPr>
+    </w:lvl>
+    <w:lvl w:ilvl="1" w:tplc="04090003" w:tentative="1">
+      <w:start w:val="1"/>
+      <w:numFmt w:val="bullet"/>
+      <w:lvlText w:val="o"/>
+      <w:lvlJc w:val="left"/>
+      <w:pPr>
+        <w:ind w:left="1440" w:hanging="360"/>
+      </w:pPr>
+      <w:rPr>
+        <w:rFonts w:ascii="Courier New" w:hAnsi="Courier New" w:cs="Courier New" w:hint="default"/>
+      </w:rPr>
+    </w:lvl>
+    <w:lvl w:ilvl="2" w:tplc="04090005" w:tentative="1">
+      <w:start w:val="1"/>
+      <w:numFmt w:val="bullet"/>
+      <w:lvlText w:val=""/>
+      <w:lvlJc w:val="left"/>
+      <w:pPr>
+        <w:ind w:left="2160" w:hanging="360"/>
+      </w:pPr>
+      <w:rPr>
+        <w:rFonts w:ascii="Wingdings" w:hAnsi="Wingdings" w:hint="default"/>
+      </w:rPr>
+    </w:lvl>
+    <w:lvl w:ilvl="3" w:tplc="04090001" w:tentative="1">
+      <w:start w:val="1"/>
+      <w:numFmt w:val="bullet"/>
+      <w:lvlText w:val=""/>
+      <w:lvlJc w:val="left"/>
+      <w:pPr>
+        <w:ind w:left="2880" w:hanging="360"/>
+      </w:pPr>
+      <w:rPr>
+        <w:rFonts w:ascii="Symbol" w:hAnsi="Symbol" w:hint="default"/>
+      </w:rPr>
+    </w:lvl>
+    <w:lvl w:ilvl="4" w:tplc="04090003" w:tentative="1">
+      <w:start w:val="1"/>
+      <w:numFmt w:val="bullet"/>
+      <w:lvlText w:val="o"/>
+      <w:lvlJc w:val="left"/>
+      <w:pPr>
+        <w:ind w:left="3600" w:hanging="360"/>
+      </w:pPr>
+      <w:rPr>
+        <w:rFonts w:ascii="Courier New" w:hAnsi="Courier New" w:cs="Courier New" w:hint="default"/>
+      </w:rPr>
+    </w:lvl>
+    <w:lvl w:ilvl="5" w:tplc="04090005" w:tentative="1">
+      <w:start w:val="1"/>
+      <w:numFmt w:val="bullet"/>
+      <w:lvlText w:val=""/>
+      <w:lvlJc w:val="left"/>
+      <w:pPr>
+        <w:ind w:left="4320" w:hanging="360"/>
+      </w:pPr>
+      <w:rPr>
+        <w:rFonts w:ascii="Wingdings" w:hAnsi="Wingdings" w:hint="default"/>
+      </w:rPr>
+    </w:lvl>
+    <w:lvl w:ilvl="6" w:tplc="04090001" w:tentative="1">
+      <w:start w:val="1"/>
+      <w:numFmt w:val="bullet"/>
+      <w:lvlText w:val=""/>
+      <w:lvlJc w:val="left"/>
+      <w:pPr>
+        <w:ind w:left="5040" w:hanging="360"/>
+      </w:pPr>
+      <w:rPr>
+        <w:rFonts w:ascii="Symbol" w:hAnsi="Symbol" w:hint="default"/>
+      </w:rPr>
+    </w:lvl>
+    <w:lvl w:ilvl="7" w:tplc="04090003" w:tentative="1">
+      <w:start w:val="1"/>
+      <w:numFmt w:val="bullet"/>
+      <w:lvlText w:val="o"/>
+      <w:lvlJc w:val="left"/>
+      <w:pPr>
+        <w:ind w:left="5760" w:hanging="360"/>
+      </w:pPr>
+      <w:rPr>
+        <w:rFonts w:ascii="Courier New" w:hAnsi="Courier New" w:cs="Courier New" w:hint="default"/>
+      </w:rPr>
+    </w:lvl>
+    <w:lvl w:ilvl="8" w:tplc="04090005" w:tentative="1">
+      <w:start w:val="1"/>
+      <w:numFmt w:val="bullet"/>
+      <w:lvlText w:val=""/>
+      <w:lvlJc w:val="left"/>
+      <w:pPr>
+        <w:ind w:left="6480" w:hanging="360"/>
+      </w:pPr>
+      <w:rPr>
+        <w:rFonts w:ascii="Wingdings" w:hAnsi="Wingdings" w:hint="default"/>
+      </w:rPr>
+    </w:lvl>
+  </w:abstractNum>
   <w:num w:numId="1">
+    <w:abstractNumId w:val="5"/>
+  </w:num>
+  <w:num w:numId="2">
+    <w:abstractNumId w:val="2"/>
+  </w:num>
+  <w:num w:numId="3">
+    <w:abstractNumId w:val="0"/>
+  </w:num>
+  <w:num w:numId="4">
+    <w:abstractNumId w:val="6"/>
+  </w:num>
+  <w:num w:numId="5">
     <w:abstractNumId w:val="1"/>
   </w:num>
-  <w:num w:numId="2">
-    <w:abstractNumId w:val="0"/>
+  <w:num w:numId="6">
+    <w:abstractNumId w:val="3"/>
+  </w:num>
+  <w:num w:numId="7">
+    <w:abstractNumId w:val="4"/>
   </w:num>
 </w:numbering>
 </file>
@@ -2496,7 +4888,7 @@
 </file>
 
 <file path=customXml/itemProps1.xml><?xml version="1.0" encoding="utf-8"?>
-<ds:datastoreItem xmlns:ds="http://schemas.openxmlformats.org/officeDocument/2006/customXml" ds:itemID="{A3C11145-DD2D-4449-8B72-1D0809C69DBA}">
+<ds:datastoreItem xmlns:ds="http://schemas.openxmlformats.org/officeDocument/2006/customXml" ds:itemID="{7B11EADC-19C5-4B8F-A505-D0F3026A5FCD}">
   <ds:schemaRefs>
     <ds:schemaRef ds:uri="http://schemas.openxmlformats.org/officeDocument/2006/bibliography"/>
   </ds:schemaRefs>

</xml_diff>

<commit_message>
finished design mock ups
</commit_message>
<xml_diff>
--- a/DesignDocuments/JohnDorman/Screen Mockups.docx
+++ b/DesignDocuments/JohnDorman/Screen Mockups.docx
@@ -2270,7 +2270,15 @@
       </w:r>
     </w:p>
     <w:p>
-      <w:r>
+      <w:pPr>
+        <w:rPr>
+          <w:sz w:val="24"/>
+        </w:rPr>
+      </w:pPr>
+      <w:r>
+        <w:rPr>
+          <w:sz w:val="24"/>
+        </w:rPr>
         <w:t>[1] Background Dim</w:t>
       </w:r>
     </w:p>
@@ -2281,13 +2289,27 @@
           <w:ilvl w:val="0"/>
           <w:numId w:val="7"/>
         </w:numPr>
-      </w:pPr>
-      <w:r>
+        <w:rPr>
+          <w:sz w:val="24"/>
+        </w:rPr>
+      </w:pPr>
+      <w:r>
+        <w:rPr>
+          <w:sz w:val="24"/>
+        </w:rPr>
         <w:t>A dim will be applied to the background.</w:t>
       </w:r>
     </w:p>
     <w:p>
-      <w:r>
+      <w:pPr>
+        <w:rPr>
+          <w:sz w:val="24"/>
+        </w:rPr>
+      </w:pPr>
+      <w:r>
+        <w:rPr>
+          <w:sz w:val="24"/>
+        </w:rPr>
         <w:t>[2] Icons</w:t>
       </w:r>
     </w:p>
@@ -2298,8 +2320,14 @@
           <w:ilvl w:val="0"/>
           <w:numId w:val="7"/>
         </w:numPr>
-      </w:pPr>
-      <w:r>
+        <w:rPr>
+          <w:sz w:val="24"/>
+        </w:rPr>
+      </w:pPr>
+      <w:r>
+        <w:rPr>
+          <w:sz w:val="24"/>
+        </w:rPr>
         <w:t>Icons without text will represent the player options</w:t>
       </w:r>
     </w:p>
@@ -2310,41 +2338,903 @@
           <w:ilvl w:val="0"/>
           <w:numId w:val="7"/>
         </w:numPr>
-      </w:pPr>
-      <w:r>
+        <w:rPr>
+          <w:sz w:val="24"/>
+        </w:rPr>
+      </w:pPr>
+      <w:r>
+        <w:rPr>
+          <w:sz w:val="24"/>
+        </w:rPr>
         <w:t>When pressed, or held tooltip text can pop-up.</w:t>
       </w:r>
-      <w:bookmarkStart w:id="0" w:name="_GoBack"/>
-      <w:bookmarkEnd w:id="0"/>
+    </w:p>
+    <w:p/>
+    <w:p>
+      <w:pPr>
+        <w:pStyle w:val="Heading2"/>
+        <w:rPr>
+          <w:sz w:val="32"/>
+        </w:rPr>
+      </w:pPr>
+      <w:r>
+        <w:rPr>
+          <w:sz w:val="32"/>
+        </w:rPr>
+        <w:lastRenderedPageBreak/>
+        <w:t>Overworld Screen</w:t>
+      </w:r>
+      <w:r>
+        <w:rPr>
+          <w:sz w:val="32"/>
+        </w:rPr>
+        <w:t xml:space="preserve"> – Factory Selection</w:t>
+      </w:r>
     </w:p>
     <w:p>
-      <w:pPr>
-        <w:pStyle w:val="Heading2"/>
-        <w:rPr>
-          <w:sz w:val="32"/>
-        </w:rPr>
-      </w:pPr>
-      <w:r>
-        <w:rPr>
-          <w:sz w:val="32"/>
-        </w:rPr>
-        <w:lastRenderedPageBreak/>
-        <w:t>Factory Screens</w:t>
+      <w:r>
+        <w:rPr>
+          <w:noProof/>
+        </w:rPr>
+        <mc:AlternateContent>
+          <mc:Choice Requires="wps">
+            <w:drawing>
+              <wp:anchor distT="45720" distB="45720" distL="114300" distR="114300" simplePos="0" relativeHeight="251728896" behindDoc="0" locked="0" layoutInCell="1" allowOverlap="1" wp14:anchorId="07807942" wp14:editId="66B89B10">
+                <wp:simplePos x="0" y="0"/>
+                <wp:positionH relativeFrom="column">
+                  <wp:posOffset>914400</wp:posOffset>
+                </wp:positionH>
+                <wp:positionV relativeFrom="paragraph">
+                  <wp:posOffset>1960880</wp:posOffset>
+                </wp:positionV>
+                <wp:extent cx="396816" cy="353683"/>
+                <wp:effectExtent l="0" t="0" r="0" b="0"/>
+                <wp:wrapNone/>
+                <wp:docPr id="200" name="Text Box 2"/>
+                <wp:cNvGraphicFramePr>
+                  <a:graphicFrameLocks xmlns:a="http://schemas.openxmlformats.org/drawingml/2006/main"/>
+                </wp:cNvGraphicFramePr>
+                <a:graphic xmlns:a="http://schemas.openxmlformats.org/drawingml/2006/main">
+                  <a:graphicData uri="http://schemas.microsoft.com/office/word/2010/wordprocessingShape">
+                    <wps:wsp>
+                      <wps:cNvSpPr txBox="1">
+                        <a:spLocks noChangeArrowheads="1"/>
+                      </wps:cNvSpPr>
+                      <wps:spPr bwMode="auto">
+                        <a:xfrm>
+                          <a:off x="0" y="0"/>
+                          <a:ext cx="396816" cy="353683"/>
+                        </a:xfrm>
+                        <a:prstGeom prst="rect">
+                          <a:avLst/>
+                        </a:prstGeom>
+                        <a:noFill/>
+                        <a:ln w="9525">
+                          <a:noFill/>
+                          <a:miter lim="800000"/>
+                          <a:headEnd/>
+                          <a:tailEnd/>
+                        </a:ln>
+                      </wps:spPr>
+                      <wps:txbx>
+                        <w:txbxContent>
+                          <w:p>
+                            <w:pPr>
+                              <w:rPr>
+                                <w:b/>
+                                <w:sz w:val="24"/>
+                              </w:rPr>
+                            </w:pPr>
+                            <w:r>
+                              <w:rPr>
+                                <w:b/>
+                                <w:sz w:val="24"/>
+                              </w:rPr>
+                              <w:t>[6</w:t>
+                            </w:r>
+                            <w:r>
+                              <w:rPr>
+                                <w:b/>
+                                <w:sz w:val="24"/>
+                              </w:rPr>
+                              <w:t>]</w:t>
+                            </w:r>
+                          </w:p>
+                        </w:txbxContent>
+                      </wps:txbx>
+                      <wps:bodyPr rot="0" vert="horz" wrap="square" lIns="91440" tIns="45720" rIns="91440" bIns="45720" anchor="t" anchorCtr="0">
+                        <a:noAutofit/>
+                      </wps:bodyPr>
+                    </wps:wsp>
+                  </a:graphicData>
+                </a:graphic>
+                <wp14:sizeRelH relativeFrom="margin">
+                  <wp14:pctWidth>0</wp14:pctWidth>
+                </wp14:sizeRelH>
+                <wp14:sizeRelV relativeFrom="margin">
+                  <wp14:pctHeight>0</wp14:pctHeight>
+                </wp14:sizeRelV>
+              </wp:anchor>
+            </w:drawing>
+          </mc:Choice>
+          <mc:Fallback>
+            <w:pict>
+              <v:shape w14:anchorId="07807942" id="_x0000_s1036" type="#_x0000_t202" style="position:absolute;margin-left:1in;margin-top:154.4pt;width:31.25pt;height:27.85pt;z-index:251728896;visibility:visible;mso-wrap-style:square;mso-width-percent:0;mso-height-percent:0;mso-wrap-distance-left:9pt;mso-wrap-distance-top:3.6pt;mso-wrap-distance-right:9pt;mso-wrap-distance-bottom:3.6pt;mso-position-horizontal:absolute;mso-position-horizontal-relative:text;mso-position-vertical:absolute;mso-position-vertical-relative:text;mso-width-percent:0;mso-height-percent:0;mso-width-relative:margin;mso-height-relative:margin;v-text-anchor:top" o:gfxdata="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" filled="f" stroked="f">
+                <v:textbox>
+                  <w:txbxContent>
+                    <w:p>
+                      <w:pPr>
+                        <w:rPr>
+                          <w:b/>
+                          <w:sz w:val="24"/>
+                        </w:rPr>
+                      </w:pPr>
+                      <w:r>
+                        <w:rPr>
+                          <w:b/>
+                          <w:sz w:val="24"/>
+                        </w:rPr>
+                        <w:t>[6</w:t>
+                      </w:r>
+                      <w:r>
+                        <w:rPr>
+                          <w:b/>
+                          <w:sz w:val="24"/>
+                        </w:rPr>
+                        <w:t>]</w:t>
+                      </w:r>
+                    </w:p>
+                  </w:txbxContent>
+                </v:textbox>
+              </v:shape>
+            </w:pict>
+          </mc:Fallback>
+        </mc:AlternateContent>
+      </w:r>
+      <w:r>
+        <w:rPr>
+          <w:noProof/>
+        </w:rPr>
+        <mc:AlternateContent>
+          <mc:Choice Requires="wps">
+            <w:drawing>
+              <wp:anchor distT="45720" distB="45720" distL="114300" distR="114300" simplePos="0" relativeHeight="251726848" behindDoc="0" locked="0" layoutInCell="1" allowOverlap="1" wp14:anchorId="07807942" wp14:editId="66B89B10">
+                <wp:simplePos x="0" y="0"/>
+                <wp:positionH relativeFrom="column">
+                  <wp:posOffset>3086100</wp:posOffset>
+                </wp:positionH>
+                <wp:positionV relativeFrom="paragraph">
+                  <wp:posOffset>1827530</wp:posOffset>
+                </wp:positionV>
+                <wp:extent cx="396816" cy="353683"/>
+                <wp:effectExtent l="0" t="0" r="0" b="0"/>
+                <wp:wrapNone/>
+                <wp:docPr id="199" name="Text Box 2"/>
+                <wp:cNvGraphicFramePr>
+                  <a:graphicFrameLocks xmlns:a="http://schemas.openxmlformats.org/drawingml/2006/main"/>
+                </wp:cNvGraphicFramePr>
+                <a:graphic xmlns:a="http://schemas.openxmlformats.org/drawingml/2006/main">
+                  <a:graphicData uri="http://schemas.microsoft.com/office/word/2010/wordprocessingShape">
+                    <wps:wsp>
+                      <wps:cNvSpPr txBox="1">
+                        <a:spLocks noChangeArrowheads="1"/>
+                      </wps:cNvSpPr>
+                      <wps:spPr bwMode="auto">
+                        <a:xfrm>
+                          <a:off x="0" y="0"/>
+                          <a:ext cx="396816" cy="353683"/>
+                        </a:xfrm>
+                        <a:prstGeom prst="rect">
+                          <a:avLst/>
+                        </a:prstGeom>
+                        <a:noFill/>
+                        <a:ln w="9525">
+                          <a:noFill/>
+                          <a:miter lim="800000"/>
+                          <a:headEnd/>
+                          <a:tailEnd/>
+                        </a:ln>
+                      </wps:spPr>
+                      <wps:txbx>
+                        <w:txbxContent>
+                          <w:p>
+                            <w:pPr>
+                              <w:rPr>
+                                <w:b/>
+                                <w:sz w:val="24"/>
+                              </w:rPr>
+                            </w:pPr>
+                            <w:r>
+                              <w:rPr>
+                                <w:b/>
+                                <w:sz w:val="24"/>
+                              </w:rPr>
+                              <w:t>[</w:t>
+                            </w:r>
+                            <w:r>
+                              <w:rPr>
+                                <w:b/>
+                                <w:sz w:val="24"/>
+                              </w:rPr>
+                              <w:t>5</w:t>
+                            </w:r>
+                            <w:r>
+                              <w:rPr>
+                                <w:b/>
+                                <w:sz w:val="24"/>
+                              </w:rPr>
+                              <w:t>]</w:t>
+                            </w:r>
+                          </w:p>
+                        </w:txbxContent>
+                      </wps:txbx>
+                      <wps:bodyPr rot="0" vert="horz" wrap="square" lIns="91440" tIns="45720" rIns="91440" bIns="45720" anchor="t" anchorCtr="0">
+                        <a:noAutofit/>
+                      </wps:bodyPr>
+                    </wps:wsp>
+                  </a:graphicData>
+                </a:graphic>
+                <wp14:sizeRelH relativeFrom="margin">
+                  <wp14:pctWidth>0</wp14:pctWidth>
+                </wp14:sizeRelH>
+                <wp14:sizeRelV relativeFrom="margin">
+                  <wp14:pctHeight>0</wp14:pctHeight>
+                </wp14:sizeRelV>
+              </wp:anchor>
+            </w:drawing>
+          </mc:Choice>
+          <mc:Fallback>
+            <w:pict>
+              <v:shape w14:anchorId="07807942" id="_x0000_s1037" type="#_x0000_t202" style="position:absolute;margin-left:243pt;margin-top:143.9pt;width:31.25pt;height:27.85pt;z-index:251726848;visibility:visible;mso-wrap-style:square;mso-width-percent:0;mso-height-percent:0;mso-wrap-distance-left:9pt;mso-wrap-distance-top:3.6pt;mso-wrap-distance-right:9pt;mso-wrap-distance-bottom:3.6pt;mso-position-horizontal:absolute;mso-position-horizontal-relative:text;mso-position-vertical:absolute;mso-position-vertical-relative:text;mso-width-percent:0;mso-height-percent:0;mso-width-relative:margin;mso-height-relative:margin;v-text-anchor:top" o:gfxdata="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" filled="f" stroked="f">
+                <v:textbox>
+                  <w:txbxContent>
+                    <w:p>
+                      <w:pPr>
+                        <w:rPr>
+                          <w:b/>
+                          <w:sz w:val="24"/>
+                        </w:rPr>
+                      </w:pPr>
+                      <w:r>
+                        <w:rPr>
+                          <w:b/>
+                          <w:sz w:val="24"/>
+                        </w:rPr>
+                        <w:t>[</w:t>
+                      </w:r>
+                      <w:r>
+                        <w:rPr>
+                          <w:b/>
+                          <w:sz w:val="24"/>
+                        </w:rPr>
+                        <w:t>5</w:t>
+                      </w:r>
+                      <w:r>
+                        <w:rPr>
+                          <w:b/>
+                          <w:sz w:val="24"/>
+                        </w:rPr>
+                        <w:t>]</w:t>
+                      </w:r>
+                    </w:p>
+                  </w:txbxContent>
+                </v:textbox>
+              </v:shape>
+            </w:pict>
+          </mc:Fallback>
+        </mc:AlternateContent>
+      </w:r>
+      <w:r>
+        <w:rPr>
+          <w:noProof/>
+        </w:rPr>
+        <mc:AlternateContent>
+          <mc:Choice Requires="wps">
+            <w:drawing>
+              <wp:anchor distT="45720" distB="45720" distL="114300" distR="114300" simplePos="0" relativeHeight="251724800" behindDoc="0" locked="0" layoutInCell="1" allowOverlap="1" wp14:anchorId="07807942" wp14:editId="66B89B10">
+                <wp:simplePos x="0" y="0"/>
+                <wp:positionH relativeFrom="column">
+                  <wp:posOffset>2318385</wp:posOffset>
+                </wp:positionH>
+                <wp:positionV relativeFrom="paragraph">
+                  <wp:posOffset>1808480</wp:posOffset>
+                </wp:positionV>
+                <wp:extent cx="396816" cy="353683"/>
+                <wp:effectExtent l="0" t="0" r="0" b="0"/>
+                <wp:wrapNone/>
+                <wp:docPr id="198" name="Text Box 2"/>
+                <wp:cNvGraphicFramePr>
+                  <a:graphicFrameLocks xmlns:a="http://schemas.openxmlformats.org/drawingml/2006/main"/>
+                </wp:cNvGraphicFramePr>
+                <a:graphic xmlns:a="http://schemas.openxmlformats.org/drawingml/2006/main">
+                  <a:graphicData uri="http://schemas.microsoft.com/office/word/2010/wordprocessingShape">
+                    <wps:wsp>
+                      <wps:cNvSpPr txBox="1">
+                        <a:spLocks noChangeArrowheads="1"/>
+                      </wps:cNvSpPr>
+                      <wps:spPr bwMode="auto">
+                        <a:xfrm>
+                          <a:off x="0" y="0"/>
+                          <a:ext cx="396816" cy="353683"/>
+                        </a:xfrm>
+                        <a:prstGeom prst="rect">
+                          <a:avLst/>
+                        </a:prstGeom>
+                        <a:noFill/>
+                        <a:ln w="9525">
+                          <a:noFill/>
+                          <a:miter lim="800000"/>
+                          <a:headEnd/>
+                          <a:tailEnd/>
+                        </a:ln>
+                      </wps:spPr>
+                      <wps:txbx>
+                        <w:txbxContent>
+                          <w:p>
+                            <w:pPr>
+                              <w:rPr>
+                                <w:b/>
+                                <w:sz w:val="24"/>
+                              </w:rPr>
+                            </w:pPr>
+                            <w:r>
+                              <w:rPr>
+                                <w:b/>
+                                <w:sz w:val="24"/>
+                              </w:rPr>
+                              <w:t>[</w:t>
+                            </w:r>
+                            <w:r>
+                              <w:rPr>
+                                <w:b/>
+                                <w:sz w:val="24"/>
+                              </w:rPr>
+                              <w:t>4</w:t>
+                            </w:r>
+                            <w:r>
+                              <w:rPr>
+                                <w:b/>
+                                <w:sz w:val="24"/>
+                              </w:rPr>
+                              <w:t>]</w:t>
+                            </w:r>
+                          </w:p>
+                        </w:txbxContent>
+                      </wps:txbx>
+                      <wps:bodyPr rot="0" vert="horz" wrap="square" lIns="91440" tIns="45720" rIns="91440" bIns="45720" anchor="t" anchorCtr="0">
+                        <a:noAutofit/>
+                      </wps:bodyPr>
+                    </wps:wsp>
+                  </a:graphicData>
+                </a:graphic>
+                <wp14:sizeRelH relativeFrom="margin">
+                  <wp14:pctWidth>0</wp14:pctWidth>
+                </wp14:sizeRelH>
+                <wp14:sizeRelV relativeFrom="margin">
+                  <wp14:pctHeight>0</wp14:pctHeight>
+                </wp14:sizeRelV>
+              </wp:anchor>
+            </w:drawing>
+          </mc:Choice>
+          <mc:Fallback>
+            <w:pict>
+              <v:shape w14:anchorId="07807942" id="_x0000_s1038" type="#_x0000_t202" style="position:absolute;margin-left:182.55pt;margin-top:142.4pt;width:31.25pt;height:27.85pt;z-index:251724800;visibility:visible;mso-wrap-style:square;mso-width-percent:0;mso-height-percent:0;mso-wrap-distance-left:9pt;mso-wrap-distance-top:3.6pt;mso-wrap-distance-right:9pt;mso-wrap-distance-bottom:3.6pt;mso-position-horizontal:absolute;mso-position-horizontal-relative:text;mso-position-vertical:absolute;mso-position-vertical-relative:text;mso-width-percent:0;mso-height-percent:0;mso-width-relative:margin;mso-height-relative:margin;v-text-anchor:top" o:gfxdata="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" filled="f" stroked="f">
+                <v:textbox>
+                  <w:txbxContent>
+                    <w:p>
+                      <w:pPr>
+                        <w:rPr>
+                          <w:b/>
+                          <w:sz w:val="24"/>
+                        </w:rPr>
+                      </w:pPr>
+                      <w:r>
+                        <w:rPr>
+                          <w:b/>
+                          <w:sz w:val="24"/>
+                        </w:rPr>
+                        <w:t>[</w:t>
+                      </w:r>
+                      <w:r>
+                        <w:rPr>
+                          <w:b/>
+                          <w:sz w:val="24"/>
+                        </w:rPr>
+                        <w:t>4</w:t>
+                      </w:r>
+                      <w:r>
+                        <w:rPr>
+                          <w:b/>
+                          <w:sz w:val="24"/>
+                        </w:rPr>
+                        <w:t>]</w:t>
+                      </w:r>
+                    </w:p>
+                  </w:txbxContent>
+                </v:textbox>
+              </v:shape>
+            </w:pict>
+          </mc:Fallback>
+        </mc:AlternateContent>
+      </w:r>
+      <w:r>
+        <w:rPr>
+          <w:noProof/>
+        </w:rPr>
+        <mc:AlternateContent>
+          <mc:Choice Requires="wps">
+            <w:drawing>
+              <wp:anchor distT="45720" distB="45720" distL="114300" distR="114300" simplePos="0" relativeHeight="251722752" behindDoc="0" locked="0" layoutInCell="1" allowOverlap="1" wp14:anchorId="07807942" wp14:editId="66B89B10">
+                <wp:simplePos x="0" y="0"/>
+                <wp:positionH relativeFrom="column">
+                  <wp:posOffset>2286000</wp:posOffset>
+                </wp:positionH>
+                <wp:positionV relativeFrom="paragraph">
+                  <wp:posOffset>1332230</wp:posOffset>
+                </wp:positionV>
+                <wp:extent cx="396816" cy="353683"/>
+                <wp:effectExtent l="0" t="0" r="0" b="0"/>
+                <wp:wrapNone/>
+                <wp:docPr id="197" name="Text Box 2"/>
+                <wp:cNvGraphicFramePr>
+                  <a:graphicFrameLocks xmlns:a="http://schemas.openxmlformats.org/drawingml/2006/main"/>
+                </wp:cNvGraphicFramePr>
+                <a:graphic xmlns:a="http://schemas.openxmlformats.org/drawingml/2006/main">
+                  <a:graphicData uri="http://schemas.microsoft.com/office/word/2010/wordprocessingShape">
+                    <wps:wsp>
+                      <wps:cNvSpPr txBox="1">
+                        <a:spLocks noChangeArrowheads="1"/>
+                      </wps:cNvSpPr>
+                      <wps:spPr bwMode="auto">
+                        <a:xfrm>
+                          <a:off x="0" y="0"/>
+                          <a:ext cx="396816" cy="353683"/>
+                        </a:xfrm>
+                        <a:prstGeom prst="rect">
+                          <a:avLst/>
+                        </a:prstGeom>
+                        <a:noFill/>
+                        <a:ln w="9525">
+                          <a:noFill/>
+                          <a:miter lim="800000"/>
+                          <a:headEnd/>
+                          <a:tailEnd/>
+                        </a:ln>
+                      </wps:spPr>
+                      <wps:txbx>
+                        <w:txbxContent>
+                          <w:p>
+                            <w:pPr>
+                              <w:rPr>
+                                <w:b/>
+                                <w:sz w:val="24"/>
+                              </w:rPr>
+                            </w:pPr>
+                            <w:r>
+                              <w:rPr>
+                                <w:b/>
+                                <w:sz w:val="24"/>
+                              </w:rPr>
+                              <w:t>[</w:t>
+                            </w:r>
+                            <w:r>
+                              <w:rPr>
+                                <w:b/>
+                                <w:sz w:val="24"/>
+                              </w:rPr>
+                              <w:t>3</w:t>
+                            </w:r>
+                            <w:r>
+                              <w:rPr>
+                                <w:b/>
+                                <w:sz w:val="24"/>
+                              </w:rPr>
+                              <w:t>]</w:t>
+                            </w:r>
+                          </w:p>
+                        </w:txbxContent>
+                      </wps:txbx>
+                      <wps:bodyPr rot="0" vert="horz" wrap="square" lIns="91440" tIns="45720" rIns="91440" bIns="45720" anchor="t" anchorCtr="0">
+                        <a:noAutofit/>
+                      </wps:bodyPr>
+                    </wps:wsp>
+                  </a:graphicData>
+                </a:graphic>
+                <wp14:sizeRelH relativeFrom="margin">
+                  <wp14:pctWidth>0</wp14:pctWidth>
+                </wp14:sizeRelH>
+                <wp14:sizeRelV relativeFrom="margin">
+                  <wp14:pctHeight>0</wp14:pctHeight>
+                </wp14:sizeRelV>
+              </wp:anchor>
+            </w:drawing>
+          </mc:Choice>
+          <mc:Fallback>
+            <w:pict>
+              <v:shape w14:anchorId="07807942" id="_x0000_s1039" type="#_x0000_t202" style="position:absolute;margin-left:180pt;margin-top:104.9pt;width:31.25pt;height:27.85pt;z-index:251722752;visibility:visible;mso-wrap-style:square;mso-width-percent:0;mso-height-percent:0;mso-wrap-distance-left:9pt;mso-wrap-distance-top:3.6pt;mso-wrap-distance-right:9pt;mso-wrap-distance-bottom:3.6pt;mso-position-horizontal:absolute;mso-position-horizontal-relative:text;mso-position-vertical:absolute;mso-position-vertical-relative:text;mso-width-percent:0;mso-height-percent:0;mso-width-relative:margin;mso-height-relative:margin;v-text-anchor:top" o:gfxdata="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" filled="f" stroked="f">
+                <v:textbox>
+                  <w:txbxContent>
+                    <w:p>
+                      <w:pPr>
+                        <w:rPr>
+                          <w:b/>
+                          <w:sz w:val="24"/>
+                        </w:rPr>
+                      </w:pPr>
+                      <w:r>
+                        <w:rPr>
+                          <w:b/>
+                          <w:sz w:val="24"/>
+                        </w:rPr>
+                        <w:t>[</w:t>
+                      </w:r>
+                      <w:r>
+                        <w:rPr>
+                          <w:b/>
+                          <w:sz w:val="24"/>
+                        </w:rPr>
+                        <w:t>3</w:t>
+                      </w:r>
+                      <w:r>
+                        <w:rPr>
+                          <w:b/>
+                          <w:sz w:val="24"/>
+                        </w:rPr>
+                        <w:t>]</w:t>
+                      </w:r>
+                    </w:p>
+                  </w:txbxContent>
+                </v:textbox>
+              </v:shape>
+            </w:pict>
+          </mc:Fallback>
+        </mc:AlternateContent>
+      </w:r>
+      <w:r>
+        <w:rPr>
+          <w:noProof/>
+        </w:rPr>
+        <mc:AlternateContent>
+          <mc:Choice Requires="wps">
+            <w:drawing>
+              <wp:anchor distT="45720" distB="45720" distL="114300" distR="114300" simplePos="0" relativeHeight="251720704" behindDoc="0" locked="0" layoutInCell="1" allowOverlap="1" wp14:anchorId="07807942" wp14:editId="66B89B10">
+                <wp:simplePos x="0" y="0"/>
+                <wp:positionH relativeFrom="column">
+                  <wp:posOffset>2190750</wp:posOffset>
+                </wp:positionH>
+                <wp:positionV relativeFrom="paragraph">
+                  <wp:posOffset>941705</wp:posOffset>
+                </wp:positionV>
+                <wp:extent cx="396816" cy="353683"/>
+                <wp:effectExtent l="0" t="0" r="0" b="0"/>
+                <wp:wrapNone/>
+                <wp:docPr id="196" name="Text Box 2"/>
+                <wp:cNvGraphicFramePr>
+                  <a:graphicFrameLocks xmlns:a="http://schemas.openxmlformats.org/drawingml/2006/main"/>
+                </wp:cNvGraphicFramePr>
+                <a:graphic xmlns:a="http://schemas.openxmlformats.org/drawingml/2006/main">
+                  <a:graphicData uri="http://schemas.microsoft.com/office/word/2010/wordprocessingShape">
+                    <wps:wsp>
+                      <wps:cNvSpPr txBox="1">
+                        <a:spLocks noChangeArrowheads="1"/>
+                      </wps:cNvSpPr>
+                      <wps:spPr bwMode="auto">
+                        <a:xfrm>
+                          <a:off x="0" y="0"/>
+                          <a:ext cx="396816" cy="353683"/>
+                        </a:xfrm>
+                        <a:prstGeom prst="rect">
+                          <a:avLst/>
+                        </a:prstGeom>
+                        <a:noFill/>
+                        <a:ln w="9525">
+                          <a:noFill/>
+                          <a:miter lim="800000"/>
+                          <a:headEnd/>
+                          <a:tailEnd/>
+                        </a:ln>
+                      </wps:spPr>
+                      <wps:txbx>
+                        <w:txbxContent>
+                          <w:p>
+                            <w:pPr>
+                              <w:rPr>
+                                <w:b/>
+                                <w:sz w:val="24"/>
+                              </w:rPr>
+                            </w:pPr>
+                            <w:r>
+                              <w:rPr>
+                                <w:b/>
+                                <w:sz w:val="24"/>
+                              </w:rPr>
+                              <w:t>[</w:t>
+                            </w:r>
+                            <w:r>
+                              <w:rPr>
+                                <w:b/>
+                                <w:sz w:val="24"/>
+                              </w:rPr>
+                              <w:t>2</w:t>
+                            </w:r>
+                            <w:r>
+                              <w:rPr>
+                                <w:b/>
+                                <w:sz w:val="24"/>
+                              </w:rPr>
+                              <w:t>]</w:t>
+                            </w:r>
+                          </w:p>
+                        </w:txbxContent>
+                      </wps:txbx>
+                      <wps:bodyPr rot="0" vert="horz" wrap="square" lIns="91440" tIns="45720" rIns="91440" bIns="45720" anchor="t" anchorCtr="0">
+                        <a:noAutofit/>
+                      </wps:bodyPr>
+                    </wps:wsp>
+                  </a:graphicData>
+                </a:graphic>
+                <wp14:sizeRelH relativeFrom="margin">
+                  <wp14:pctWidth>0</wp14:pctWidth>
+                </wp14:sizeRelH>
+                <wp14:sizeRelV relativeFrom="margin">
+                  <wp14:pctHeight>0</wp14:pctHeight>
+                </wp14:sizeRelV>
+              </wp:anchor>
+            </w:drawing>
+          </mc:Choice>
+          <mc:Fallback>
+            <w:pict>
+              <v:shape w14:anchorId="07807942" id="_x0000_s1040" type="#_x0000_t202" style="position:absolute;margin-left:172.5pt;margin-top:74.15pt;width:31.25pt;height:27.85pt;z-index:251720704;visibility:visible;mso-wrap-style:square;mso-width-percent:0;mso-height-percent:0;mso-wrap-distance-left:9pt;mso-wrap-distance-top:3.6pt;mso-wrap-distance-right:9pt;mso-wrap-distance-bottom:3.6pt;mso-position-horizontal:absolute;mso-position-horizontal-relative:text;mso-position-vertical:absolute;mso-position-vertical-relative:text;mso-width-percent:0;mso-height-percent:0;mso-width-relative:margin;mso-height-relative:margin;v-text-anchor:top" o:gfxdata="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" filled="f" stroked="f">
+                <v:textbox>
+                  <w:txbxContent>
+                    <w:p>
+                      <w:pPr>
+                        <w:rPr>
+                          <w:b/>
+                          <w:sz w:val="24"/>
+                        </w:rPr>
+                      </w:pPr>
+                      <w:r>
+                        <w:rPr>
+                          <w:b/>
+                          <w:sz w:val="24"/>
+                        </w:rPr>
+                        <w:t>[</w:t>
+                      </w:r>
+                      <w:r>
+                        <w:rPr>
+                          <w:b/>
+                          <w:sz w:val="24"/>
+                        </w:rPr>
+                        <w:t>2</w:t>
+                      </w:r>
+                      <w:r>
+                        <w:rPr>
+                          <w:b/>
+                          <w:sz w:val="24"/>
+                        </w:rPr>
+                        <w:t>]</w:t>
+                      </w:r>
+                    </w:p>
+                  </w:txbxContent>
+                </v:textbox>
+              </v:shape>
+            </w:pict>
+          </mc:Fallback>
+        </mc:AlternateContent>
+      </w:r>
+      <w:r>
+        <w:rPr>
+          <w:noProof/>
+        </w:rPr>
+        <mc:AlternateContent>
+          <mc:Choice Requires="wps">
+            <w:drawing>
+              <wp:anchor distT="45720" distB="45720" distL="114300" distR="114300" simplePos="0" relativeHeight="251718656" behindDoc="0" locked="0" layoutInCell="1" allowOverlap="1" wp14:anchorId="07807942" wp14:editId="66B89B10">
+                <wp:simplePos x="0" y="0"/>
+                <wp:positionH relativeFrom="column">
+                  <wp:posOffset>1737360</wp:posOffset>
+                </wp:positionH>
+                <wp:positionV relativeFrom="paragraph">
+                  <wp:posOffset>1207135</wp:posOffset>
+                </wp:positionV>
+                <wp:extent cx="396816" cy="353683"/>
+                <wp:effectExtent l="0" t="0" r="0" b="0"/>
+                <wp:wrapNone/>
+                <wp:docPr id="195" name="Text Box 2"/>
+                <wp:cNvGraphicFramePr>
+                  <a:graphicFrameLocks xmlns:a="http://schemas.openxmlformats.org/drawingml/2006/main"/>
+                </wp:cNvGraphicFramePr>
+                <a:graphic xmlns:a="http://schemas.openxmlformats.org/drawingml/2006/main">
+                  <a:graphicData uri="http://schemas.microsoft.com/office/word/2010/wordprocessingShape">
+                    <wps:wsp>
+                      <wps:cNvSpPr txBox="1">
+                        <a:spLocks noChangeArrowheads="1"/>
+                      </wps:cNvSpPr>
+                      <wps:spPr bwMode="auto">
+                        <a:xfrm>
+                          <a:off x="0" y="0"/>
+                          <a:ext cx="396816" cy="353683"/>
+                        </a:xfrm>
+                        <a:prstGeom prst="rect">
+                          <a:avLst/>
+                        </a:prstGeom>
+                        <a:noFill/>
+                        <a:ln w="9525">
+                          <a:noFill/>
+                          <a:miter lim="800000"/>
+                          <a:headEnd/>
+                          <a:tailEnd/>
+                        </a:ln>
+                      </wps:spPr>
+                      <wps:txbx>
+                        <w:txbxContent>
+                          <w:p>
+                            <w:pPr>
+                              <w:rPr>
+                                <w:b/>
+                                <w:sz w:val="24"/>
+                              </w:rPr>
+                            </w:pPr>
+                            <w:r>
+                              <w:rPr>
+                                <w:b/>
+                                <w:sz w:val="24"/>
+                              </w:rPr>
+                              <w:t>[1]</w:t>
+                            </w:r>
+                          </w:p>
+                        </w:txbxContent>
+                      </wps:txbx>
+                      <wps:bodyPr rot="0" vert="horz" wrap="square" lIns="91440" tIns="45720" rIns="91440" bIns="45720" anchor="t" anchorCtr="0">
+                        <a:noAutofit/>
+                      </wps:bodyPr>
+                    </wps:wsp>
+                  </a:graphicData>
+                </a:graphic>
+                <wp14:sizeRelH relativeFrom="margin">
+                  <wp14:pctWidth>0</wp14:pctWidth>
+                </wp14:sizeRelH>
+                <wp14:sizeRelV relativeFrom="margin">
+                  <wp14:pctHeight>0</wp14:pctHeight>
+                </wp14:sizeRelV>
+              </wp:anchor>
+            </w:drawing>
+          </mc:Choice>
+          <mc:Fallback>
+            <w:pict>
+              <v:shape w14:anchorId="07807942" id="_x0000_s1041" type="#_x0000_t202" style="position:absolute;margin-left:136.8pt;margin-top:95.05pt;width:31.25pt;height:27.85pt;z-index:251718656;visibility:visible;mso-wrap-style:square;mso-width-percent:0;mso-height-percent:0;mso-wrap-distance-left:9pt;mso-wrap-distance-top:3.6pt;mso-wrap-distance-right:9pt;mso-wrap-distance-bottom:3.6pt;mso-position-horizontal:absolute;mso-position-horizontal-relative:text;mso-position-vertical:absolute;mso-position-vertical-relative:text;mso-width-percent:0;mso-height-percent:0;mso-width-relative:margin;mso-height-relative:margin;v-text-anchor:top" o:gfxdata="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" filled="f" stroked="f">
+                <v:textbox>
+                  <w:txbxContent>
+                    <w:p>
+                      <w:pPr>
+                        <w:rPr>
+                          <w:b/>
+                          <w:sz w:val="24"/>
+                        </w:rPr>
+                      </w:pPr>
+                      <w:r>
+                        <w:rPr>
+                          <w:b/>
+                          <w:sz w:val="24"/>
+                        </w:rPr>
+                        <w:t>[1]</w:t>
+                      </w:r>
+                    </w:p>
+                  </w:txbxContent>
+                </v:textbox>
+              </v:shape>
+            </w:pict>
+          </mc:Fallback>
+        </mc:AlternateContent>
+      </w:r>
+      <w:r>
+        <w:rPr>
+          <w:noProof/>
+        </w:rPr>
+        <w:drawing>
+          <wp:anchor distT="0" distB="0" distL="114300" distR="114300" simplePos="0" relativeHeight="251697152" behindDoc="0" locked="0" layoutInCell="1" allowOverlap="1">
+            <wp:simplePos x="0" y="0"/>
+            <wp:positionH relativeFrom="margin">
+              <wp:align>left</wp:align>
+            </wp:positionH>
+            <wp:positionV relativeFrom="paragraph">
+              <wp:posOffset>210309</wp:posOffset>
+            </wp:positionV>
+            <wp:extent cx="5923280" cy="2920365"/>
+            <wp:effectExtent l="0" t="0" r="1270" b="0"/>
+            <wp:wrapTopAndBottom/>
+            <wp:docPr id="21" name="Picture 21" descr="C:\Users\johnd\Documents\Group\level-6-group8\DesignDocuments\JohnDorman\Images + PSDs\FinalPng\MetaScreenSelectionIphone.png"/>
+            <wp:cNvGraphicFramePr>
+              <a:graphicFrameLocks xmlns:a="http://schemas.openxmlformats.org/drawingml/2006/main" noChangeAspect="1"/>
+            </wp:cNvGraphicFramePr>
+            <a:graphic xmlns:a="http://schemas.openxmlformats.org/drawingml/2006/main">
+              <a:graphicData uri="http://schemas.openxmlformats.org/drawingml/2006/picture">
+                <pic:pic xmlns:pic="http://schemas.openxmlformats.org/drawingml/2006/picture">
+                  <pic:nvPicPr>
+                    <pic:cNvPr id="0" name="Picture 1" descr="C:\Users\johnd\Documents\Group\level-6-group8\DesignDocuments\JohnDorman\Images + PSDs\FinalPng\MetaScreenSelectionIphone.png"/>
+                    <pic:cNvPicPr>
+                      <a:picLocks noChangeAspect="1" noChangeArrowheads="1"/>
+                    </pic:cNvPicPr>
+                  </pic:nvPicPr>
+                  <pic:blipFill>
+                    <a:blip r:embed="rId11">
+                      <a:extLst>
+                        <a:ext uri="{28A0092B-C50C-407E-A947-70E740481C1C}">
+                          <a14:useLocalDpi xmlns:a14="http://schemas.microsoft.com/office/drawing/2010/main" val="0"/>
+                        </a:ext>
+                      </a:extLst>
+                    </a:blip>
+                    <a:srcRect/>
+                    <a:stretch>
+                      <a:fillRect/>
+                    </a:stretch>
+                  </pic:blipFill>
+                  <pic:spPr bwMode="auto">
+                    <a:xfrm>
+                      <a:off x="0" y="0"/>
+                      <a:ext cx="5923280" cy="2920365"/>
+                    </a:xfrm>
+                    <a:prstGeom prst="rect">
+                      <a:avLst/>
+                    </a:prstGeom>
+                    <a:noFill/>
+                    <a:ln>
+                      <a:noFill/>
+                    </a:ln>
+                  </pic:spPr>
+                </pic:pic>
+              </a:graphicData>
+            </a:graphic>
+          </wp:anchor>
+        </w:drawing>
+      </w:r>
+    </w:p>
+    <w:p/>
+    <w:p>
+      <w:pPr>
+        <w:rPr>
+          <w:sz w:val="24"/>
+        </w:rPr>
+      </w:pPr>
+      <w:r>
+        <w:rPr>
+          <w:sz w:val="24"/>
+        </w:rPr>
+        <w:t>[1] Factory</w:t>
+      </w:r>
+      <w:r>
+        <w:rPr>
+          <w:sz w:val="24"/>
+        </w:rPr>
+        <w:t xml:space="preserve"> Highlight</w:t>
       </w:r>
     </w:p>
     <w:p>
-      <w:r>
-        <w:t>The factory view contains core gameplay of our game. This will be where the player build</w:t>
-      </w:r>
-      <w:r>
-        <w:t>s and improves</w:t>
-      </w:r>
-      <w:r>
-        <w:t xml:space="preserve"> their production lines. </w:t>
-      </w:r>
+      <w:pPr>
+        <w:pStyle w:val="ListParagraph"/>
+        <w:numPr>
+          <w:ilvl w:val="0"/>
+          <w:numId w:val="9"/>
+        </w:numPr>
+        <w:rPr>
+          <w:sz w:val="24"/>
+        </w:rPr>
+      </w:pPr>
     </w:p>
     <w:p/>
     <w:p/>
+    <w:p/>
+    <w:p/>
+    <w:p/>
+    <w:p/>
+    <w:p/>
+    <w:p/>
+    <w:p/>
+    <w:p/>
+    <w:p/>
+    <w:p/>
+    <w:p/>
     <w:p>
       <w:pPr>
         <w:pStyle w:val="Heading1"/>
@@ -2356,6 +3246,7 @@
         <w:rPr>
           <w:sz w:val="40"/>
         </w:rPr>
+        <w:lastRenderedPageBreak/>
         <w:t>Player Flow</w:t>
       </w:r>
     </w:p>
@@ -2363,6 +3254,8 @@
       <w:pPr>
         <w:pStyle w:val="Heading1"/>
       </w:pPr>
+      <w:bookmarkStart w:id="0" w:name="_GoBack"/>
+      <w:bookmarkEnd w:id="0"/>
       <w:r>
         <w:rPr>
           <w:noProof/>
@@ -2370,27 +3263,427 @@
         <mc:AlternateContent>
           <mc:Choice Requires="wps">
             <w:drawing>
-              <wp:anchor distT="0" distB="0" distL="114300" distR="114300" simplePos="0" relativeHeight="251692032" behindDoc="0" locked="0" layoutInCell="1" allowOverlap="1" wp14:anchorId="1815FB73" wp14:editId="1E5C3AE1">
+              <wp:anchor distT="0" distB="0" distL="114300" distR="114300" simplePos="0" relativeHeight="251734016" behindDoc="0" locked="0" layoutInCell="1" allowOverlap="1">
                 <wp:simplePos x="0" y="0"/>
                 <wp:positionH relativeFrom="column">
-                  <wp:posOffset>1947490</wp:posOffset>
+                  <wp:posOffset>3704590</wp:posOffset>
                 </wp:positionH>
                 <wp:positionV relativeFrom="paragraph">
-                  <wp:posOffset>3608705</wp:posOffset>
+                  <wp:posOffset>3716655</wp:posOffset>
                 </wp:positionV>
-                <wp:extent cx="1128975" cy="45719"/>
-                <wp:effectExtent l="19050" t="76200" r="14605" b="50165"/>
+                <wp:extent cx="723331" cy="0"/>
+                <wp:effectExtent l="0" t="76200" r="19685" b="95250"/>
                 <wp:wrapNone/>
-                <wp:docPr id="18" name="Straight Arrow Connector 18"/>
+                <wp:docPr id="203" name="Straight Arrow Connector 203"/>
                 <wp:cNvGraphicFramePr/>
                 <a:graphic xmlns:a="http://schemas.openxmlformats.org/drawingml/2006/main">
                   <a:graphicData uri="http://schemas.microsoft.com/office/word/2010/wordprocessingShape">
                     <wps:wsp>
                       <wps:cNvCnPr/>
                       <wps:spPr>
-                        <a:xfrm flipH="1" flipV="1">
+                        <a:xfrm>
                           <a:off x="0" y="0"/>
-                          <a:ext cx="1128975" cy="45719"/>
+                          <a:ext cx="723331" cy="0"/>
+                        </a:xfrm>
+                        <a:prstGeom prst="straightConnector1">
+                          <a:avLst/>
+                        </a:prstGeom>
+                        <a:ln>
+                          <a:tailEnd type="triangle"/>
+                        </a:ln>
+                      </wps:spPr>
+                      <wps:style>
+                        <a:lnRef idx="1">
+                          <a:schemeClr val="accent1"/>
+                        </a:lnRef>
+                        <a:fillRef idx="0">
+                          <a:schemeClr val="accent1"/>
+                        </a:fillRef>
+                        <a:effectRef idx="0">
+                          <a:schemeClr val="accent1"/>
+                        </a:effectRef>
+                        <a:fontRef idx="minor">
+                          <a:schemeClr val="tx1"/>
+                        </a:fontRef>
+                      </wps:style>
+                      <wps:bodyPr/>
+                    </wps:wsp>
+                  </a:graphicData>
+                </a:graphic>
+              </wp:anchor>
+            </w:drawing>
+          </mc:Choice>
+          <mc:Fallback>
+            <w:pict>
+              <v:shapetype w14:anchorId="680A3FE2" id="_x0000_t32" coordsize="21600,21600" o:spt="32" o:oned="t" path="m,l21600,21600e" filled="f">
+                <v:path arrowok="t" fillok="f" o:connecttype="none"/>
+                <o:lock v:ext="edit" shapetype="t"/>
+              </v:shapetype>
+              <v:shape id="Straight Arrow Connector 203" o:spid="_x0000_s1026" type="#_x0000_t32" style="position:absolute;margin-left:291.7pt;margin-top:292.65pt;width:56.95pt;height:0;z-index:251734016;visibility:visible;mso-wrap-style:square;mso-wrap-distance-left:9pt;mso-wrap-distance-top:0;mso-wrap-distance-right:9pt;mso-wrap-distance-bottom:0;mso-position-horizontal:absolute;mso-position-horizontal-relative:text;mso-position-vertical:absolute;mso-position-vertical-relative:text" o:gfxdata="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" strokecolor="#4472c4 [3204]" strokeweight=".5pt">
+                <v:stroke endarrow="block" joinstyle="miter"/>
+              </v:shape>
+            </w:pict>
+          </mc:Fallback>
+        </mc:AlternateContent>
+      </w:r>
+      <w:r>
+        <w:rPr>
+          <w:noProof/>
+        </w:rPr>
+        <mc:AlternateContent>
+          <mc:Choice Requires="wps">
+            <w:drawing>
+              <wp:anchor distT="0" distB="0" distL="114300" distR="114300" simplePos="0" relativeHeight="251740160" behindDoc="0" locked="0" layoutInCell="1" allowOverlap="1" wp14:anchorId="4C911001" wp14:editId="741FE75A">
+                <wp:simplePos x="0" y="0"/>
+                <wp:positionH relativeFrom="column">
+                  <wp:posOffset>3529994</wp:posOffset>
+                </wp:positionH>
+                <wp:positionV relativeFrom="paragraph">
+                  <wp:posOffset>5365011</wp:posOffset>
+                </wp:positionV>
+                <wp:extent cx="0" cy="532263"/>
+                <wp:effectExtent l="76200" t="38100" r="57150" b="20320"/>
+                <wp:wrapNone/>
+                <wp:docPr id="210" name="Straight Arrow Connector 210"/>
+                <wp:cNvGraphicFramePr/>
+                <a:graphic xmlns:a="http://schemas.openxmlformats.org/drawingml/2006/main">
+                  <a:graphicData uri="http://schemas.microsoft.com/office/word/2010/wordprocessingShape">
+                    <wps:wsp>
+                      <wps:cNvCnPr/>
+                      <wps:spPr>
+                        <a:xfrm flipV="1">
+                          <a:off x="0" y="0"/>
+                          <a:ext cx="0" cy="532263"/>
+                        </a:xfrm>
+                        <a:prstGeom prst="straightConnector1">
+                          <a:avLst/>
+                        </a:prstGeom>
+                        <a:ln>
+                          <a:tailEnd type="triangle"/>
+                        </a:ln>
+                      </wps:spPr>
+                      <wps:style>
+                        <a:lnRef idx="1">
+                          <a:schemeClr val="accent1"/>
+                        </a:lnRef>
+                        <a:fillRef idx="0">
+                          <a:schemeClr val="accent1"/>
+                        </a:fillRef>
+                        <a:effectRef idx="0">
+                          <a:schemeClr val="accent1"/>
+                        </a:effectRef>
+                        <a:fontRef idx="minor">
+                          <a:schemeClr val="tx1"/>
+                        </a:fontRef>
+                      </wps:style>
+                      <wps:bodyPr/>
+                    </wps:wsp>
+                  </a:graphicData>
+                </a:graphic>
+              </wp:anchor>
+            </w:drawing>
+          </mc:Choice>
+          <mc:Fallback>
+            <w:pict>
+              <v:shape w14:anchorId="2A92819F" id="Straight Arrow Connector 210" o:spid="_x0000_s1026" type="#_x0000_t32" style="position:absolute;margin-left:277.95pt;margin-top:422.45pt;width:0;height:41.9pt;flip:y;z-index:251740160;visibility:visible;mso-wrap-style:square;mso-wrap-distance-left:9pt;mso-wrap-distance-top:0;mso-wrap-distance-right:9pt;mso-wrap-distance-bottom:0;mso-position-horizontal:absolute;mso-position-horizontal-relative:text;mso-position-vertical:absolute;mso-position-vertical-relative:text" o:gfxdata="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" strokecolor="#4472c4 [3204]" strokeweight=".5pt">
+                <v:stroke endarrow="block" joinstyle="miter"/>
+              </v:shape>
+            </w:pict>
+          </mc:Fallback>
+        </mc:AlternateContent>
+      </w:r>
+      <w:r>
+        <w:rPr>
+          <w:noProof/>
+        </w:rPr>
+        <mc:AlternateContent>
+          <mc:Choice Requires="wps">
+            <w:drawing>
+              <wp:anchor distT="0" distB="0" distL="114300" distR="114300" simplePos="0" relativeHeight="251738112" behindDoc="0" locked="0" layoutInCell="1" allowOverlap="1">
+                <wp:simplePos x="0" y="0"/>
+                <wp:positionH relativeFrom="column">
+                  <wp:posOffset>1562668</wp:posOffset>
+                </wp:positionH>
+                <wp:positionV relativeFrom="paragraph">
+                  <wp:posOffset>6291343</wp:posOffset>
+                </wp:positionV>
+                <wp:extent cx="955343" cy="0"/>
+                <wp:effectExtent l="0" t="76200" r="16510" b="95250"/>
+                <wp:wrapNone/>
+                <wp:docPr id="209" name="Straight Arrow Connector 209"/>
+                <wp:cNvGraphicFramePr/>
+                <a:graphic xmlns:a="http://schemas.openxmlformats.org/drawingml/2006/main">
+                  <a:graphicData uri="http://schemas.microsoft.com/office/word/2010/wordprocessingShape">
+                    <wps:wsp>
+                      <wps:cNvCnPr/>
+                      <wps:spPr>
+                        <a:xfrm>
+                          <a:off x="0" y="0"/>
+                          <a:ext cx="955343" cy="0"/>
+                        </a:xfrm>
+                        <a:prstGeom prst="straightConnector1">
+                          <a:avLst/>
+                        </a:prstGeom>
+                        <a:ln>
+                          <a:tailEnd type="triangle"/>
+                        </a:ln>
+                      </wps:spPr>
+                      <wps:style>
+                        <a:lnRef idx="1">
+                          <a:schemeClr val="accent1"/>
+                        </a:lnRef>
+                        <a:fillRef idx="0">
+                          <a:schemeClr val="accent1"/>
+                        </a:fillRef>
+                        <a:effectRef idx="0">
+                          <a:schemeClr val="accent1"/>
+                        </a:effectRef>
+                        <a:fontRef idx="minor">
+                          <a:schemeClr val="tx1"/>
+                        </a:fontRef>
+                      </wps:style>
+                      <wps:bodyPr/>
+                    </wps:wsp>
+                  </a:graphicData>
+                </a:graphic>
+              </wp:anchor>
+            </w:drawing>
+          </mc:Choice>
+          <mc:Fallback>
+            <w:pict>
+              <v:shape w14:anchorId="470B8258" id="Straight Arrow Connector 209" o:spid="_x0000_s1026" type="#_x0000_t32" style="position:absolute;margin-left:123.05pt;margin-top:495.4pt;width:75.2pt;height:0;z-index:251738112;visibility:visible;mso-wrap-style:square;mso-wrap-distance-left:9pt;mso-wrap-distance-top:0;mso-wrap-distance-right:9pt;mso-wrap-distance-bottom:0;mso-position-horizontal:absolute;mso-position-horizontal-relative:text;mso-position-vertical:absolute;mso-position-vertical-relative:text" o:gfxdata="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" strokecolor="#4472c4 [3204]" strokeweight=".5pt">
+                <v:stroke endarrow="block" joinstyle="miter"/>
+              </v:shape>
+            </w:pict>
+          </mc:Fallback>
+        </mc:AlternateContent>
+      </w:r>
+      <w:r>
+        <w:rPr>
+          <w:noProof/>
+        </w:rPr>
+        <mc:AlternateContent>
+          <mc:Choice Requires="wps">
+            <w:drawing>
+              <wp:anchor distT="0" distB="0" distL="114300" distR="114300" simplePos="0" relativeHeight="251737088" behindDoc="0" locked="0" layoutInCell="1" allowOverlap="1">
+                <wp:simplePos x="0" y="0"/>
+                <wp:positionH relativeFrom="column">
+                  <wp:posOffset>1467134</wp:posOffset>
+                </wp:positionH>
+                <wp:positionV relativeFrom="paragraph">
+                  <wp:posOffset>5349648</wp:posOffset>
+                </wp:positionV>
+                <wp:extent cx="450376" cy="572438"/>
+                <wp:effectExtent l="38100" t="0" r="26035" b="56515"/>
+                <wp:wrapNone/>
+                <wp:docPr id="207" name="Straight Arrow Connector 207"/>
+                <wp:cNvGraphicFramePr/>
+                <a:graphic xmlns:a="http://schemas.openxmlformats.org/drawingml/2006/main">
+                  <a:graphicData uri="http://schemas.microsoft.com/office/word/2010/wordprocessingShape">
+                    <wps:wsp>
+                      <wps:cNvCnPr/>
+                      <wps:spPr>
+                        <a:xfrm flipH="1">
+                          <a:off x="0" y="0"/>
+                          <a:ext cx="450376" cy="572438"/>
+                        </a:xfrm>
+                        <a:prstGeom prst="straightConnector1">
+                          <a:avLst/>
+                        </a:prstGeom>
+                        <a:ln>
+                          <a:tailEnd type="triangle"/>
+                        </a:ln>
+                      </wps:spPr>
+                      <wps:style>
+                        <a:lnRef idx="1">
+                          <a:schemeClr val="accent1"/>
+                        </a:lnRef>
+                        <a:fillRef idx="0">
+                          <a:schemeClr val="accent1"/>
+                        </a:fillRef>
+                        <a:effectRef idx="0">
+                          <a:schemeClr val="accent1"/>
+                        </a:effectRef>
+                        <a:fontRef idx="minor">
+                          <a:schemeClr val="tx1"/>
+                        </a:fontRef>
+                      </wps:style>
+                      <wps:bodyPr/>
+                    </wps:wsp>
+                  </a:graphicData>
+                </a:graphic>
+              </wp:anchor>
+            </w:drawing>
+          </mc:Choice>
+          <mc:Fallback>
+            <w:pict>
+              <v:shape w14:anchorId="313EFB78" id="Straight Arrow Connector 207" o:spid="_x0000_s1026" type="#_x0000_t32" style="position:absolute;margin-left:115.5pt;margin-top:421.25pt;width:35.45pt;height:45.05pt;flip:x;z-index:251737088;visibility:visible;mso-wrap-style:square;mso-wrap-distance-left:9pt;mso-wrap-distance-top:0;mso-wrap-distance-right:9pt;mso-wrap-distance-bottom:0;mso-position-horizontal:absolute;mso-position-horizontal-relative:text;mso-position-vertical:absolute;mso-position-vertical-relative:text" o:gfxdata="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" strokecolor="#4472c4 [3204]" strokeweight=".5pt">
+                <v:stroke endarrow="block" joinstyle="miter"/>
+              </v:shape>
+            </w:pict>
+          </mc:Fallback>
+        </mc:AlternateContent>
+      </w:r>
+      <w:r>
+        <w:rPr>
+          <w:noProof/>
+        </w:rPr>
+        <mc:AlternateContent>
+          <mc:Choice Requires="wps">
+            <w:drawing>
+              <wp:anchor distT="0" distB="0" distL="114300" distR="114300" simplePos="0" relativeHeight="251736064" behindDoc="0" locked="0" layoutInCell="1" allowOverlap="1">
+                <wp:simplePos x="0" y="0"/>
+                <wp:positionH relativeFrom="column">
+                  <wp:posOffset>3459707</wp:posOffset>
+                </wp:positionH>
+                <wp:positionV relativeFrom="paragraph">
+                  <wp:posOffset>3998519</wp:posOffset>
+                </wp:positionV>
+                <wp:extent cx="0" cy="532263"/>
+                <wp:effectExtent l="76200" t="38100" r="57150" b="20320"/>
+                <wp:wrapNone/>
+                <wp:docPr id="206" name="Straight Arrow Connector 206"/>
+                <wp:cNvGraphicFramePr/>
+                <a:graphic xmlns:a="http://schemas.openxmlformats.org/drawingml/2006/main">
+                  <a:graphicData uri="http://schemas.microsoft.com/office/word/2010/wordprocessingShape">
+                    <wps:wsp>
+                      <wps:cNvCnPr/>
+                      <wps:spPr>
+                        <a:xfrm flipV="1">
+                          <a:off x="0" y="0"/>
+                          <a:ext cx="0" cy="532263"/>
+                        </a:xfrm>
+                        <a:prstGeom prst="straightConnector1">
+                          <a:avLst/>
+                        </a:prstGeom>
+                        <a:ln>
+                          <a:tailEnd type="triangle"/>
+                        </a:ln>
+                      </wps:spPr>
+                      <wps:style>
+                        <a:lnRef idx="1">
+                          <a:schemeClr val="accent1"/>
+                        </a:lnRef>
+                        <a:fillRef idx="0">
+                          <a:schemeClr val="accent1"/>
+                        </a:fillRef>
+                        <a:effectRef idx="0">
+                          <a:schemeClr val="accent1"/>
+                        </a:effectRef>
+                        <a:fontRef idx="minor">
+                          <a:schemeClr val="tx1"/>
+                        </a:fontRef>
+                      </wps:style>
+                      <wps:bodyPr/>
+                    </wps:wsp>
+                  </a:graphicData>
+                </a:graphic>
+              </wp:anchor>
+            </w:drawing>
+          </mc:Choice>
+          <mc:Fallback>
+            <w:pict>
+              <v:shape w14:anchorId="10410B79" id="Straight Arrow Connector 206" o:spid="_x0000_s1026" type="#_x0000_t32" style="position:absolute;margin-left:272.4pt;margin-top:314.85pt;width:0;height:41.9pt;flip:y;z-index:251736064;visibility:visible;mso-wrap-style:square;mso-wrap-distance-left:9pt;mso-wrap-distance-top:0;mso-wrap-distance-right:9pt;mso-wrap-distance-bottom:0;mso-position-horizontal:absolute;mso-position-horizontal-relative:text;mso-position-vertical:absolute;mso-position-vertical-relative:text" o:gfxdata="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" strokecolor="#4472c4 [3204]" strokeweight=".5pt">
+                <v:stroke endarrow="block" joinstyle="miter"/>
+              </v:shape>
+            </w:pict>
+          </mc:Fallback>
+        </mc:AlternateContent>
+      </w:r>
+      <w:r>
+        <w:rPr>
+          <w:noProof/>
+        </w:rPr>
+        <mc:AlternateContent>
+          <mc:Choice Requires="wps">
+            <w:drawing>
+              <wp:anchor distT="0" distB="0" distL="114300" distR="114300" simplePos="0" relativeHeight="251735040" behindDoc="0" locked="0" layoutInCell="1" allowOverlap="1">
+                <wp:simplePos x="0" y="0"/>
+                <wp:positionH relativeFrom="column">
+                  <wp:posOffset>3664424</wp:posOffset>
+                </wp:positionH>
+                <wp:positionV relativeFrom="paragraph">
+                  <wp:posOffset>3261540</wp:posOffset>
+                </wp:positionV>
+                <wp:extent cx="736979" cy="0"/>
+                <wp:effectExtent l="38100" t="76200" r="0" b="95250"/>
+                <wp:wrapNone/>
+                <wp:docPr id="204" name="Straight Arrow Connector 204"/>
+                <wp:cNvGraphicFramePr/>
+                <a:graphic xmlns:a="http://schemas.openxmlformats.org/drawingml/2006/main">
+                  <a:graphicData uri="http://schemas.microsoft.com/office/word/2010/wordprocessingShape">
+                    <wps:wsp>
+                      <wps:cNvCnPr/>
+                      <wps:spPr>
+                        <a:xfrm flipH="1">
+                          <a:off x="0" y="0"/>
+                          <a:ext cx="736979" cy="0"/>
+                        </a:xfrm>
+                        <a:prstGeom prst="straightConnector1">
+                          <a:avLst/>
+                        </a:prstGeom>
+                        <a:ln>
+                          <a:tailEnd type="triangle"/>
+                        </a:ln>
+                      </wps:spPr>
+                      <wps:style>
+                        <a:lnRef idx="1">
+                          <a:schemeClr val="accent1"/>
+                        </a:lnRef>
+                        <a:fillRef idx="0">
+                          <a:schemeClr val="accent1"/>
+                        </a:fillRef>
+                        <a:effectRef idx="0">
+                          <a:schemeClr val="accent1"/>
+                        </a:effectRef>
+                        <a:fontRef idx="minor">
+                          <a:schemeClr val="tx1"/>
+                        </a:fontRef>
+                      </wps:style>
+                      <wps:bodyPr/>
+                    </wps:wsp>
+                  </a:graphicData>
+                </a:graphic>
+              </wp:anchor>
+            </w:drawing>
+          </mc:Choice>
+          <mc:Fallback>
+            <w:pict>
+              <v:shape w14:anchorId="52CDC9E0" id="Straight Arrow Connector 204" o:spid="_x0000_s1026" type="#_x0000_t32" style="position:absolute;margin-left:288.55pt;margin-top:256.8pt;width:58.05pt;height:0;flip:x;z-index:251735040;visibility:visible;mso-wrap-style:square;mso-wrap-distance-left:9pt;mso-wrap-distance-top:0;mso-wrap-distance-right:9pt;mso-wrap-distance-bottom:0;mso-position-horizontal:absolute;mso-position-horizontal-relative:text;mso-position-vertical:absolute;mso-position-vertical-relative:text" o:gfxdata="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" strokecolor="#4472c4 [3204]" strokeweight=".5pt">
+                <v:stroke endarrow="block" joinstyle="miter"/>
+              </v:shape>
+            </w:pict>
+          </mc:Fallback>
+        </mc:AlternateContent>
+      </w:r>
+      <w:r>
+        <w:rPr>
+          <w:noProof/>
+        </w:rPr>
+        <mc:AlternateContent>
+          <mc:Choice Requires="wps">
+            <w:drawing>
+              <wp:anchor distT="0" distB="0" distL="114300" distR="114300" simplePos="0" relativeHeight="251732992" behindDoc="0" locked="0" layoutInCell="1" allowOverlap="1" wp14:anchorId="2F8D16B2" wp14:editId="52AC75D1">
+                <wp:simplePos x="0" y="0"/>
+                <wp:positionH relativeFrom="margin">
+                  <wp:align>center</wp:align>
+                </wp:positionH>
+                <wp:positionV relativeFrom="paragraph">
+                  <wp:posOffset>5389851</wp:posOffset>
+                </wp:positionV>
+                <wp:extent cx="0" cy="531495"/>
+                <wp:effectExtent l="76200" t="0" r="57150" b="59055"/>
+                <wp:wrapSquare wrapText="bothSides"/>
+                <wp:docPr id="202" name="Straight Arrow Connector 202"/>
+                <wp:cNvGraphicFramePr/>
+                <a:graphic xmlns:a="http://schemas.openxmlformats.org/drawingml/2006/main">
+                  <a:graphicData uri="http://schemas.microsoft.com/office/word/2010/wordprocessingShape">
+                    <wps:wsp>
+                      <wps:cNvCnPr/>
+                      <wps:spPr>
+                        <a:xfrm>
+                          <a:off x="0" y="0"/>
+                          <a:ext cx="0" cy="531495"/>
                         </a:xfrm>
                         <a:prstGeom prst="straightConnector1">
                           <a:avLst/>
@@ -2428,12 +3721,9 @@
           </mc:Choice>
           <mc:Fallback>
             <w:pict>
-              <v:shapetype w14:anchorId="68E16E23" id="_x0000_t32" coordsize="21600,21600" o:spt="32" o:oned="t" path="m,l21600,21600e" filled="f">
-                <v:path arrowok="t" fillok="f" o:connecttype="none"/>
-                <o:lock v:ext="edit" shapetype="t"/>
-              </v:shapetype>
-              <v:shape id="Straight Arrow Connector 18" o:spid="_x0000_s1026" type="#_x0000_t32" style="position:absolute;margin-left:153.35pt;margin-top:284.15pt;width:88.9pt;height:3.6pt;flip:x y;z-index:251692032;visibility:visible;mso-wrap-style:square;mso-width-percent:0;mso-height-percent:0;mso-wrap-distance-left:9pt;mso-wrap-distance-top:0;mso-wrap-distance-right:9pt;mso-wrap-distance-bottom:0;mso-position-horizontal:absolute;mso-position-horizontal-relative:text;mso-position-vertical:absolute;mso-position-vertical-relative:text;mso-width-percent:0;mso-height-percent:0;mso-width-relative:margin;mso-height-relative:margin" o:gfxdata="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" strokecolor="#4472c4 [3204]" strokeweight=".5pt">
+              <v:shape w14:anchorId="3CEE837E" id="Straight Arrow Connector 202" o:spid="_x0000_s1026" type="#_x0000_t32" style="position:absolute;margin-left:0;margin-top:424.4pt;width:0;height:41.85pt;z-index:251732992;visibility:visible;mso-wrap-style:square;mso-width-percent:0;mso-height-percent:0;mso-wrap-distance-left:9pt;mso-wrap-distance-top:0;mso-wrap-distance-right:9pt;mso-wrap-distance-bottom:0;mso-position-horizontal:center;mso-position-horizontal-relative:margin;mso-position-vertical:absolute;mso-position-vertical-relative:text;mso-width-percent:0;mso-height-percent:0;mso-width-relative:margin;mso-height-relative:margin" o:gfxdata="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" strokecolor="#4472c4 [3204]" strokeweight=".5pt">
                 <v:stroke endarrow="block" joinstyle="miter"/>
+                <w10:wrap type="square" anchorx="margin"/>
               </v:shape>
             </w:pict>
           </mc:Fallback>
@@ -2446,18 +3736,18 @@
         <mc:AlternateContent>
           <mc:Choice Requires="wps">
             <w:drawing>
-              <wp:anchor distT="0" distB="0" distL="114300" distR="114300" simplePos="0" relativeHeight="251689984" behindDoc="0" locked="0" layoutInCell="1" allowOverlap="1" wp14:anchorId="6924B074" wp14:editId="3F923798">
+              <wp:anchor distT="0" distB="0" distL="114300" distR="114300" simplePos="0" relativeHeight="251730944" behindDoc="0" locked="0" layoutInCell="1" allowOverlap="1" wp14:anchorId="2F8D16B2" wp14:editId="52AC75D1">
                 <wp:simplePos x="0" y="0"/>
                 <wp:positionH relativeFrom="column">
-                  <wp:posOffset>1987825</wp:posOffset>
+                  <wp:posOffset>2192029</wp:posOffset>
                 </wp:positionH>
                 <wp:positionV relativeFrom="paragraph">
-                  <wp:posOffset>3450673</wp:posOffset>
+                  <wp:posOffset>3986198</wp:posOffset>
                 </wp:positionV>
-                <wp:extent cx="1137037" cy="45719"/>
-                <wp:effectExtent l="0" t="38100" r="25400" b="88265"/>
-                <wp:wrapNone/>
-                <wp:docPr id="17" name="Straight Arrow Connector 17"/>
+                <wp:extent cx="0" cy="531495"/>
+                <wp:effectExtent l="76200" t="0" r="57150" b="59055"/>
+                <wp:wrapSquare wrapText="bothSides"/>
+                <wp:docPr id="201" name="Straight Arrow Connector 201"/>
                 <wp:cNvGraphicFramePr/>
                 <a:graphic xmlns:a="http://schemas.openxmlformats.org/drawingml/2006/main">
                   <a:graphicData uri="http://schemas.microsoft.com/office/word/2010/wordprocessingShape">
@@ -2466,7 +3756,7 @@
                       <wps:spPr>
                         <a:xfrm>
                           <a:off x="0" y="0"/>
-                          <a:ext cx="1137037" cy="45719"/>
+                          <a:ext cx="0" cy="531495"/>
                         </a:xfrm>
                         <a:prstGeom prst="straightConnector1">
                           <a:avLst/>
@@ -2504,8 +3794,9 @@
           </mc:Choice>
           <mc:Fallback>
             <w:pict>
-              <v:shape w14:anchorId="6E875536" id="Straight Arrow Connector 17" o:spid="_x0000_s1026" type="#_x0000_t32" style="position:absolute;margin-left:156.5pt;margin-top:271.7pt;width:89.55pt;height:3.6pt;z-index:251689984;visibility:visible;mso-wrap-style:square;mso-width-percent:0;mso-height-percent:0;mso-wrap-distance-left:9pt;mso-wrap-distance-top:0;mso-wrap-distance-right:9pt;mso-wrap-distance-bottom:0;mso-position-horizontal:absolute;mso-position-horizontal-relative:text;mso-position-vertical:absolute;mso-position-vertical-relative:text;mso-width-percent:0;mso-height-percent:0;mso-width-relative:margin;mso-height-relative:margin" o:gfxdata="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" strokecolor="#4472c4 [3204]" strokeweight=".5pt">
+              <v:shape w14:anchorId="3B9EFF55" id="Straight Arrow Connector 201" o:spid="_x0000_s1026" type="#_x0000_t32" style="position:absolute;margin-left:172.6pt;margin-top:313.85pt;width:0;height:41.85pt;z-index:251730944;visibility:visible;mso-wrap-style:square;mso-width-percent:0;mso-height-percent:0;mso-wrap-distance-left:9pt;mso-wrap-distance-top:0;mso-wrap-distance-right:9pt;mso-wrap-distance-bottom:0;mso-position-horizontal:absolute;mso-position-horizontal-relative:text;mso-position-vertical:absolute;mso-position-vertical-relative:text;mso-width-percent:0;mso-height-percent:0;mso-width-relative:margin;mso-height-relative:margin" o:gfxdata="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" strokecolor="#4472c4 [3204]" strokeweight=".5pt">
                 <v:stroke endarrow="block" joinstyle="miter"/>
+                <w10:wrap type="square"/>
               </v:shape>
             </w:pict>
           </mc:Fallback>
@@ -2518,18 +3809,18 @@
         <mc:AlternateContent>
           <mc:Choice Requires="wps">
             <w:drawing>
-              <wp:anchor distT="45720" distB="45720" distL="114300" distR="114300" simplePos="0" relativeHeight="251687936" behindDoc="0" locked="0" layoutInCell="1" allowOverlap="1" wp14:anchorId="298DC172" wp14:editId="3E42F9BF">
+              <wp:anchor distT="45720" distB="45720" distL="114300" distR="114300" simplePos="0" relativeHeight="251707392" behindDoc="0" locked="0" layoutInCell="1" allowOverlap="1" wp14:anchorId="20285807" wp14:editId="46C5D265">
                 <wp:simplePos x="0" y="0"/>
                 <wp:positionH relativeFrom="margin">
-                  <wp:posOffset>3016631</wp:posOffset>
+                  <wp:posOffset>-390525</wp:posOffset>
                 </wp:positionH>
                 <wp:positionV relativeFrom="paragraph">
-                  <wp:posOffset>3009392</wp:posOffset>
+                  <wp:posOffset>5770880</wp:posOffset>
                 </wp:positionV>
-                <wp:extent cx="2062199" cy="1105786"/>
+                <wp:extent cx="2061845" cy="1105535"/>
                 <wp:effectExtent l="0" t="0" r="14605" b="18415"/>
                 <wp:wrapNone/>
-                <wp:docPr id="16" name="Text Box 2"/>
+                <wp:docPr id="26" name="Text Box 2"/>
                 <wp:cNvGraphicFramePr>
                   <a:graphicFrameLocks xmlns:a="http://schemas.openxmlformats.org/drawingml/2006/main"/>
                 </wp:cNvGraphicFramePr>
@@ -2542,7 +3833,7 @@
                       <wps:spPr bwMode="auto">
                         <a:xfrm>
                           <a:off x="0" y="0"/>
-                          <a:ext cx="2062199" cy="1105786"/>
+                          <a:ext cx="2061845" cy="1105535"/>
                         </a:xfrm>
                         <a:prstGeom prst="rect">
                           <a:avLst/>
@@ -2575,7 +3866,7 @@
                                 <w:b/>
                                 <w:sz w:val="24"/>
                               </w:rPr>
-                              <w:t xml:space="preserve">Menu </w:t>
+                              <w:t xml:space="preserve">New Factory </w:t>
                             </w:r>
                             <w:r>
                               <w:rPr>
@@ -2604,7 +3895,7 @@
           </mc:Choice>
           <mc:Fallback>
             <w:pict>
-              <v:shape w14:anchorId="298DC172" id="_x0000_s1036" type="#_x0000_t202" style="position:absolute;margin-left:237.55pt;margin-top:236.95pt;width:162.4pt;height:87.05pt;z-index:251687936;visibility:visible;mso-wrap-style:square;mso-width-percent:0;mso-height-percent:0;mso-wrap-distance-left:9pt;mso-wrap-distance-top:3.6pt;mso-wrap-distance-right:9pt;mso-wrap-distance-bottom:3.6pt;mso-position-horizontal:absolute;mso-position-horizontal-relative:margin;mso-position-vertical:absolute;mso-position-vertical-relative:text;mso-width-percent:0;mso-height-percent:0;mso-width-relative:margin;mso-height-relative:margin;v-text-anchor:middle" o:gfxdata="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" filled="f" strokecolor="#8eaadb [1940]">
+              <v:shape w14:anchorId="20285807" id="_x0000_s1042" type="#_x0000_t202" style="position:absolute;margin-left:-30.75pt;margin-top:454.4pt;width:162.35pt;height:87.05pt;z-index:251707392;visibility:visible;mso-wrap-style:square;mso-width-percent:0;mso-height-percent:0;mso-wrap-distance-left:9pt;mso-wrap-distance-top:3.6pt;mso-wrap-distance-right:9pt;mso-wrap-distance-bottom:3.6pt;mso-position-horizontal:absolute;mso-position-horizontal-relative:margin;mso-position-vertical:absolute;mso-position-vertical-relative:text;mso-width-percent:0;mso-height-percent:0;mso-width-relative:margin;mso-height-relative:margin;v-text-anchor:middle" o:gfxdata="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" filled="f" strokecolor="#8eaadb [1940]">
                 <v:textbox>
                   <w:txbxContent>
                     <w:p>
@@ -2620,7 +3911,7 @@
                           <w:b/>
                           <w:sz w:val="24"/>
                         </w:rPr>
-                        <w:t xml:space="preserve">Menu </w:t>
+                        <w:t xml:space="preserve">New Factory </w:t>
                       </w:r>
                       <w:r>
                         <w:rPr>
@@ -2645,60 +3936,107 @@
         <mc:AlternateContent>
           <mc:Choice Requires="wps">
             <w:drawing>
-              <wp:anchor distT="0" distB="0" distL="114300" distR="114300" simplePos="0" relativeHeight="251673600" behindDoc="0" locked="0" layoutInCell="1" allowOverlap="1" wp14:anchorId="1B902BE9" wp14:editId="04F15075">
+              <wp:anchor distT="45720" distB="45720" distL="114300" distR="114300" simplePos="0" relativeHeight="251712512" behindDoc="0" locked="0" layoutInCell="1" allowOverlap="1" wp14:anchorId="40B74A47" wp14:editId="52A9670D">
                 <wp:simplePos x="0" y="0"/>
-                <wp:positionH relativeFrom="column">
-                  <wp:posOffset>1031278</wp:posOffset>
+                <wp:positionH relativeFrom="margin">
+                  <wp:posOffset>2409825</wp:posOffset>
                 </wp:positionH>
                 <wp:positionV relativeFrom="paragraph">
-                  <wp:posOffset>2522031</wp:posOffset>
+                  <wp:posOffset>5742305</wp:posOffset>
                 </wp:positionV>
-                <wp:extent cx="0" cy="532027"/>
-                <wp:effectExtent l="76200" t="0" r="57150" b="59055"/>
+                <wp:extent cx="2061845" cy="1105535"/>
+                <wp:effectExtent l="0" t="0" r="14605" b="18415"/>
                 <wp:wrapNone/>
-                <wp:docPr id="13" name="Straight Arrow Connector 13"/>
-                <wp:cNvGraphicFramePr/>
+                <wp:docPr id="192" name="Text Box 2"/>
+                <wp:cNvGraphicFramePr>
+                  <a:graphicFrameLocks xmlns:a="http://schemas.openxmlformats.org/drawingml/2006/main"/>
+                </wp:cNvGraphicFramePr>
                 <a:graphic xmlns:a="http://schemas.openxmlformats.org/drawingml/2006/main">
                   <a:graphicData uri="http://schemas.microsoft.com/office/word/2010/wordprocessingShape">
                     <wps:wsp>
-                      <wps:cNvCnPr/>
-                      <wps:spPr>
+                      <wps:cNvSpPr txBox="1">
+                        <a:spLocks noChangeArrowheads="1"/>
+                      </wps:cNvSpPr>
+                      <wps:spPr bwMode="auto">
                         <a:xfrm>
                           <a:off x="0" y="0"/>
-                          <a:ext cx="0" cy="532027"/>
+                          <a:ext cx="2061845" cy="1105535"/>
                         </a:xfrm>
-                        <a:prstGeom prst="straightConnector1">
+                        <a:prstGeom prst="rect">
                           <a:avLst/>
                         </a:prstGeom>
-                        <a:ln>
-                          <a:tailEnd type="triangle"/>
+                        <a:noFill/>
+                        <a:ln w="9525">
+                          <a:solidFill>
+                            <a:schemeClr val="accent1">
+                              <a:lumMod val="60000"/>
+                              <a:lumOff val="40000"/>
+                            </a:schemeClr>
+                          </a:solidFill>
+                          <a:miter lim="800000"/>
+                          <a:headEnd/>
+                          <a:tailEnd/>
                         </a:ln>
                       </wps:spPr>
-                      <wps:style>
-                        <a:lnRef idx="1">
-                          <a:schemeClr val="accent1"/>
-                        </a:lnRef>
-                        <a:fillRef idx="0">
-                          <a:schemeClr val="accent1"/>
-                        </a:fillRef>
-                        <a:effectRef idx="0">
-                          <a:schemeClr val="accent1"/>
-                        </a:effectRef>
-                        <a:fontRef idx="minor">
-                          <a:schemeClr val="tx1"/>
-                        </a:fontRef>
-                      </wps:style>
-                      <wps:bodyPr/>
+                      <wps:txbx>
+                        <w:txbxContent>
+                          <w:p>
+                            <w:pPr>
+                              <w:jc w:val="center"/>
+                              <w:rPr>
+                                <w:b/>
+                                <w:sz w:val="24"/>
+                              </w:rPr>
+                            </w:pPr>
+                            <w:r>
+                              <w:rPr>
+                                <w:b/>
+                                <w:sz w:val="24"/>
+                              </w:rPr>
+                              <w:t>Existing Factory Screen</w:t>
+                            </w:r>
+                          </w:p>
+                        </w:txbxContent>
+                      </wps:txbx>
+                      <wps:bodyPr rot="0" vert="horz" wrap="square" lIns="91440" tIns="45720" rIns="91440" bIns="45720" anchor="ctr" anchorCtr="0">
+                        <a:noAutofit/>
+                      </wps:bodyPr>
                     </wps:wsp>
                   </a:graphicData>
                 </a:graphic>
+                <wp14:sizeRelH relativeFrom="margin">
+                  <wp14:pctWidth>0</wp14:pctWidth>
+                </wp14:sizeRelH>
+                <wp14:sizeRelV relativeFrom="margin">
+                  <wp14:pctHeight>0</wp14:pctHeight>
+                </wp14:sizeRelV>
               </wp:anchor>
             </w:drawing>
           </mc:Choice>
           <mc:Fallback>
             <w:pict>
-              <v:shape w14:anchorId="1999A143" id="Straight Arrow Connector 13" o:spid="_x0000_s1026" type="#_x0000_t32" style="position:absolute;margin-left:81.2pt;margin-top:198.6pt;width:0;height:41.9pt;z-index:251673600;visibility:visible;mso-wrap-style:square;mso-wrap-distance-left:9pt;mso-wrap-distance-top:0;mso-wrap-distance-right:9pt;mso-wrap-distance-bottom:0;mso-position-horizontal:absolute;mso-position-horizontal-relative:text;mso-position-vertical:absolute;mso-position-vertical-relative:text" o:gfxdata="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" strokecolor="#4472c4 [3204]" strokeweight=".5pt">
-                <v:stroke endarrow="block" joinstyle="miter"/>
+              <v:shape w14:anchorId="40B74A47" id="_x0000_s1043" type="#_x0000_t202" style="position:absolute;margin-left:189.75pt;margin-top:452.15pt;width:162.35pt;height:87.05pt;z-index:251712512;visibility:visible;mso-wrap-style:square;mso-width-percent:0;mso-height-percent:0;mso-wrap-distance-left:9pt;mso-wrap-distance-top:3.6pt;mso-wrap-distance-right:9pt;mso-wrap-distance-bottom:3.6pt;mso-position-horizontal:absolute;mso-position-horizontal-relative:margin;mso-position-vertical:absolute;mso-position-vertical-relative:text;mso-width-percent:0;mso-height-percent:0;mso-width-relative:margin;mso-height-relative:margin;v-text-anchor:middle" o:gfxdata="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" filled="f" strokecolor="#8eaadb [1940]">
+                <v:textbox>
+                  <w:txbxContent>
+                    <w:p>
+                      <w:pPr>
+                        <w:jc w:val="center"/>
+                        <w:rPr>
+                          <w:b/>
+                          <w:sz w:val="24"/>
+                        </w:rPr>
+                      </w:pPr>
+                      <w:r>
+                        <w:rPr>
+                          <w:b/>
+                          <w:sz w:val="24"/>
+                        </w:rPr>
+                        <w:t>Existing Factory Screen</w:t>
+                      </w:r>
+                    </w:p>
+                  </w:txbxContent>
+                </v:textbox>
+                <w10:wrap anchorx="margin"/>
               </v:shape>
             </w:pict>
           </mc:Fallback>
@@ -2711,60 +4049,347 @@
         <mc:AlternateContent>
           <mc:Choice Requires="wps">
             <w:drawing>
-              <wp:anchor distT="0" distB="0" distL="114300" distR="114300" simplePos="0" relativeHeight="251669504" behindDoc="0" locked="0" layoutInCell="1" allowOverlap="1">
+              <wp:anchor distT="45720" distB="45720" distL="114300" distR="114300" simplePos="0" relativeHeight="251687936" behindDoc="0" locked="0" layoutInCell="1" allowOverlap="1" wp14:anchorId="298DC172" wp14:editId="3E42F9BF">
                 <wp:simplePos x="0" y="0"/>
-                <wp:positionH relativeFrom="column">
-                  <wp:posOffset>1028103</wp:posOffset>
+                <wp:positionH relativeFrom="margin">
+                  <wp:posOffset>4187825</wp:posOffset>
                 </wp:positionH>
                 <wp:positionV relativeFrom="paragraph">
-                  <wp:posOffset>1008190</wp:posOffset>
+                  <wp:posOffset>2990215</wp:posOffset>
                 </wp:positionV>
-                <wp:extent cx="0" cy="532027"/>
-                <wp:effectExtent l="76200" t="0" r="57150" b="59055"/>
+                <wp:extent cx="2061845" cy="1105535"/>
+                <wp:effectExtent l="0" t="0" r="14605" b="18415"/>
                 <wp:wrapNone/>
-                <wp:docPr id="11" name="Straight Arrow Connector 11"/>
-                <wp:cNvGraphicFramePr/>
+                <wp:docPr id="16" name="Text Box 2"/>
+                <wp:cNvGraphicFramePr>
+                  <a:graphicFrameLocks xmlns:a="http://schemas.openxmlformats.org/drawingml/2006/main"/>
+                </wp:cNvGraphicFramePr>
                 <a:graphic xmlns:a="http://schemas.openxmlformats.org/drawingml/2006/main">
                   <a:graphicData uri="http://schemas.microsoft.com/office/word/2010/wordprocessingShape">
                     <wps:wsp>
-                      <wps:cNvCnPr/>
-                      <wps:spPr>
+                      <wps:cNvSpPr txBox="1">
+                        <a:spLocks noChangeArrowheads="1"/>
+                      </wps:cNvSpPr>
+                      <wps:spPr bwMode="auto">
                         <a:xfrm>
                           <a:off x="0" y="0"/>
-                          <a:ext cx="0" cy="532027"/>
+                          <a:ext cx="2061845" cy="1105535"/>
                         </a:xfrm>
-                        <a:prstGeom prst="straightConnector1">
+                        <a:prstGeom prst="rect">
                           <a:avLst/>
                         </a:prstGeom>
-                        <a:ln>
-                          <a:tailEnd type="triangle"/>
+                        <a:noFill/>
+                        <a:ln w="9525">
+                          <a:solidFill>
+                            <a:schemeClr val="accent1">
+                              <a:lumMod val="60000"/>
+                              <a:lumOff val="40000"/>
+                            </a:schemeClr>
+                          </a:solidFill>
+                          <a:miter lim="800000"/>
+                          <a:headEnd/>
+                          <a:tailEnd/>
                         </a:ln>
                       </wps:spPr>
-                      <wps:style>
-                        <a:lnRef idx="1">
-                          <a:schemeClr val="accent1"/>
-                        </a:lnRef>
-                        <a:fillRef idx="0">
-                          <a:schemeClr val="accent1"/>
-                        </a:fillRef>
-                        <a:effectRef idx="0">
-                          <a:schemeClr val="accent1"/>
-                        </a:effectRef>
-                        <a:fontRef idx="minor">
-                          <a:schemeClr val="tx1"/>
-                        </a:fontRef>
-                      </wps:style>
-                      <wps:bodyPr/>
+                      <wps:txbx>
+                        <w:txbxContent>
+                          <w:p>
+                            <w:pPr>
+                              <w:jc w:val="center"/>
+                              <w:rPr>
+                                <w:b/>
+                                <w:sz w:val="24"/>
+                              </w:rPr>
+                            </w:pPr>
+                            <w:r>
+                              <w:rPr>
+                                <w:b/>
+                                <w:sz w:val="24"/>
+                              </w:rPr>
+                              <w:t xml:space="preserve">Overworld </w:t>
+                            </w:r>
+                            <w:r>
+                              <w:rPr>
+                                <w:b/>
+                                <w:sz w:val="24"/>
+                              </w:rPr>
+                              <w:t xml:space="preserve"> Menu</w:t>
+                            </w:r>
+                          </w:p>
+                        </w:txbxContent>
+                      </wps:txbx>
+                      <wps:bodyPr rot="0" vert="horz" wrap="square" lIns="91440" tIns="45720" rIns="91440" bIns="45720" anchor="ctr" anchorCtr="0">
+                        <a:noAutofit/>
+                      </wps:bodyPr>
                     </wps:wsp>
                   </a:graphicData>
                 </a:graphic>
+                <wp14:sizeRelH relativeFrom="margin">
+                  <wp14:pctWidth>0</wp14:pctWidth>
+                </wp14:sizeRelH>
+                <wp14:sizeRelV relativeFrom="margin">
+                  <wp14:pctHeight>0</wp14:pctHeight>
+                </wp14:sizeRelV>
               </wp:anchor>
             </w:drawing>
           </mc:Choice>
           <mc:Fallback>
             <w:pict>
-              <v:shape w14:anchorId="3E4C1932" id="Straight Arrow Connector 11" o:spid="_x0000_s1026" type="#_x0000_t32" style="position:absolute;margin-left:80.95pt;margin-top:79.4pt;width:0;height:41.9pt;z-index:251669504;visibility:visible;mso-wrap-style:square;mso-wrap-distance-left:9pt;mso-wrap-distance-top:0;mso-wrap-distance-right:9pt;mso-wrap-distance-bottom:0;mso-position-horizontal:absolute;mso-position-horizontal-relative:text;mso-position-vertical:absolute;mso-position-vertical-relative:text" o:gfxdata="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" strokecolor="#4472c4 [3204]" strokeweight=".5pt">
-                <v:stroke endarrow="block" joinstyle="miter"/>
+              <v:shape w14:anchorId="298DC172" id="_x0000_s1044" type="#_x0000_t202" style="position:absolute;margin-left:329.75pt;margin-top:235.45pt;width:162.35pt;height:87.05pt;z-index:251687936;visibility:visible;mso-wrap-style:square;mso-width-percent:0;mso-height-percent:0;mso-wrap-distance-left:9pt;mso-wrap-distance-top:3.6pt;mso-wrap-distance-right:9pt;mso-wrap-distance-bottom:3.6pt;mso-position-horizontal:absolute;mso-position-horizontal-relative:margin;mso-position-vertical:absolute;mso-position-vertical-relative:text;mso-width-percent:0;mso-height-percent:0;mso-width-relative:margin;mso-height-relative:margin;v-text-anchor:middle" o:gfxdata="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" filled="f" strokecolor="#8eaadb [1940]">
+                <v:textbox>
+                  <w:txbxContent>
+                    <w:p>
+                      <w:pPr>
+                        <w:jc w:val="center"/>
+                        <w:rPr>
+                          <w:b/>
+                          <w:sz w:val="24"/>
+                        </w:rPr>
+                      </w:pPr>
+                      <w:r>
+                        <w:rPr>
+                          <w:b/>
+                          <w:sz w:val="24"/>
+                        </w:rPr>
+                        <w:t xml:space="preserve">Overworld </w:t>
+                      </w:r>
+                      <w:r>
+                        <w:rPr>
+                          <w:b/>
+                          <w:sz w:val="24"/>
+                        </w:rPr>
+                        <w:t xml:space="preserve"> Menu</w:t>
+                      </w:r>
+                    </w:p>
+                  </w:txbxContent>
+                </v:textbox>
+                <w10:wrap anchorx="margin"/>
+              </v:shape>
+            </w:pict>
+          </mc:Fallback>
+        </mc:AlternateContent>
+      </w:r>
+      <w:r>
+        <w:rPr>
+          <w:noProof/>
+        </w:rPr>
+        <mc:AlternateContent>
+          <mc:Choice Requires="wps">
+            <w:drawing>
+              <wp:anchor distT="45720" distB="45720" distL="114300" distR="114300" simplePos="0" relativeHeight="251666432" behindDoc="0" locked="0" layoutInCell="1" allowOverlap="1" wp14:anchorId="1046990D" wp14:editId="7F6A46A9">
+                <wp:simplePos x="0" y="0"/>
+                <wp:positionH relativeFrom="margin">
+                  <wp:posOffset>1758315</wp:posOffset>
+                </wp:positionH>
+                <wp:positionV relativeFrom="paragraph">
+                  <wp:posOffset>1532255</wp:posOffset>
+                </wp:positionV>
+                <wp:extent cx="2061845" cy="1105535"/>
+                <wp:effectExtent l="0" t="0" r="14605" b="18415"/>
+                <wp:wrapNone/>
+                <wp:docPr id="8" name="Text Box 2"/>
+                <wp:cNvGraphicFramePr>
+                  <a:graphicFrameLocks xmlns:a="http://schemas.openxmlformats.org/drawingml/2006/main"/>
+                </wp:cNvGraphicFramePr>
+                <a:graphic xmlns:a="http://schemas.openxmlformats.org/drawingml/2006/main">
+                  <a:graphicData uri="http://schemas.microsoft.com/office/word/2010/wordprocessingShape">
+                    <wps:wsp>
+                      <wps:cNvSpPr txBox="1">
+                        <a:spLocks noChangeArrowheads="1"/>
+                      </wps:cNvSpPr>
+                      <wps:spPr bwMode="auto">
+                        <a:xfrm>
+                          <a:off x="0" y="0"/>
+                          <a:ext cx="2061845" cy="1105535"/>
+                        </a:xfrm>
+                        <a:prstGeom prst="rect">
+                          <a:avLst/>
+                        </a:prstGeom>
+                        <a:noFill/>
+                        <a:ln w="9525">
+                          <a:solidFill>
+                            <a:schemeClr val="accent1">
+                              <a:lumMod val="60000"/>
+                              <a:lumOff val="40000"/>
+                            </a:schemeClr>
+                          </a:solidFill>
+                          <a:miter lim="800000"/>
+                          <a:headEnd/>
+                          <a:tailEnd/>
+                        </a:ln>
+                      </wps:spPr>
+                      <wps:txbx>
+                        <w:txbxContent>
+                          <w:p>
+                            <w:pPr>
+                              <w:jc w:val="center"/>
+                              <w:rPr>
+                                <w:b/>
+                                <w:sz w:val="24"/>
+                              </w:rPr>
+                            </w:pPr>
+                            <w:r>
+                              <w:rPr>
+                                <w:b/>
+                                <w:sz w:val="24"/>
+                              </w:rPr>
+                              <w:t>Opening (Splash Screen)</w:t>
+                            </w:r>
+                          </w:p>
+                        </w:txbxContent>
+                      </wps:txbx>
+                      <wps:bodyPr rot="0" vert="horz" wrap="square" lIns="91440" tIns="45720" rIns="91440" bIns="45720" anchor="ctr" anchorCtr="0">
+                        <a:noAutofit/>
+                      </wps:bodyPr>
+                    </wps:wsp>
+                  </a:graphicData>
+                </a:graphic>
+                <wp14:sizeRelH relativeFrom="margin">
+                  <wp14:pctWidth>0</wp14:pctWidth>
+                </wp14:sizeRelH>
+                <wp14:sizeRelV relativeFrom="margin">
+                  <wp14:pctHeight>0</wp14:pctHeight>
+                </wp14:sizeRelV>
+              </wp:anchor>
+            </w:drawing>
+          </mc:Choice>
+          <mc:Fallback>
+            <w:pict>
+              <v:shape w14:anchorId="1046990D" id="_x0000_s1045" type="#_x0000_t202" style="position:absolute;margin-left:138.45pt;margin-top:120.65pt;width:162.35pt;height:87.05pt;z-index:251666432;visibility:visible;mso-wrap-style:square;mso-width-percent:0;mso-height-percent:0;mso-wrap-distance-left:9pt;mso-wrap-distance-top:3.6pt;mso-wrap-distance-right:9pt;mso-wrap-distance-bottom:3.6pt;mso-position-horizontal:absolute;mso-position-horizontal-relative:margin;mso-position-vertical:absolute;mso-position-vertical-relative:text;mso-width-percent:0;mso-height-percent:0;mso-width-relative:margin;mso-height-relative:margin;v-text-anchor:middle" o:gfxdata="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" filled="f" strokecolor="#8eaadb [1940]">
+                <v:textbox>
+                  <w:txbxContent>
+                    <w:p>
+                      <w:pPr>
+                        <w:jc w:val="center"/>
+                        <w:rPr>
+                          <w:b/>
+                          <w:sz w:val="24"/>
+                        </w:rPr>
+                      </w:pPr>
+                      <w:r>
+                        <w:rPr>
+                          <w:b/>
+                          <w:sz w:val="24"/>
+                        </w:rPr>
+                        <w:t>Opening (Splash Screen)</w:t>
+                      </w:r>
+                    </w:p>
+                  </w:txbxContent>
+                </v:textbox>
+                <w10:wrap anchorx="margin"/>
+              </v:shape>
+            </w:pict>
+          </mc:Fallback>
+        </mc:AlternateContent>
+      </w:r>
+      <w:r>
+        <w:rPr>
+          <w:noProof/>
+        </w:rPr>
+        <mc:AlternateContent>
+          <mc:Choice Requires="wps">
+            <w:drawing>
+              <wp:anchor distT="45720" distB="45720" distL="114300" distR="114300" simplePos="0" relativeHeight="251668480" behindDoc="0" locked="0" layoutInCell="1" allowOverlap="1" wp14:anchorId="1046990D" wp14:editId="7F6A46A9">
+                <wp:simplePos x="0" y="0"/>
+                <wp:positionH relativeFrom="margin">
+                  <wp:posOffset>2214880</wp:posOffset>
+                </wp:positionH>
+                <wp:positionV relativeFrom="paragraph">
+                  <wp:posOffset>354330</wp:posOffset>
+                </wp:positionV>
+                <wp:extent cx="1136650" cy="680085"/>
+                <wp:effectExtent l="0" t="0" r="25400" b="24765"/>
+                <wp:wrapNone/>
+                <wp:docPr id="10" name="Text Box 2"/>
+                <wp:cNvGraphicFramePr>
+                  <a:graphicFrameLocks xmlns:a="http://schemas.openxmlformats.org/drawingml/2006/main"/>
+                </wp:cNvGraphicFramePr>
+                <a:graphic xmlns:a="http://schemas.openxmlformats.org/drawingml/2006/main">
+                  <a:graphicData uri="http://schemas.microsoft.com/office/word/2010/wordprocessingShape">
+                    <wps:wsp>
+                      <wps:cNvSpPr txBox="1">
+                        <a:spLocks noChangeArrowheads="1"/>
+                      </wps:cNvSpPr>
+                      <wps:spPr bwMode="auto">
+                        <a:xfrm>
+                          <a:off x="0" y="0"/>
+                          <a:ext cx="1136650" cy="680085"/>
+                        </a:xfrm>
+                        <a:prstGeom prst="rect">
+                          <a:avLst/>
+                        </a:prstGeom>
+                        <a:noFill/>
+                        <a:ln w="9525">
+                          <a:solidFill>
+                            <a:schemeClr val="accent1">
+                              <a:lumMod val="60000"/>
+                              <a:lumOff val="40000"/>
+                            </a:schemeClr>
+                          </a:solidFill>
+                          <a:miter lim="800000"/>
+                          <a:headEnd/>
+                          <a:tailEnd/>
+                        </a:ln>
+                      </wps:spPr>
+                      <wps:txbx>
+                        <w:txbxContent>
+                          <w:p>
+                            <w:pPr>
+                              <w:jc w:val="center"/>
+                              <w:rPr>
+                                <w:b/>
+                                <w:sz w:val="24"/>
+                              </w:rPr>
+                            </w:pPr>
+                            <w:r>
+                              <w:rPr>
+                                <w:b/>
+                                <w:sz w:val="24"/>
+                              </w:rPr>
+                              <w:t>Entry Point</w:t>
+                            </w:r>
+                          </w:p>
+                        </w:txbxContent>
+                      </wps:txbx>
+                      <wps:bodyPr rot="0" vert="horz" wrap="square" lIns="91440" tIns="45720" rIns="91440" bIns="45720" anchor="ctr" anchorCtr="0">
+                        <a:noAutofit/>
+                      </wps:bodyPr>
+                    </wps:wsp>
+                  </a:graphicData>
+                </a:graphic>
+                <wp14:sizeRelH relativeFrom="margin">
+                  <wp14:pctWidth>0</wp14:pctWidth>
+                </wp14:sizeRelH>
+                <wp14:sizeRelV relativeFrom="margin">
+                  <wp14:pctHeight>0</wp14:pctHeight>
+                </wp14:sizeRelV>
+              </wp:anchor>
+            </w:drawing>
+          </mc:Choice>
+          <mc:Fallback>
+            <w:pict>
+              <v:shape w14:anchorId="1046990D" id="_x0000_s1046" type="#_x0000_t202" style="position:absolute;margin-left:174.4pt;margin-top:27.9pt;width:89.5pt;height:53.55pt;z-index:251668480;visibility:visible;mso-wrap-style:square;mso-width-percent:0;mso-height-percent:0;mso-wrap-distance-left:9pt;mso-wrap-distance-top:3.6pt;mso-wrap-distance-right:9pt;mso-wrap-distance-bottom:3.6pt;mso-position-horizontal:absolute;mso-position-horizontal-relative:margin;mso-position-vertical:absolute;mso-position-vertical-relative:text;mso-width-percent:0;mso-height-percent:0;mso-width-relative:margin;mso-height-relative:margin;v-text-anchor:middle" o:gfxdata="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" filled="f" strokecolor="#8eaadb [1940]">
+                <v:textbox>
+                  <w:txbxContent>
+                    <w:p>
+                      <w:pPr>
+                        <w:jc w:val="center"/>
+                        <w:rPr>
+                          <w:b/>
+                          <w:sz w:val="24"/>
+                        </w:rPr>
+                      </w:pPr>
+                      <w:r>
+                        <w:rPr>
+                          <w:b/>
+                          <w:sz w:val="24"/>
+                        </w:rPr>
+                        <w:t>Entry Point</w:t>
+                      </w:r>
+                    </w:p>
+                  </w:txbxContent>
+                </v:textbox>
+                <w10:wrap anchorx="margin"/>
               </v:shape>
             </w:pict>
           </mc:Fallback>
@@ -2780,7 +4405,7 @@
               <wp:anchor distT="45720" distB="45720" distL="114300" distR="114300" simplePos="0" relativeHeight="251671552" behindDoc="0" locked="0" layoutInCell="1" allowOverlap="1" wp14:anchorId="102749AF" wp14:editId="4E42842F">
                 <wp:simplePos x="0" y="0"/>
                 <wp:positionH relativeFrom="margin">
-                  <wp:posOffset>-4445</wp:posOffset>
+                  <wp:posOffset>1757680</wp:posOffset>
                 </wp:positionH>
                 <wp:positionV relativeFrom="paragraph">
                   <wp:posOffset>2999105</wp:posOffset>
@@ -2834,14 +4459,14 @@
                                 <w:b/>
                                 <w:sz w:val="24"/>
                               </w:rPr>
-                              <w:t>Entry</w:t>
+                              <w:t>Default</w:t>
                             </w:r>
                             <w:r>
                               <w:rPr>
                                 <w:b/>
                                 <w:sz w:val="24"/>
                               </w:rPr>
-                              <w:t xml:space="preserve"> Overworld Screen</w:t>
+                              <w:t xml:space="preserve"> Overworld</w:t>
                             </w:r>
                           </w:p>
                         </w:txbxContent>
@@ -2863,7 +4488,7 @@
           </mc:Choice>
           <mc:Fallback>
             <w:pict>
-              <v:shape w14:anchorId="102749AF" id="_x0000_s1037" type="#_x0000_t202" style="position:absolute;margin-left:-.35pt;margin-top:236.15pt;width:162.35pt;height:87.05pt;z-index:251671552;visibility:visible;mso-wrap-style:square;mso-width-percent:0;mso-height-percent:0;mso-wrap-distance-left:9pt;mso-wrap-distance-top:3.6pt;mso-wrap-distance-right:9pt;mso-wrap-distance-bottom:3.6pt;mso-position-horizontal:absolute;mso-position-horizontal-relative:margin;mso-position-vertical:absolute;mso-position-vertical-relative:text;mso-width-percent:0;mso-height-percent:0;mso-width-relative:margin;mso-height-relative:margin;v-text-anchor:middle" o:gfxdata="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" filled="f" strokecolor="#8eaadb [1940]">
+              <v:shape w14:anchorId="102749AF" id="_x0000_s1047" type="#_x0000_t202" style="position:absolute;margin-left:138.4pt;margin-top:236.15pt;width:162.35pt;height:87.05pt;z-index:251671552;visibility:visible;mso-wrap-style:square;mso-width-percent:0;mso-height-percent:0;mso-wrap-distance-left:9pt;mso-wrap-distance-top:3.6pt;mso-wrap-distance-right:9pt;mso-wrap-distance-bottom:3.6pt;mso-position-horizontal:absolute;mso-position-horizontal-relative:margin;mso-position-vertical:absolute;mso-position-vertical-relative:text;mso-width-percent:0;mso-height-percent:0;mso-width-relative:margin;mso-height-relative:margin;v-text-anchor:middle" o:gfxdata="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" filled="f" strokecolor="#8eaadb [1940]">
                 <v:textbox>
                   <w:txbxContent>
                     <w:p>
@@ -2879,14 +4504,14 @@
                           <w:b/>
                           <w:sz w:val="24"/>
                         </w:rPr>
-                        <w:t>Entry</w:t>
+                        <w:t>Default</w:t>
                       </w:r>
                       <w:r>
                         <w:rPr>
                           <w:b/>
                           <w:sz w:val="24"/>
                         </w:rPr>
-                        <w:t xml:space="preserve"> Overworld Screen</w:t>
+                        <w:t xml:space="preserve"> Overworld</w:t>
                       </w:r>
                     </w:p>
                   </w:txbxContent>
@@ -2904,18 +4529,157 @@
         <mc:AlternateContent>
           <mc:Choice Requires="wps">
             <w:drawing>
-              <wp:anchor distT="45720" distB="45720" distL="114300" distR="114300" simplePos="0" relativeHeight="251668480" behindDoc="0" locked="0" layoutInCell="1" allowOverlap="1" wp14:anchorId="1046990D" wp14:editId="7F6A46A9">
+              <wp:anchor distT="0" distB="0" distL="114300" distR="114300" simplePos="0" relativeHeight="251669504" behindDoc="0" locked="0" layoutInCell="1" allowOverlap="1">
+                <wp:simplePos x="0" y="0"/>
+                <wp:positionH relativeFrom="column">
+                  <wp:posOffset>2790190</wp:posOffset>
+                </wp:positionH>
+                <wp:positionV relativeFrom="paragraph">
+                  <wp:posOffset>1007745</wp:posOffset>
+                </wp:positionV>
+                <wp:extent cx="0" cy="531495"/>
+                <wp:effectExtent l="76200" t="0" r="57150" b="59055"/>
+                <wp:wrapNone/>
+                <wp:docPr id="11" name="Straight Arrow Connector 11"/>
+                <wp:cNvGraphicFramePr/>
+                <a:graphic xmlns:a="http://schemas.openxmlformats.org/drawingml/2006/main">
+                  <a:graphicData uri="http://schemas.microsoft.com/office/word/2010/wordprocessingShape">
+                    <wps:wsp>
+                      <wps:cNvCnPr/>
+                      <wps:spPr>
+                        <a:xfrm>
+                          <a:off x="0" y="0"/>
+                          <a:ext cx="0" cy="531495"/>
+                        </a:xfrm>
+                        <a:prstGeom prst="straightConnector1">
+                          <a:avLst/>
+                        </a:prstGeom>
+                        <a:ln>
+                          <a:tailEnd type="triangle"/>
+                        </a:ln>
+                      </wps:spPr>
+                      <wps:style>
+                        <a:lnRef idx="1">
+                          <a:schemeClr val="accent1"/>
+                        </a:lnRef>
+                        <a:fillRef idx="0">
+                          <a:schemeClr val="accent1"/>
+                        </a:fillRef>
+                        <a:effectRef idx="0">
+                          <a:schemeClr val="accent1"/>
+                        </a:effectRef>
+                        <a:fontRef idx="minor">
+                          <a:schemeClr val="tx1"/>
+                        </a:fontRef>
+                      </wps:style>
+                      <wps:bodyPr/>
+                    </wps:wsp>
+                  </a:graphicData>
+                </a:graphic>
+              </wp:anchor>
+            </w:drawing>
+          </mc:Choice>
+          <mc:Fallback>
+            <w:pict>
+              <v:shape w14:anchorId="0B9CC1C0" id="Straight Arrow Connector 11" o:spid="_x0000_s1026" type="#_x0000_t32" style="position:absolute;margin-left:219.7pt;margin-top:79.35pt;width:0;height:41.85pt;z-index:251669504;visibility:visible;mso-wrap-style:square;mso-wrap-distance-left:9pt;mso-wrap-distance-top:0;mso-wrap-distance-right:9pt;mso-wrap-distance-bottom:0;mso-position-horizontal:absolute;mso-position-horizontal-relative:text;mso-position-vertical:absolute;mso-position-vertical-relative:text" o:gfxdata="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" strokecolor="#4472c4 [3204]" strokeweight=".5pt">
+                <v:stroke endarrow="block" joinstyle="miter"/>
+              </v:shape>
+            </w:pict>
+          </mc:Fallback>
+        </mc:AlternateContent>
+      </w:r>
+      <w:r>
+        <w:rPr>
+          <w:noProof/>
+        </w:rPr>
+        <mc:AlternateContent>
+          <mc:Choice Requires="wps">
+            <w:drawing>
+              <wp:anchor distT="0" distB="0" distL="114300" distR="114300" simplePos="0" relativeHeight="251673600" behindDoc="0" locked="0" layoutInCell="1" allowOverlap="1" wp14:anchorId="1B902BE9" wp14:editId="04F15075">
+                <wp:simplePos x="0" y="0"/>
+                <wp:positionH relativeFrom="column">
+                  <wp:posOffset>2790825</wp:posOffset>
+                </wp:positionH>
+                <wp:positionV relativeFrom="paragraph">
+                  <wp:posOffset>2524125</wp:posOffset>
+                </wp:positionV>
+                <wp:extent cx="0" cy="531495"/>
+                <wp:effectExtent l="76200" t="0" r="57150" b="59055"/>
+                <wp:wrapSquare wrapText="bothSides"/>
+                <wp:docPr id="13" name="Straight Arrow Connector 13"/>
+                <wp:cNvGraphicFramePr/>
+                <a:graphic xmlns:a="http://schemas.openxmlformats.org/drawingml/2006/main">
+                  <a:graphicData uri="http://schemas.microsoft.com/office/word/2010/wordprocessingShape">
+                    <wps:wsp>
+                      <wps:cNvCnPr/>
+                      <wps:spPr>
+                        <a:xfrm>
+                          <a:off x="0" y="0"/>
+                          <a:ext cx="0" cy="531495"/>
+                        </a:xfrm>
+                        <a:prstGeom prst="straightConnector1">
+                          <a:avLst/>
+                        </a:prstGeom>
+                        <a:ln>
+                          <a:tailEnd type="triangle"/>
+                        </a:ln>
+                      </wps:spPr>
+                      <wps:style>
+                        <a:lnRef idx="1">
+                          <a:schemeClr val="accent1"/>
+                        </a:lnRef>
+                        <a:fillRef idx="0">
+                          <a:schemeClr val="accent1"/>
+                        </a:fillRef>
+                        <a:effectRef idx="0">
+                          <a:schemeClr val="accent1"/>
+                        </a:effectRef>
+                        <a:fontRef idx="minor">
+                          <a:schemeClr val="tx1"/>
+                        </a:fontRef>
+                      </wps:style>
+                      <wps:bodyPr/>
+                    </wps:wsp>
+                  </a:graphicData>
+                </a:graphic>
+                <wp14:sizeRelH relativeFrom="margin">
+                  <wp14:pctWidth>0</wp14:pctWidth>
+                </wp14:sizeRelH>
+                <wp14:sizeRelV relativeFrom="margin">
+                  <wp14:pctHeight>0</wp14:pctHeight>
+                </wp14:sizeRelV>
+              </wp:anchor>
+            </w:drawing>
+          </mc:Choice>
+          <mc:Fallback>
+            <w:pict>
+              <v:shape w14:anchorId="12E94513" id="Straight Arrow Connector 13" o:spid="_x0000_s1026" type="#_x0000_t32" style="position:absolute;margin-left:219.75pt;margin-top:198.75pt;width:0;height:41.85pt;z-index:251673600;visibility:visible;mso-wrap-style:square;mso-width-percent:0;mso-height-percent:0;mso-wrap-distance-left:9pt;mso-wrap-distance-top:0;mso-wrap-distance-right:9pt;mso-wrap-distance-bottom:0;mso-position-horizontal:absolute;mso-position-horizontal-relative:text;mso-position-vertical:absolute;mso-position-vertical-relative:text;mso-width-percent:0;mso-height-percent:0;mso-width-relative:margin;mso-height-relative:margin" o:gfxdata="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" strokecolor="#4472c4 [3204]" strokeweight=".5pt">
+                <v:stroke endarrow="block" joinstyle="miter"/>
+                <w10:wrap type="square"/>
+              </v:shape>
+            </w:pict>
+          </mc:Fallback>
+        </mc:AlternateContent>
+      </w:r>
+      <w:r>
+        <w:rPr>
+          <w:noProof/>
+        </w:rPr>
+        <mc:AlternateContent>
+          <mc:Choice Requires="wps">
+            <w:drawing>
+              <wp:anchor distT="45720" distB="45720" distL="114300" distR="114300" simplePos="0" relativeHeight="251699200" behindDoc="0" locked="0" layoutInCell="1" allowOverlap="1" wp14:anchorId="7024E5A4" wp14:editId="528AC29B">
                 <wp:simplePos x="0" y="0"/>
                 <wp:positionH relativeFrom="margin">
-                  <wp:posOffset>452755</wp:posOffset>
+                  <wp:posOffset>1762125</wp:posOffset>
                 </wp:positionH>
                 <wp:positionV relativeFrom="paragraph">
-                  <wp:posOffset>354330</wp:posOffset>
+                  <wp:posOffset>4408805</wp:posOffset>
                 </wp:positionV>
-                <wp:extent cx="1136650" cy="680085"/>
-                <wp:effectExtent l="0" t="0" r="25400" b="24765"/>
+                <wp:extent cx="2061845" cy="1105535"/>
+                <wp:effectExtent l="0" t="0" r="14605" b="18415"/>
                 <wp:wrapNone/>
-                <wp:docPr id="10" name="Text Box 2"/>
+                <wp:docPr id="22" name="Text Box 2"/>
                 <wp:cNvGraphicFramePr>
                   <a:graphicFrameLocks xmlns:a="http://schemas.openxmlformats.org/drawingml/2006/main"/>
                 </wp:cNvGraphicFramePr>
@@ -2928,7 +4692,7 @@
                       <wps:spPr bwMode="auto">
                         <a:xfrm>
                           <a:off x="0" y="0"/>
-                          <a:ext cx="1136650" cy="680085"/>
+                          <a:ext cx="2061845" cy="1105535"/>
                         </a:xfrm>
                         <a:prstGeom prst="rect">
                           <a:avLst/>
@@ -2961,7 +4725,14 @@
                                 <w:b/>
                                 <w:sz w:val="24"/>
                               </w:rPr>
-                              <w:t>Entry Point</w:t>
+                              <w:t xml:space="preserve">Selection </w:t>
+                            </w:r>
+                            <w:r>
+                              <w:rPr>
+                                <w:b/>
+                                <w:sz w:val="24"/>
+                              </w:rPr>
+                              <w:t>Overworld Screen</w:t>
                             </w:r>
                           </w:p>
                         </w:txbxContent>
@@ -2983,7 +4754,7 @@
           </mc:Choice>
           <mc:Fallback>
             <w:pict>
-              <v:shape w14:anchorId="1046990D" id="_x0000_s1038" type="#_x0000_t202" style="position:absolute;margin-left:35.65pt;margin-top:27.9pt;width:89.5pt;height:53.55pt;z-index:251668480;visibility:visible;mso-wrap-style:square;mso-width-percent:0;mso-height-percent:0;mso-wrap-distance-left:9pt;mso-wrap-distance-top:3.6pt;mso-wrap-distance-right:9pt;mso-wrap-distance-bottom:3.6pt;mso-position-horizontal:absolute;mso-position-horizontal-relative:margin;mso-position-vertical:absolute;mso-position-vertical-relative:text;mso-width-percent:0;mso-height-percent:0;mso-width-relative:margin;mso-height-relative:margin;v-text-anchor:middle" o:gfxdata="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" filled="f" strokecolor="#8eaadb [1940]">
+              <v:shape w14:anchorId="7024E5A4" id="_x0000_s1048" type="#_x0000_t202" style="position:absolute;margin-left:138.75pt;margin-top:347.15pt;width:162.35pt;height:87.05pt;z-index:251699200;visibility:visible;mso-wrap-style:square;mso-width-percent:0;mso-height-percent:0;mso-wrap-distance-left:9pt;mso-wrap-distance-top:3.6pt;mso-wrap-distance-right:9pt;mso-wrap-distance-bottom:3.6pt;mso-position-horizontal:absolute;mso-position-horizontal-relative:margin;mso-position-vertical:absolute;mso-position-vertical-relative:text;mso-width-percent:0;mso-height-percent:0;mso-width-relative:margin;mso-height-relative:margin;v-text-anchor:middle" o:gfxdata="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" filled="f" strokecolor="#8eaadb [1940]">
                 <v:textbox>
                   <w:txbxContent>
                     <w:p>
@@ -2999,120 +4770,14 @@
                           <w:b/>
                           <w:sz w:val="24"/>
                         </w:rPr>
-                        <w:t>Entry Point</w:t>
+                        <w:t xml:space="preserve">Selection </w:t>
                       </w:r>
-                    </w:p>
-                  </w:txbxContent>
-                </v:textbox>
-                <w10:wrap anchorx="margin"/>
-              </v:shape>
-            </w:pict>
-          </mc:Fallback>
-        </mc:AlternateContent>
-      </w:r>
-      <w:r>
-        <w:rPr>
-          <w:noProof/>
-        </w:rPr>
-        <mc:AlternateContent>
-          <mc:Choice Requires="wps">
-            <w:drawing>
-              <wp:anchor distT="45720" distB="45720" distL="114300" distR="114300" simplePos="0" relativeHeight="251666432" behindDoc="0" locked="0" layoutInCell="1" allowOverlap="1" wp14:anchorId="1046990D" wp14:editId="7F6A46A9">
-                <wp:simplePos x="0" y="0"/>
-                <wp:positionH relativeFrom="margin">
-                  <wp:posOffset>-4408</wp:posOffset>
-                </wp:positionH>
-                <wp:positionV relativeFrom="paragraph">
-                  <wp:posOffset>1532691</wp:posOffset>
-                </wp:positionV>
-                <wp:extent cx="2062199" cy="1105786"/>
-                <wp:effectExtent l="0" t="0" r="14605" b="18415"/>
-                <wp:wrapNone/>
-                <wp:docPr id="8" name="Text Box 2"/>
-                <wp:cNvGraphicFramePr>
-                  <a:graphicFrameLocks xmlns:a="http://schemas.openxmlformats.org/drawingml/2006/main"/>
-                </wp:cNvGraphicFramePr>
-                <a:graphic xmlns:a="http://schemas.openxmlformats.org/drawingml/2006/main">
-                  <a:graphicData uri="http://schemas.microsoft.com/office/word/2010/wordprocessingShape">
-                    <wps:wsp>
-                      <wps:cNvSpPr txBox="1">
-                        <a:spLocks noChangeArrowheads="1"/>
-                      </wps:cNvSpPr>
-                      <wps:spPr bwMode="auto">
-                        <a:xfrm>
-                          <a:off x="0" y="0"/>
-                          <a:ext cx="2062199" cy="1105786"/>
-                        </a:xfrm>
-                        <a:prstGeom prst="rect">
-                          <a:avLst/>
-                        </a:prstGeom>
-                        <a:noFill/>
-                        <a:ln w="9525">
-                          <a:solidFill>
-                            <a:schemeClr val="accent1">
-                              <a:lumMod val="60000"/>
-                              <a:lumOff val="40000"/>
-                            </a:schemeClr>
-                          </a:solidFill>
-                          <a:miter lim="800000"/>
-                          <a:headEnd/>
-                          <a:tailEnd/>
-                        </a:ln>
-                      </wps:spPr>
-                      <wps:txbx>
-                        <w:txbxContent>
-                          <w:p>
-                            <w:pPr>
-                              <w:jc w:val="center"/>
-                              <w:rPr>
-                                <w:b/>
-                                <w:sz w:val="24"/>
-                              </w:rPr>
-                            </w:pPr>
-                            <w:r>
-                              <w:rPr>
-                                <w:b/>
-                                <w:sz w:val="24"/>
-                              </w:rPr>
-                              <w:t>Opening Screen</w:t>
-                            </w:r>
-                          </w:p>
-                        </w:txbxContent>
-                      </wps:txbx>
-                      <wps:bodyPr rot="0" vert="horz" wrap="square" lIns="91440" tIns="45720" rIns="91440" bIns="45720" anchor="ctr" anchorCtr="0">
-                        <a:noAutofit/>
-                      </wps:bodyPr>
-                    </wps:wsp>
-                  </a:graphicData>
-                </a:graphic>
-                <wp14:sizeRelH relativeFrom="margin">
-                  <wp14:pctWidth>0</wp14:pctWidth>
-                </wp14:sizeRelH>
-                <wp14:sizeRelV relativeFrom="margin">
-                  <wp14:pctHeight>0</wp14:pctHeight>
-                </wp14:sizeRelV>
-              </wp:anchor>
-            </w:drawing>
-          </mc:Choice>
-          <mc:Fallback>
-            <w:pict>
-              <v:shape w14:anchorId="1046990D" id="_x0000_s1039" type="#_x0000_t202" style="position:absolute;margin-left:-.35pt;margin-top:120.7pt;width:162.4pt;height:87.05pt;z-index:251666432;visibility:visible;mso-wrap-style:square;mso-width-percent:0;mso-height-percent:0;mso-wrap-distance-left:9pt;mso-wrap-distance-top:3.6pt;mso-wrap-distance-right:9pt;mso-wrap-distance-bottom:3.6pt;mso-position-horizontal:absolute;mso-position-horizontal-relative:margin;mso-position-vertical:absolute;mso-position-vertical-relative:text;mso-width-percent:0;mso-height-percent:0;mso-width-relative:margin;mso-height-relative:margin;v-text-anchor:middle" o:gfxdata="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" filled="f" strokecolor="#8eaadb [1940]">
-                <v:textbox>
-                  <w:txbxContent>
-                    <w:p>
-                      <w:pPr>
-                        <w:jc w:val="center"/>
-                        <w:rPr>
-                          <w:b/>
-                          <w:sz w:val="24"/>
-                        </w:rPr>
-                      </w:pPr>
                       <w:r>
                         <w:rPr>
                           <w:b/>
                           <w:sz w:val="24"/>
                         </w:rPr>
-                        <w:t>Opening Screen</w:t>
+                        <w:t>Overworld Screen</w:t>
                       </w:r>
                     </w:p>
                   </w:txbxContent>
@@ -3300,6 +4965,119 @@
     </w:lvl>
   </w:abstractNum>
   <w:abstractNum w:abstractNumId="1" w15:restartNumberingAfterBreak="0">
+    <w:nsid w:val="1BFA7153"/>
+    <w:multiLevelType w:val="hybridMultilevel"/>
+    <w:tmpl w:val="BE86CF3E"/>
+    <w:lvl w:ilvl="0" w:tplc="04090001">
+      <w:start w:val="1"/>
+      <w:numFmt w:val="bullet"/>
+      <w:lvlText w:val=""/>
+      <w:lvlJc w:val="left"/>
+      <w:pPr>
+        <w:ind w:left="720" w:hanging="360"/>
+      </w:pPr>
+      <w:rPr>
+        <w:rFonts w:ascii="Symbol" w:hAnsi="Symbol" w:hint="default"/>
+      </w:rPr>
+    </w:lvl>
+    <w:lvl w:ilvl="1" w:tplc="04090003" w:tentative="1">
+      <w:start w:val="1"/>
+      <w:numFmt w:val="bullet"/>
+      <w:lvlText w:val="o"/>
+      <w:lvlJc w:val="left"/>
+      <w:pPr>
+        <w:ind w:left="1440" w:hanging="360"/>
+      </w:pPr>
+      <w:rPr>
+        <w:rFonts w:ascii="Courier New" w:hAnsi="Courier New" w:cs="Courier New" w:hint="default"/>
+      </w:rPr>
+    </w:lvl>
+    <w:lvl w:ilvl="2" w:tplc="04090005" w:tentative="1">
+      <w:start w:val="1"/>
+      <w:numFmt w:val="bullet"/>
+      <w:lvlText w:val=""/>
+      <w:lvlJc w:val="left"/>
+      <w:pPr>
+        <w:ind w:left="2160" w:hanging="360"/>
+      </w:pPr>
+      <w:rPr>
+        <w:rFonts w:ascii="Wingdings" w:hAnsi="Wingdings" w:hint="default"/>
+      </w:rPr>
+    </w:lvl>
+    <w:lvl w:ilvl="3" w:tplc="04090001" w:tentative="1">
+      <w:start w:val="1"/>
+      <w:numFmt w:val="bullet"/>
+      <w:lvlText w:val=""/>
+      <w:lvlJc w:val="left"/>
+      <w:pPr>
+        <w:ind w:left="2880" w:hanging="360"/>
+      </w:pPr>
+      <w:rPr>
+        <w:rFonts w:ascii="Symbol" w:hAnsi="Symbol" w:hint="default"/>
+      </w:rPr>
+    </w:lvl>
+    <w:lvl w:ilvl="4" w:tplc="04090003" w:tentative="1">
+      <w:start w:val="1"/>
+      <w:numFmt w:val="bullet"/>
+      <w:lvlText w:val="o"/>
+      <w:lvlJc w:val="left"/>
+      <w:pPr>
+        <w:ind w:left="3600" w:hanging="360"/>
+      </w:pPr>
+      <w:rPr>
+        <w:rFonts w:ascii="Courier New" w:hAnsi="Courier New" w:cs="Courier New" w:hint="default"/>
+      </w:rPr>
+    </w:lvl>
+    <w:lvl w:ilvl="5" w:tplc="04090005" w:tentative="1">
+      <w:start w:val="1"/>
+      <w:numFmt w:val="bullet"/>
+      <w:lvlText w:val=""/>
+      <w:lvlJc w:val="left"/>
+      <w:pPr>
+        <w:ind w:left="4320" w:hanging="360"/>
+      </w:pPr>
+      <w:rPr>
+        <w:rFonts w:ascii="Wingdings" w:hAnsi="Wingdings" w:hint="default"/>
+      </w:rPr>
+    </w:lvl>
+    <w:lvl w:ilvl="6" w:tplc="04090001" w:tentative="1">
+      <w:start w:val="1"/>
+      <w:numFmt w:val="bullet"/>
+      <w:lvlText w:val=""/>
+      <w:lvlJc w:val="left"/>
+      <w:pPr>
+        <w:ind w:left="5040" w:hanging="360"/>
+      </w:pPr>
+      <w:rPr>
+        <w:rFonts w:ascii="Symbol" w:hAnsi="Symbol" w:hint="default"/>
+      </w:rPr>
+    </w:lvl>
+    <w:lvl w:ilvl="7" w:tplc="04090003" w:tentative="1">
+      <w:start w:val="1"/>
+      <w:numFmt w:val="bullet"/>
+      <w:lvlText w:val="o"/>
+      <w:lvlJc w:val="left"/>
+      <w:pPr>
+        <w:ind w:left="5760" w:hanging="360"/>
+      </w:pPr>
+      <w:rPr>
+        <w:rFonts w:ascii="Courier New" w:hAnsi="Courier New" w:cs="Courier New" w:hint="default"/>
+      </w:rPr>
+    </w:lvl>
+    <w:lvl w:ilvl="8" w:tplc="04090005" w:tentative="1">
+      <w:start w:val="1"/>
+      <w:numFmt w:val="bullet"/>
+      <w:lvlText w:val=""/>
+      <w:lvlJc w:val="left"/>
+      <w:pPr>
+        <w:ind w:left="6480" w:hanging="360"/>
+      </w:pPr>
+      <w:rPr>
+        <w:rFonts w:ascii="Wingdings" w:hAnsi="Wingdings" w:hint="default"/>
+      </w:rPr>
+    </w:lvl>
+  </w:abstractNum>
+  <w:abstractNum w:abstractNumId="2" w15:restartNumberingAfterBreak="0">
     <w:nsid w:val="1E9613DF"/>
     <w:multiLevelType w:val="hybridMultilevel"/>
     <w:tmpl w:val="106A19EA"/>
@@ -3412,7 +5190,7 @@
       </w:rPr>
     </w:lvl>
   </w:abstractNum>
-  <w:abstractNum w:abstractNumId="2" w15:restartNumberingAfterBreak="0">
+  <w:abstractNum w:abstractNumId="3" w15:restartNumberingAfterBreak="0">
     <w:nsid w:val="22930E16"/>
     <w:multiLevelType w:val="hybridMultilevel"/>
     <w:tmpl w:val="04CA0112"/>
@@ -3525,7 +5303,120 @@
       </w:rPr>
     </w:lvl>
   </w:abstractNum>
-  <w:abstractNum w:abstractNumId="3" w15:restartNumberingAfterBreak="0">
+  <w:abstractNum w:abstractNumId="4" w15:restartNumberingAfterBreak="0">
+    <w:nsid w:val="23FA6974"/>
+    <w:multiLevelType w:val="hybridMultilevel"/>
+    <w:tmpl w:val="C61CC306"/>
+    <w:lvl w:ilvl="0" w:tplc="04090001">
+      <w:start w:val="1"/>
+      <w:numFmt w:val="bullet"/>
+      <w:lvlText w:val=""/>
+      <w:lvlJc w:val="left"/>
+      <w:pPr>
+        <w:ind w:left="720" w:hanging="360"/>
+      </w:pPr>
+      <w:rPr>
+        <w:rFonts w:ascii="Symbol" w:hAnsi="Symbol" w:hint="default"/>
+      </w:rPr>
+    </w:lvl>
+    <w:lvl w:ilvl="1" w:tplc="04090003" w:tentative="1">
+      <w:start w:val="1"/>
+      <w:numFmt w:val="bullet"/>
+      <w:lvlText w:val="o"/>
+      <w:lvlJc w:val="left"/>
+      <w:pPr>
+        <w:ind w:left="1440" w:hanging="360"/>
+      </w:pPr>
+      <w:rPr>
+        <w:rFonts w:ascii="Courier New" w:hAnsi="Courier New" w:cs="Courier New" w:hint="default"/>
+      </w:rPr>
+    </w:lvl>
+    <w:lvl w:ilvl="2" w:tplc="04090005" w:tentative="1">
+      <w:start w:val="1"/>
+      <w:numFmt w:val="bullet"/>
+      <w:lvlText w:val=""/>
+      <w:lvlJc w:val="left"/>
+      <w:pPr>
+        <w:ind w:left="2160" w:hanging="360"/>
+      </w:pPr>
+      <w:rPr>
+        <w:rFonts w:ascii="Wingdings" w:hAnsi="Wingdings" w:hint="default"/>
+      </w:rPr>
+    </w:lvl>
+    <w:lvl w:ilvl="3" w:tplc="04090001" w:tentative="1">
+      <w:start w:val="1"/>
+      <w:numFmt w:val="bullet"/>
+      <w:lvlText w:val=""/>
+      <w:lvlJc w:val="left"/>
+      <w:pPr>
+        <w:ind w:left="2880" w:hanging="360"/>
+      </w:pPr>
+      <w:rPr>
+        <w:rFonts w:ascii="Symbol" w:hAnsi="Symbol" w:hint="default"/>
+      </w:rPr>
+    </w:lvl>
+    <w:lvl w:ilvl="4" w:tplc="04090003" w:tentative="1">
+      <w:start w:val="1"/>
+      <w:numFmt w:val="bullet"/>
+      <w:lvlText w:val="o"/>
+      <w:lvlJc w:val="left"/>
+      <w:pPr>
+        <w:ind w:left="3600" w:hanging="360"/>
+      </w:pPr>
+      <w:rPr>
+        <w:rFonts w:ascii="Courier New" w:hAnsi="Courier New" w:cs="Courier New" w:hint="default"/>
+      </w:rPr>
+    </w:lvl>
+    <w:lvl w:ilvl="5" w:tplc="04090005" w:tentative="1">
+      <w:start w:val="1"/>
+      <w:numFmt w:val="bullet"/>
+      <w:lvlText w:val=""/>
+      <w:lvlJc w:val="left"/>
+      <w:pPr>
+        <w:ind w:left="4320" w:hanging="360"/>
+      </w:pPr>
+      <w:rPr>
+        <w:rFonts w:ascii="Wingdings" w:hAnsi="Wingdings" w:hint="default"/>
+      </w:rPr>
+    </w:lvl>
+    <w:lvl w:ilvl="6" w:tplc="04090001" w:tentative="1">
+      <w:start w:val="1"/>
+      <w:numFmt w:val="bullet"/>
+      <w:lvlText w:val=""/>
+      <w:lvlJc w:val="left"/>
+      <w:pPr>
+        <w:ind w:left="5040" w:hanging="360"/>
+      </w:pPr>
+      <w:rPr>
+        <w:rFonts w:ascii="Symbol" w:hAnsi="Symbol" w:hint="default"/>
+      </w:rPr>
+    </w:lvl>
+    <w:lvl w:ilvl="7" w:tplc="04090003" w:tentative="1">
+      <w:start w:val="1"/>
+      <w:numFmt w:val="bullet"/>
+      <w:lvlText w:val="o"/>
+      <w:lvlJc w:val="left"/>
+      <w:pPr>
+        <w:ind w:left="5760" w:hanging="360"/>
+      </w:pPr>
+      <w:rPr>
+        <w:rFonts w:ascii="Courier New" w:hAnsi="Courier New" w:cs="Courier New" w:hint="default"/>
+      </w:rPr>
+    </w:lvl>
+    <w:lvl w:ilvl="8" w:tplc="04090005" w:tentative="1">
+      <w:start w:val="1"/>
+      <w:numFmt w:val="bullet"/>
+      <w:lvlText w:val=""/>
+      <w:lvlJc w:val="left"/>
+      <w:pPr>
+        <w:ind w:left="6480" w:hanging="360"/>
+      </w:pPr>
+      <w:rPr>
+        <w:rFonts w:ascii="Wingdings" w:hAnsi="Wingdings" w:hint="default"/>
+      </w:rPr>
+    </w:lvl>
+  </w:abstractNum>
+  <w:abstractNum w:abstractNumId="5" w15:restartNumberingAfterBreak="0">
     <w:nsid w:val="2D530F76"/>
     <w:multiLevelType w:val="hybridMultilevel"/>
     <w:tmpl w:val="8932E074"/>
@@ -3638,7 +5529,7 @@
       </w:rPr>
     </w:lvl>
   </w:abstractNum>
-  <w:abstractNum w:abstractNumId="4" w15:restartNumberingAfterBreak="0">
+  <w:abstractNum w:abstractNumId="6" w15:restartNumberingAfterBreak="0">
     <w:nsid w:val="2F894606"/>
     <w:multiLevelType w:val="hybridMultilevel"/>
     <w:tmpl w:val="D450927E"/>
@@ -3751,7 +5642,7 @@
       </w:rPr>
     </w:lvl>
   </w:abstractNum>
-  <w:abstractNum w:abstractNumId="5" w15:restartNumberingAfterBreak="0">
+  <w:abstractNum w:abstractNumId="7" w15:restartNumberingAfterBreak="0">
     <w:nsid w:val="47D03F39"/>
     <w:multiLevelType w:val="hybridMultilevel"/>
     <w:tmpl w:val="569272B2"/>
@@ -3864,7 +5755,7 @@
       </w:rPr>
     </w:lvl>
   </w:abstractNum>
-  <w:abstractNum w:abstractNumId="6" w15:restartNumberingAfterBreak="0">
+  <w:abstractNum w:abstractNumId="8" w15:restartNumberingAfterBreak="0">
     <w:nsid w:val="56B82922"/>
     <w:multiLevelType w:val="hybridMultilevel"/>
     <w:tmpl w:val="8DA8F02A"/>
@@ -3978,24 +5869,30 @@
     </w:lvl>
   </w:abstractNum>
   <w:num w:numId="1">
-    <w:abstractNumId w:val="5"/>
+    <w:abstractNumId w:val="7"/>
   </w:num>
   <w:num w:numId="2">
-    <w:abstractNumId w:val="2"/>
+    <w:abstractNumId w:val="3"/>
   </w:num>
   <w:num w:numId="3">
     <w:abstractNumId w:val="0"/>
   </w:num>
   <w:num w:numId="4">
+    <w:abstractNumId w:val="8"/>
+  </w:num>
+  <w:num w:numId="5">
+    <w:abstractNumId w:val="2"/>
+  </w:num>
+  <w:num w:numId="6">
+    <w:abstractNumId w:val="5"/>
+  </w:num>
+  <w:num w:numId="7">
     <w:abstractNumId w:val="6"/>
   </w:num>
-  <w:num w:numId="5">
+  <w:num w:numId="8">
     <w:abstractNumId w:val="1"/>
   </w:num>
-  <w:num w:numId="6">
-    <w:abstractNumId w:val="3"/>
-  </w:num>
-  <w:num w:numId="7">
+  <w:num w:numId="9">
     <w:abstractNumId w:val="4"/>
   </w:num>
 </w:numbering>
@@ -4888,7 +6785,7 @@
 </file>
 
 <file path=customXml/itemProps1.xml><?xml version="1.0" encoding="utf-8"?>
-<ds:datastoreItem xmlns:ds="http://schemas.openxmlformats.org/officeDocument/2006/customXml" ds:itemID="{7B11EADC-19C5-4B8F-A505-D0F3026A5FCD}">
+<ds:datastoreItem xmlns:ds="http://schemas.openxmlformats.org/officeDocument/2006/customXml" ds:itemID="{7342B1F9-2B74-43CF-BEFC-945540D251F5}">
   <ds:schemaRefs>
     <ds:schemaRef ds:uri="http://schemas.openxmlformats.org/officeDocument/2006/bibliography"/>
   </ds:schemaRefs>

</xml_diff>